<commit_message>
Pushing the updates until Task 2: Groupwise Comparison
</commit_message>
<xml_diff>
--- a/Projects/Engineering Materials – A Data-Driven Approach to Mechanical, Physical & Chemical Properties.docx
+++ b/Projects/Engineering Materials – A Data-Driven Approach to Mechanical, Physical & Chemical Properties.docx
@@ -2665,14 +2665,7 @@
           <w:b/>
           <w:lang w:eastAsia="en-IN"/>
         </w:rPr>
-        <w:t>Missing Values per Column</w:t>
-      </w:r>
-      <w:r>
-        <w:rPr>
-          <w:b/>
-          <w:lang w:eastAsia="en-IN"/>
-        </w:rPr>
-        <w:t>:</w:t>
+        <w:t>Missing Values per Column:</w:t>
       </w:r>
       <w:r>
         <w:rPr>
@@ -3599,14 +3592,7 @@
           <w:b/>
           <w:lang w:eastAsia="en-IN"/>
         </w:rPr>
-        <w:t xml:space="preserve"> (ultimate tensile strength)</w:t>
-      </w:r>
-      <w:r>
-        <w:rPr>
-          <w:b/>
-          <w:lang w:eastAsia="en-IN"/>
-        </w:rPr>
-        <w:t xml:space="preserve"> –</w:t>
+        <w:t xml:space="preserve"> (ultimate tensile strength) –</w:t>
       </w:r>
       <w:r>
         <w:rPr>
@@ -3730,14 +3716,7 @@
           <w:b/>
           <w:lang w:eastAsia="en-IN"/>
         </w:rPr>
-        <w:t>Sy (yield strength)</w:t>
-      </w:r>
-      <w:r>
-        <w:rPr>
-          <w:b/>
-          <w:lang w:eastAsia="en-IN"/>
-        </w:rPr>
-        <w:t xml:space="preserve"> -</w:t>
+        <w:t>Sy (yield strength) -</w:t>
       </w:r>
       <w:r>
         <w:rPr>
@@ -3880,10 +3859,7 @@
         <w:t>This could mislead an engineer into thinking super-strong materials are standard.</w:t>
       </w:r>
       <w:r>
-        <w:t xml:space="preserve"> </w:t>
-      </w:r>
-      <w:r>
-        <w:t xml:space="preserve">After cleaning, the max was capped at </w:t>
+        <w:t xml:space="preserve"> After cleaning, the max was capped at </w:t>
       </w:r>
       <w:r>
         <w:rPr>
@@ -3893,10 +3869,7 @@
         <w:t>867.5</w:t>
       </w:r>
       <w:r>
-        <w:t>, which is more realistic</w:t>
-      </w:r>
-      <w:r>
-        <w:t>.</w:t>
+        <w:t>, which is more realistic.</w:t>
       </w:r>
     </w:p>
     <w:p>
@@ -4585,10 +4558,7 @@
         <w:t>.</w:t>
       </w:r>
       <w:r>
-        <w:t xml:space="preserve"> </w:t>
-      </w:r>
-      <w:r>
-        <w:t xml:space="preserve">A higher A5 means the material is more </w:t>
+        <w:t xml:space="preserve"> A higher A5 means the material is more </w:t>
       </w:r>
       <w:r>
         <w:rPr>
@@ -5302,6 +5272,7 @@
       <w:r>
         <w:rPr>
           <w:b/>
+          <w:noProof/>
           <w:lang w:eastAsia="en-IN"/>
         </w:rPr>
         <w:drawing>
@@ -5469,23 +5440,7 @@
           <w:b/>
           <w:lang w:eastAsia="en-IN"/>
         </w:rPr>
-        <w:t xml:space="preserve">Task 2: </w:t>
-      </w:r>
-      <w:proofErr w:type="spellStart"/>
-      <w:r>
-        <w:rPr>
-          <w:b/>
-          <w:lang w:eastAsia="en-IN"/>
-        </w:rPr>
-        <w:t>Groupwise</w:t>
-      </w:r>
-      <w:proofErr w:type="spellEnd"/>
-      <w:r>
-        <w:rPr>
-          <w:b/>
-          <w:lang w:eastAsia="en-IN"/>
-        </w:rPr>
-        <w:t xml:space="preserve"> Comparison</w:t>
+        <w:t>Task 2: Groupwise Comparison</w:t>
       </w:r>
     </w:p>
     <w:p>
@@ -5509,8 +5464,6 @@
         <w:adjustRightInd w:val="0"/>
         <w:spacing w:after="0" w:line="240" w:lineRule="auto"/>
       </w:pPr>
-      <w:bookmarkStart w:id="0" w:name="_GoBack"/>
-      <w:bookmarkEnd w:id="0"/>
       <w:r>
         <w:t xml:space="preserve">Compare average strength, ductility, and hardness values grouped by: </w:t>
       </w:r>
@@ -5553,10 +5506,6 @@
         <w:autoSpaceDN w:val="0"/>
         <w:adjustRightInd w:val="0"/>
         <w:spacing w:after="0" w:line="240" w:lineRule="auto"/>
-        <w:rPr>
-          <w:rFonts w:ascii="Arial" w:hAnsi="Arial" w:cs="Arial"/>
-          <w:color w:val="23293C"/>
-        </w:rPr>
       </w:pPr>
     </w:p>
     <w:p>
@@ -5565,11 +5514,407 @@
         <w:autoSpaceDN w:val="0"/>
         <w:adjustRightInd w:val="0"/>
         <w:spacing w:after="0" w:line="240" w:lineRule="auto"/>
+      </w:pPr>
+      <w:r>
+        <w:t xml:space="preserve">On grouping the Material Types and Heat Treatment Types </w:t>
+      </w:r>
+      <w:r>
         <w:rPr>
           <w:b/>
-          <w:lang w:eastAsia="en-IN"/>
-        </w:rPr>
-      </w:pPr>
+        </w:rPr>
+        <w:t>separately</w:t>
+      </w:r>
+      <w:r>
+        <w:t xml:space="preserve"> with respect to </w:t>
+      </w:r>
+      <w:proofErr w:type="spellStart"/>
+      <w:r>
+        <w:t>Su</w:t>
+      </w:r>
+      <w:proofErr w:type="spellEnd"/>
+      <w:r>
+        <w:t>, Sy, A5, E, G and HV,</w:t>
+      </w:r>
+    </w:p>
+    <w:p>
+      <w:pPr>
+        <w:autoSpaceDE w:val="0"/>
+        <w:autoSpaceDN w:val="0"/>
+        <w:adjustRightInd w:val="0"/>
+        <w:spacing w:after="0" w:line="240" w:lineRule="auto"/>
+      </w:pPr>
+      <w:r>
+        <w:rPr>
+          <w:b/>
+        </w:rPr>
+        <w:t>Material - Steel SAE 51431</w:t>
+      </w:r>
+      <w:r>
+        <w:t xml:space="preserve"> has the highest efficiency of </w:t>
+      </w:r>
+      <w:r>
+        <w:t>57027.414141</w:t>
+      </w:r>
+      <w:r>
+        <w:t xml:space="preserve"> and </w:t>
+      </w:r>
+    </w:p>
+    <w:p>
+      <w:pPr>
+        <w:autoSpaceDE w:val="0"/>
+        <w:autoSpaceDN w:val="0"/>
+        <w:adjustRightInd w:val="0"/>
+        <w:spacing w:after="0" w:line="240" w:lineRule="auto"/>
+      </w:pPr>
+      <w:r>
+        <w:rPr>
+          <w:b/>
+        </w:rPr>
+        <w:t>Heat treatment - Full-hard</w:t>
+      </w:r>
+      <w:r>
+        <w:t xml:space="preserve"> has the highest efficiency of </w:t>
+      </w:r>
+      <w:r>
+        <w:t>55909.080808</w:t>
+      </w:r>
+      <w:r>
+        <w:t>.</w:t>
+      </w:r>
+    </w:p>
+    <w:p>
+      <w:pPr>
+        <w:autoSpaceDE w:val="0"/>
+        <w:autoSpaceDN w:val="0"/>
+        <w:adjustRightInd w:val="0"/>
+        <w:spacing w:after="0" w:line="240" w:lineRule="auto"/>
+      </w:pPr>
+    </w:p>
+    <w:p>
+      <w:pPr>
+        <w:autoSpaceDE w:val="0"/>
+        <w:autoSpaceDN w:val="0"/>
+        <w:adjustRightInd w:val="0"/>
+        <w:spacing w:after="0" w:line="240" w:lineRule="auto"/>
+        <w:rPr>
+          <w:rFonts w:ascii="Arial" w:hAnsi="Arial" w:cs="Arial"/>
+          <w:color w:val="23293C"/>
+        </w:rPr>
+      </w:pPr>
+      <w:r>
+        <w:rPr>
+          <w:rFonts w:ascii="Arial" w:hAnsi="Arial" w:cs="Arial"/>
+          <w:color w:val="23293C"/>
+        </w:rPr>
+        <w:drawing>
+          <wp:inline distT="0" distB="0" distL="0" distR="0" wp14:anchorId="70108FE0" wp14:editId="52FEC23C">
+            <wp:extent cx="6710331" cy="2664000"/>
+            <wp:effectExtent l="0" t="0" r="0" b="3175"/>
+            <wp:docPr id="5" name="Picture 5"/>
+            <wp:cNvGraphicFramePr>
+              <a:graphicFrameLocks xmlns:a="http://schemas.openxmlformats.org/drawingml/2006/main" noChangeAspect="1"/>
+            </wp:cNvGraphicFramePr>
+            <a:graphic xmlns:a="http://schemas.openxmlformats.org/drawingml/2006/main">
+              <a:graphicData uri="http://schemas.openxmlformats.org/drawingml/2006/picture">
+                <pic:pic xmlns:pic="http://schemas.openxmlformats.org/drawingml/2006/picture">
+                  <pic:nvPicPr>
+                    <pic:cNvPr id="1" name=""/>
+                    <pic:cNvPicPr/>
+                  </pic:nvPicPr>
+                  <pic:blipFill>
+                    <a:blip r:embed="rId6"/>
+                    <a:stretch>
+                      <a:fillRect/>
+                    </a:stretch>
+                  </pic:blipFill>
+                  <pic:spPr>
+                    <a:xfrm>
+                      <a:off x="0" y="0"/>
+                      <a:ext cx="6710331" cy="2664000"/>
+                    </a:xfrm>
+                    <a:prstGeom prst="rect">
+                      <a:avLst/>
+                    </a:prstGeom>
+                  </pic:spPr>
+                </pic:pic>
+              </a:graphicData>
+            </a:graphic>
+          </wp:inline>
+        </w:drawing>
+      </w:r>
+    </w:p>
+    <w:p>
+      <w:pPr>
+        <w:autoSpaceDE w:val="0"/>
+        <w:autoSpaceDN w:val="0"/>
+        <w:adjustRightInd w:val="0"/>
+        <w:spacing w:after="0" w:line="240" w:lineRule="auto"/>
+      </w:pPr>
+    </w:p>
+    <w:p>
+      <w:pPr>
+        <w:autoSpaceDE w:val="0"/>
+        <w:autoSpaceDN w:val="0"/>
+        <w:adjustRightInd w:val="0"/>
+        <w:spacing w:after="0" w:line="240" w:lineRule="auto"/>
+      </w:pPr>
+      <w:r>
+        <w:t xml:space="preserve">But when </w:t>
+      </w:r>
+      <w:r>
+        <w:t>calculating the efficiency of combined grouping of Material Types and Heat Treatment Types with respect to Strength, Ductility and Hardness, below are the insights</w:t>
+      </w:r>
+    </w:p>
+    <w:p>
+      <w:pPr>
+        <w:autoSpaceDE w:val="0"/>
+        <w:autoSpaceDN w:val="0"/>
+        <w:adjustRightInd w:val="0"/>
+        <w:spacing w:after="0" w:line="240" w:lineRule="auto"/>
+      </w:pPr>
+    </w:p>
+    <w:p>
+      <w:pPr>
+        <w:autoSpaceDE w:val="0"/>
+        <w:autoSpaceDN w:val="0"/>
+        <w:adjustRightInd w:val="0"/>
+        <w:spacing w:after="0" w:line="240" w:lineRule="auto"/>
+      </w:pPr>
+      <w:r>
+        <w:t xml:space="preserve">Top </w:t>
+      </w:r>
+      <w:r>
+        <w:t>Material and Heat Treatment Types by Strength Efficiency</w:t>
+      </w:r>
+      <w:r>
+        <w:t xml:space="preserve"> (</w:t>
+      </w:r>
+      <w:proofErr w:type="spellStart"/>
+      <w:r>
+        <w:t>Su</w:t>
+      </w:r>
+      <w:proofErr w:type="spellEnd"/>
+      <w:r>
+        <w:t xml:space="preserve">, </w:t>
+      </w:r>
+      <w:r>
+        <w:t>Sy</w:t>
+      </w:r>
+      <w:r>
+        <w:t xml:space="preserve">, </w:t>
+      </w:r>
+      <w:r>
+        <w:t>E</w:t>
+      </w:r>
+      <w:r>
+        <w:t xml:space="preserve">, </w:t>
+      </w:r>
+      <w:r>
+        <w:t>G</w:t>
+      </w:r>
+      <w:r>
+        <w:t>)</w:t>
+      </w:r>
+      <w:r>
+        <w:t>:</w:t>
+      </w:r>
+      <w:r>
+        <w:t xml:space="preserve"> </w:t>
+      </w:r>
+    </w:p>
+    <w:p>
+      <w:pPr>
+        <w:autoSpaceDE w:val="0"/>
+        <w:autoSpaceDN w:val="0"/>
+        <w:adjustRightInd w:val="0"/>
+        <w:spacing w:after="0" w:line="240" w:lineRule="auto"/>
+      </w:pPr>
+      <w:r>
+        <w:rPr>
+          <w:b/>
+        </w:rPr>
+        <w:t xml:space="preserve">Steel SAE 51410 - tempered at 400 </w:t>
+      </w:r>
+      <w:r>
+        <w:rPr>
+          <w:b/>
+        </w:rPr>
+        <w:t>has the highest efficiency of</w:t>
+      </w:r>
+      <w:r>
+        <w:rPr>
+          <w:b/>
+        </w:rPr>
+        <w:t xml:space="preserve"> 85530.0</w:t>
+      </w:r>
+    </w:p>
+    <w:p>
+      <w:pPr>
+        <w:autoSpaceDE w:val="0"/>
+        <w:autoSpaceDN w:val="0"/>
+        <w:adjustRightInd w:val="0"/>
+        <w:spacing w:after="0" w:line="240" w:lineRule="auto"/>
+      </w:pPr>
+      <w:r>
+        <w:t>Top Material and Heat Treatment Types by Ductility Efficiency</w:t>
+      </w:r>
+      <w:r>
+        <w:t xml:space="preserve"> (</w:t>
+      </w:r>
+      <w:r>
+        <w:t>A5</w:t>
+      </w:r>
+      <w:r>
+        <w:t>)</w:t>
+      </w:r>
+      <w:r>
+        <w:t>:</w:t>
+      </w:r>
+      <w:r>
+        <w:t xml:space="preserve"> </w:t>
+      </w:r>
+    </w:p>
+    <w:p>
+      <w:pPr>
+        <w:autoSpaceDE w:val="0"/>
+        <w:autoSpaceDN w:val="0"/>
+        <w:adjustRightInd w:val="0"/>
+        <w:spacing w:after="0" w:line="240" w:lineRule="auto"/>
+      </w:pPr>
+      <w:r>
+        <w:rPr>
+          <w:b/>
+        </w:rPr>
+        <w:t xml:space="preserve">JIS SUH310 – Unknown </w:t>
+      </w:r>
+      <w:r>
+        <w:rPr>
+          <w:b/>
+        </w:rPr>
+        <w:t>has the highest efficiency of</w:t>
+      </w:r>
+      <w:r>
+        <w:rPr>
+          <w:b/>
+        </w:rPr>
+        <w:t xml:space="preserve"> 37.0</w:t>
+      </w:r>
+    </w:p>
+    <w:p>
+      <w:pPr>
+        <w:autoSpaceDE w:val="0"/>
+        <w:autoSpaceDN w:val="0"/>
+        <w:adjustRightInd w:val="0"/>
+        <w:spacing w:after="0" w:line="240" w:lineRule="auto"/>
+      </w:pPr>
+      <w:r>
+        <w:t>Top Material and Heat Treatment Types by Hardness Efficiency</w:t>
+      </w:r>
+      <w:r>
+        <w:t xml:space="preserve"> (</w:t>
+      </w:r>
+      <w:proofErr w:type="spellStart"/>
+      <w:r>
+        <w:t>Bhn</w:t>
+      </w:r>
+      <w:proofErr w:type="spellEnd"/>
+      <w:r>
+        <w:t xml:space="preserve">, </w:t>
+      </w:r>
+      <w:r>
+        <w:t>HV</w:t>
+      </w:r>
+      <w:r>
+        <w:t>)</w:t>
+      </w:r>
+      <w:r>
+        <w:t>:</w:t>
+      </w:r>
+      <w:r>
+        <w:t xml:space="preserve"> </w:t>
+      </w:r>
+    </w:p>
+    <w:p>
+      <w:pPr>
+        <w:autoSpaceDE w:val="0"/>
+        <w:autoSpaceDN w:val="0"/>
+        <w:adjustRightInd w:val="0"/>
+        <w:spacing w:after="0" w:line="240" w:lineRule="auto"/>
+      </w:pPr>
+      <w:r>
+        <w:rPr>
+          <w:b/>
+        </w:rPr>
+        <w:t xml:space="preserve">Yellow brass C26800 – Unknown </w:t>
+      </w:r>
+      <w:r>
+        <w:rPr>
+          <w:b/>
+        </w:rPr>
+        <w:t>has the highest efficiency of</w:t>
+      </w:r>
+      <w:r>
+        <w:rPr>
+          <w:b/>
+        </w:rPr>
+        <w:t xml:space="preserve"> 252.811539</w:t>
+      </w:r>
+      <w:bookmarkStart w:id="0" w:name="_GoBack"/>
+      <w:bookmarkEnd w:id="0"/>
+    </w:p>
+    <w:p>
+      <w:pPr>
+        <w:autoSpaceDE w:val="0"/>
+        <w:autoSpaceDN w:val="0"/>
+        <w:adjustRightInd w:val="0"/>
+        <w:spacing w:after="0" w:line="240" w:lineRule="auto"/>
+        <w:rPr>
+          <w:b/>
+          <w:lang w:eastAsia="en-IN"/>
+        </w:rPr>
+      </w:pPr>
+      <w:r>
+        <w:rPr>
+          <w:b/>
+          <w:lang w:eastAsia="en-IN"/>
+        </w:rPr>
+        <w:lastRenderedPageBreak/>
+        <w:drawing>
+          <wp:inline distT="0" distB="0" distL="0" distR="0" wp14:anchorId="0806CA16" wp14:editId="33EFB404">
+            <wp:extent cx="6411595" cy="9777730"/>
+            <wp:effectExtent l="0" t="0" r="8255" b="0"/>
+            <wp:docPr id="3" name="Picture 3"/>
+            <wp:cNvGraphicFramePr>
+              <a:graphicFrameLocks xmlns:a="http://schemas.openxmlformats.org/drawingml/2006/main" noChangeAspect="1"/>
+            </wp:cNvGraphicFramePr>
+            <a:graphic xmlns:a="http://schemas.openxmlformats.org/drawingml/2006/main">
+              <a:graphicData uri="http://schemas.openxmlformats.org/drawingml/2006/picture">
+                <pic:pic xmlns:pic="http://schemas.openxmlformats.org/drawingml/2006/picture">
+                  <pic:nvPicPr>
+                    <pic:cNvPr id="1" name=""/>
+                    <pic:cNvPicPr/>
+                  </pic:nvPicPr>
+                  <pic:blipFill>
+                    <a:blip r:embed="rId7"/>
+                    <a:stretch>
+                      <a:fillRect/>
+                    </a:stretch>
+                  </pic:blipFill>
+                  <pic:spPr>
+                    <a:xfrm>
+                      <a:off x="0" y="0"/>
+                      <a:ext cx="6411595" cy="9777730"/>
+                    </a:xfrm>
+                    <a:prstGeom prst="rect">
+                      <a:avLst/>
+                    </a:prstGeom>
+                  </pic:spPr>
+                </pic:pic>
+              </a:graphicData>
+            </a:graphic>
+          </wp:inline>
+        </w:drawing>
+      </w:r>
     </w:p>
     <w:sectPr>
       <w:pgSz w:w="11906" w:h="16838"/>

</xml_diff>

<commit_message>
Task 3: Design Ratio Analysis Initial Push
</commit_message>
<xml_diff>
--- a/Projects/Engineering Materials – A Data-Driven Approach to Mechanical, Physical & Chemical Properties.docx
+++ b/Projects/Engineering Materials – A Data-Driven Approach to Mechanical, Physical & Chemical Properties.docx
@@ -5604,6 +5604,7 @@
       <w:r>
         <w:rPr>
           <w:rFonts w:ascii="Arial" w:hAnsi="Arial" w:cs="Arial"/>
+          <w:noProof/>
           <w:color w:val="23293C"/>
         </w:rPr>
         <w:drawing>
@@ -5836,46 +5837,66 @@
     </w:p>
     <w:p>
       <w:pPr>
+        <w:spacing w:after="0" w:line="240" w:lineRule="auto"/>
+        <w:jc w:val="center"/>
+        <w:rPr>
+          <w:rFonts w:eastAsia="Times New Roman" w:cstheme="minorHAnsi"/>
+          <w:b/>
+          <w:bCs/>
+          <w:sz w:val="20"/>
+          <w:szCs w:val="24"/>
+          <w:lang w:eastAsia="en-IN"/>
+        </w:rPr>
+      </w:pPr>
+      <w:r>
+        <w:rPr>
+          <w:rFonts w:eastAsia="Times New Roman" w:cstheme="minorHAnsi"/>
+          <w:b/>
+          <w:bCs/>
+          <w:sz w:val="20"/>
+          <w:szCs w:val="24"/>
+          <w:lang w:eastAsia="en-IN"/>
+        </w:rPr>
+        <w:t xml:space="preserve">Yellow brass C26800 – Unknown </w:t>
+      </w:r>
+      <w:r>
+        <w:rPr>
+          <w:rFonts w:eastAsia="Times New Roman" w:cstheme="minorHAnsi"/>
+          <w:b/>
+          <w:bCs/>
+          <w:sz w:val="20"/>
+          <w:szCs w:val="24"/>
+          <w:lang w:eastAsia="en-IN"/>
+        </w:rPr>
+        <w:t>has the highest efficiency of</w:t>
+      </w:r>
+      <w:r>
+        <w:rPr>
+          <w:rFonts w:eastAsia="Times New Roman" w:cstheme="minorHAnsi"/>
+          <w:b/>
+          <w:bCs/>
+          <w:sz w:val="20"/>
+          <w:szCs w:val="24"/>
+          <w:lang w:eastAsia="en-IN"/>
+        </w:rPr>
+        <w:t xml:space="preserve"> 252.811539</w:t>
+      </w:r>
+    </w:p>
+    <w:p>
+      <w:pPr>
         <w:autoSpaceDE w:val="0"/>
         <w:autoSpaceDN w:val="0"/>
         <w:adjustRightInd w:val="0"/>
         <w:spacing w:after="0" w:line="240" w:lineRule="auto"/>
-      </w:pPr>
-      <w:r>
         <w:rPr>
           <w:b/>
-        </w:rPr>
-        <w:t xml:space="preserve">Yellow brass C26800 – Unknown </w:t>
-      </w:r>
+          <w:lang w:eastAsia="en-IN"/>
+        </w:rPr>
+      </w:pPr>
       <w:r>
         <w:rPr>
           <w:b/>
-        </w:rPr>
-        <w:t>has the highest efficiency of</w:t>
-      </w:r>
-      <w:r>
-        <w:rPr>
-          <w:b/>
-        </w:rPr>
-        <w:t xml:space="preserve"> 252.811539</w:t>
-      </w:r>
-      <w:bookmarkStart w:id="0" w:name="_GoBack"/>
-      <w:bookmarkEnd w:id="0"/>
-    </w:p>
-    <w:p>
-      <w:pPr>
-        <w:autoSpaceDE w:val="0"/>
-        <w:autoSpaceDN w:val="0"/>
-        <w:adjustRightInd w:val="0"/>
-        <w:spacing w:after="0" w:line="240" w:lineRule="auto"/>
-        <w:rPr>
-          <w:b/>
-          <w:lang w:eastAsia="en-IN"/>
-        </w:rPr>
-      </w:pPr>
-      <w:r>
-        <w:rPr>
-          <w:b/>
+          <w:noProof/>
           <w:lang w:eastAsia="en-IN"/>
         </w:rPr>
         <w:lastRenderedPageBreak/>
@@ -5915,6 +5936,2863 @@
           </wp:inline>
         </w:drawing>
       </w:r>
+    </w:p>
+    <w:p>
+      <w:pPr>
+        <w:autoSpaceDE w:val="0"/>
+        <w:autoSpaceDN w:val="0"/>
+        <w:adjustRightInd w:val="0"/>
+        <w:spacing w:after="0" w:line="240" w:lineRule="auto"/>
+        <w:rPr>
+          <w:rFonts w:ascii="Work Sans" w:hAnsi="Work Sans" w:cs="Work Sans"/>
+          <w:b/>
+          <w:color w:val="000000"/>
+          <w:sz w:val="24"/>
+          <w:szCs w:val="24"/>
+          <w:lang w:eastAsia="en-IN"/>
+        </w:rPr>
+      </w:pPr>
+      <w:r>
+        <w:rPr>
+          <w:rFonts w:ascii="Work Sans" w:hAnsi="Work Sans" w:cs="Work Sans"/>
+          <w:b/>
+          <w:color w:val="000000"/>
+          <w:sz w:val="24"/>
+          <w:szCs w:val="24"/>
+          <w:lang w:eastAsia="en-IN"/>
+        </w:rPr>
+        <w:lastRenderedPageBreak/>
+        <w:t>Task 3: Design Ratio Analysis</w:t>
+      </w:r>
+    </w:p>
+    <w:p>
+      <w:pPr>
+        <w:autoSpaceDE w:val="0"/>
+        <w:autoSpaceDN w:val="0"/>
+        <w:adjustRightInd w:val="0"/>
+        <w:spacing w:after="0" w:line="240" w:lineRule="auto"/>
+        <w:rPr>
+          <w:b/>
+          <w:lang w:eastAsia="en-IN"/>
+        </w:rPr>
+      </w:pPr>
+    </w:p>
+    <w:tbl>
+      <w:tblPr>
+        <w:tblStyle w:val="TableGrid"/>
+        <w:tblW w:w="0" w:type="auto"/>
+        <w:tblLook w:val="04A0" w:firstRow="1" w:lastRow="0" w:firstColumn="1" w:lastColumn="0" w:noHBand="0" w:noVBand="1"/>
+      </w:tblPr>
+      <w:tblGrid>
+        <w:gridCol w:w="2684"/>
+        <w:gridCol w:w="905"/>
+        <w:gridCol w:w="5707"/>
+      </w:tblGrid>
+      <w:tr>
+        <w:tc>
+          <w:tcPr>
+            <w:tcW w:w="0" w:type="auto"/>
+            <w:hideMark/>
+          </w:tcPr>
+          <w:p>
+            <w:pPr>
+              <w:jc w:val="center"/>
+              <w:rPr>
+                <w:rFonts w:eastAsia="Times New Roman" w:cstheme="minorHAnsi"/>
+                <w:b/>
+                <w:bCs/>
+                <w:sz w:val="20"/>
+                <w:szCs w:val="24"/>
+                <w:lang w:eastAsia="en-IN"/>
+              </w:rPr>
+            </w:pPr>
+            <w:r>
+              <w:rPr>
+                <w:rFonts w:eastAsia="Times New Roman" w:cstheme="minorHAnsi"/>
+                <w:b/>
+                <w:bCs/>
+                <w:sz w:val="20"/>
+                <w:szCs w:val="24"/>
+                <w:lang w:eastAsia="en-IN"/>
+              </w:rPr>
+              <w:t>Metric</w:t>
+            </w:r>
+          </w:p>
+        </w:tc>
+        <w:tc>
+          <w:tcPr>
+            <w:tcW w:w="0" w:type="auto"/>
+            <w:hideMark/>
+          </w:tcPr>
+          <w:p>
+            <w:pPr>
+              <w:jc w:val="center"/>
+              <w:rPr>
+                <w:rFonts w:eastAsia="Times New Roman" w:cstheme="minorHAnsi"/>
+                <w:b/>
+                <w:bCs/>
+                <w:sz w:val="20"/>
+                <w:szCs w:val="24"/>
+                <w:lang w:eastAsia="en-IN"/>
+              </w:rPr>
+            </w:pPr>
+            <w:r>
+              <w:rPr>
+                <w:rFonts w:eastAsia="Times New Roman" w:cstheme="minorHAnsi"/>
+                <w:b/>
+                <w:bCs/>
+                <w:sz w:val="20"/>
+                <w:szCs w:val="24"/>
+                <w:lang w:eastAsia="en-IN"/>
+              </w:rPr>
+              <w:t>Formula</w:t>
+            </w:r>
+          </w:p>
+        </w:tc>
+        <w:tc>
+          <w:tcPr>
+            <w:tcW w:w="0" w:type="auto"/>
+            <w:hideMark/>
+          </w:tcPr>
+          <w:p>
+            <w:pPr>
+              <w:jc w:val="center"/>
+              <w:rPr>
+                <w:rFonts w:eastAsia="Times New Roman" w:cstheme="minorHAnsi"/>
+                <w:b/>
+                <w:bCs/>
+                <w:sz w:val="20"/>
+                <w:szCs w:val="24"/>
+                <w:lang w:eastAsia="en-IN"/>
+              </w:rPr>
+            </w:pPr>
+            <w:r>
+              <w:rPr>
+                <w:rFonts w:eastAsia="Times New Roman" w:cstheme="minorHAnsi"/>
+                <w:b/>
+                <w:bCs/>
+                <w:sz w:val="20"/>
+                <w:szCs w:val="24"/>
+                <w:lang w:eastAsia="en-IN"/>
+              </w:rPr>
+              <w:t>Purpose</w:t>
+            </w:r>
+          </w:p>
+        </w:tc>
+      </w:tr>
+      <w:tr>
+        <w:tc>
+          <w:tcPr>
+            <w:tcW w:w="0" w:type="auto"/>
+            <w:hideMark/>
+          </w:tcPr>
+          <w:p>
+            <w:pPr>
+              <w:rPr>
+                <w:rFonts w:eastAsia="Times New Roman" w:cstheme="minorHAnsi"/>
+                <w:sz w:val="20"/>
+                <w:szCs w:val="24"/>
+                <w:lang w:eastAsia="en-IN"/>
+              </w:rPr>
+            </w:pPr>
+            <w:r>
+              <w:rPr>
+                <w:rFonts w:eastAsia="Times New Roman" w:cstheme="minorHAnsi"/>
+                <w:b/>
+                <w:bCs/>
+                <w:sz w:val="20"/>
+                <w:szCs w:val="24"/>
+                <w:lang w:eastAsia="en-IN"/>
+              </w:rPr>
+              <w:t>1. Strength-to-Hardness Ratio</w:t>
+            </w:r>
+          </w:p>
+        </w:tc>
+        <w:tc>
+          <w:tcPr>
+            <w:tcW w:w="0" w:type="auto"/>
+            <w:hideMark/>
+          </w:tcPr>
+          <w:p>
+            <w:pPr>
+              <w:rPr>
+                <w:rFonts w:eastAsia="Times New Roman" w:cstheme="minorHAnsi"/>
+                <w:sz w:val="20"/>
+                <w:szCs w:val="24"/>
+                <w:lang w:eastAsia="en-IN"/>
+              </w:rPr>
+            </w:pPr>
+            <w:proofErr w:type="spellStart"/>
+            <w:r>
+              <w:rPr>
+                <w:rFonts w:eastAsia="Times New Roman" w:cstheme="minorHAnsi"/>
+                <w:sz w:val="20"/>
+                <w:szCs w:val="20"/>
+                <w:lang w:eastAsia="en-IN"/>
+              </w:rPr>
+              <w:t>Su</w:t>
+            </w:r>
+            <w:proofErr w:type="spellEnd"/>
+            <w:r>
+              <w:rPr>
+                <w:rFonts w:eastAsia="Times New Roman" w:cstheme="minorHAnsi"/>
+                <w:sz w:val="20"/>
+                <w:szCs w:val="20"/>
+                <w:lang w:eastAsia="en-IN"/>
+              </w:rPr>
+              <w:t xml:space="preserve"> / </w:t>
+            </w:r>
+            <w:proofErr w:type="spellStart"/>
+            <w:r>
+              <w:rPr>
+                <w:rFonts w:eastAsia="Times New Roman" w:cstheme="minorHAnsi"/>
+                <w:sz w:val="20"/>
+                <w:szCs w:val="20"/>
+                <w:lang w:eastAsia="en-IN"/>
+              </w:rPr>
+              <w:t>Bhn</w:t>
+            </w:r>
+            <w:proofErr w:type="spellEnd"/>
+          </w:p>
+        </w:tc>
+        <w:tc>
+          <w:tcPr>
+            <w:tcW w:w="0" w:type="auto"/>
+            <w:hideMark/>
+          </w:tcPr>
+          <w:p>
+            <w:pPr>
+              <w:rPr>
+                <w:rFonts w:eastAsia="Times New Roman" w:cstheme="minorHAnsi"/>
+                <w:sz w:val="20"/>
+                <w:szCs w:val="24"/>
+                <w:lang w:eastAsia="en-IN"/>
+              </w:rPr>
+            </w:pPr>
+            <w:r>
+              <w:rPr>
+                <w:rFonts w:eastAsia="Times New Roman" w:cstheme="minorHAnsi"/>
+                <w:sz w:val="20"/>
+                <w:szCs w:val="24"/>
+                <w:lang w:eastAsia="en-IN"/>
+              </w:rPr>
+              <w:t>For comparing strength vs wear resistance (machinability, forming).</w:t>
+            </w:r>
+          </w:p>
+        </w:tc>
+      </w:tr>
+      <w:tr>
+        <w:tc>
+          <w:tcPr>
+            <w:tcW w:w="0" w:type="auto"/>
+            <w:hideMark/>
+          </w:tcPr>
+          <w:p>
+            <w:pPr>
+              <w:rPr>
+                <w:rFonts w:eastAsia="Times New Roman" w:cstheme="minorHAnsi"/>
+                <w:sz w:val="20"/>
+                <w:szCs w:val="24"/>
+                <w:lang w:eastAsia="en-IN"/>
+              </w:rPr>
+            </w:pPr>
+            <w:r>
+              <w:rPr>
+                <w:rFonts w:eastAsia="Times New Roman" w:cstheme="minorHAnsi"/>
+                <w:b/>
+                <w:bCs/>
+                <w:sz w:val="20"/>
+                <w:szCs w:val="24"/>
+                <w:lang w:eastAsia="en-IN"/>
+              </w:rPr>
+              <w:t>2. Strength-to-Ductility Index</w:t>
+            </w:r>
+          </w:p>
+        </w:tc>
+        <w:tc>
+          <w:tcPr>
+            <w:tcW w:w="0" w:type="auto"/>
+            <w:hideMark/>
+          </w:tcPr>
+          <w:p>
+            <w:pPr>
+              <w:rPr>
+                <w:rFonts w:eastAsia="Times New Roman" w:cstheme="minorHAnsi"/>
+                <w:sz w:val="20"/>
+                <w:szCs w:val="24"/>
+                <w:lang w:eastAsia="en-IN"/>
+              </w:rPr>
+            </w:pPr>
+            <w:proofErr w:type="spellStart"/>
+            <w:r>
+              <w:rPr>
+                <w:rFonts w:eastAsia="Times New Roman" w:cstheme="minorHAnsi"/>
+                <w:sz w:val="20"/>
+                <w:szCs w:val="20"/>
+                <w:lang w:eastAsia="en-IN"/>
+              </w:rPr>
+              <w:t>Su</w:t>
+            </w:r>
+            <w:proofErr w:type="spellEnd"/>
+            <w:r>
+              <w:rPr>
+                <w:rFonts w:eastAsia="Times New Roman" w:cstheme="minorHAnsi"/>
+                <w:sz w:val="20"/>
+                <w:szCs w:val="20"/>
+                <w:lang w:eastAsia="en-IN"/>
+              </w:rPr>
+              <w:t xml:space="preserve"> × A5</w:t>
+            </w:r>
+          </w:p>
+        </w:tc>
+        <w:tc>
+          <w:tcPr>
+            <w:tcW w:w="0" w:type="auto"/>
+            <w:hideMark/>
+          </w:tcPr>
+          <w:p>
+            <w:pPr>
+              <w:rPr>
+                <w:rFonts w:eastAsia="Times New Roman" w:cstheme="minorHAnsi"/>
+                <w:sz w:val="20"/>
+                <w:szCs w:val="24"/>
+                <w:lang w:eastAsia="en-IN"/>
+              </w:rPr>
+            </w:pPr>
+            <w:r>
+              <w:rPr>
+                <w:rFonts w:eastAsia="Times New Roman" w:cstheme="minorHAnsi"/>
+                <w:sz w:val="20"/>
+                <w:szCs w:val="24"/>
+                <w:lang w:eastAsia="en-IN"/>
+              </w:rPr>
+              <w:t>Measures energy absorption or formability under stress.</w:t>
+            </w:r>
+          </w:p>
+        </w:tc>
+      </w:tr>
+      <w:tr>
+        <w:tc>
+          <w:tcPr>
+            <w:tcW w:w="0" w:type="auto"/>
+            <w:hideMark/>
+          </w:tcPr>
+          <w:p>
+            <w:pPr>
+              <w:rPr>
+                <w:rFonts w:eastAsia="Times New Roman" w:cstheme="minorHAnsi"/>
+                <w:sz w:val="20"/>
+                <w:szCs w:val="24"/>
+                <w:lang w:eastAsia="en-IN"/>
+              </w:rPr>
+            </w:pPr>
+            <w:r>
+              <w:rPr>
+                <w:rFonts w:eastAsia="Times New Roman" w:cstheme="minorHAnsi"/>
+                <w:b/>
+                <w:bCs/>
+                <w:sz w:val="20"/>
+                <w:szCs w:val="24"/>
+                <w:lang w:eastAsia="en-IN"/>
+              </w:rPr>
+              <w:t>3. Strength-to-Weight Proxy</w:t>
+            </w:r>
+          </w:p>
+        </w:tc>
+        <w:tc>
+          <w:tcPr>
+            <w:tcW w:w="0" w:type="auto"/>
+            <w:hideMark/>
+          </w:tcPr>
+          <w:p>
+            <w:pPr>
+              <w:rPr>
+                <w:rFonts w:eastAsia="Times New Roman" w:cstheme="minorHAnsi"/>
+                <w:sz w:val="20"/>
+                <w:szCs w:val="24"/>
+                <w:lang w:eastAsia="en-IN"/>
+              </w:rPr>
+            </w:pPr>
+            <w:proofErr w:type="spellStart"/>
+            <w:r>
+              <w:rPr>
+                <w:rFonts w:eastAsia="Times New Roman" w:cstheme="minorHAnsi"/>
+                <w:sz w:val="20"/>
+                <w:szCs w:val="20"/>
+                <w:lang w:eastAsia="en-IN"/>
+              </w:rPr>
+              <w:t>Su</w:t>
+            </w:r>
+            <w:proofErr w:type="spellEnd"/>
+            <w:r>
+              <w:rPr>
+                <w:rFonts w:eastAsia="Times New Roman" w:cstheme="minorHAnsi"/>
+                <w:sz w:val="20"/>
+                <w:szCs w:val="20"/>
+                <w:lang w:eastAsia="en-IN"/>
+              </w:rPr>
+              <w:t xml:space="preserve"> / Ro</w:t>
+            </w:r>
+          </w:p>
+        </w:tc>
+        <w:tc>
+          <w:tcPr>
+            <w:tcW w:w="0" w:type="auto"/>
+            <w:hideMark/>
+          </w:tcPr>
+          <w:p>
+            <w:pPr>
+              <w:rPr>
+                <w:rFonts w:eastAsia="Times New Roman" w:cstheme="minorHAnsi"/>
+                <w:sz w:val="20"/>
+                <w:szCs w:val="24"/>
+                <w:lang w:eastAsia="en-IN"/>
+              </w:rPr>
+            </w:pPr>
+            <w:r>
+              <w:rPr>
+                <w:rFonts w:eastAsia="Times New Roman" w:cstheme="minorHAnsi"/>
+                <w:sz w:val="20"/>
+                <w:szCs w:val="24"/>
+                <w:lang w:eastAsia="en-IN"/>
+              </w:rPr>
+              <w:t>For lightweight yet strong material choices.</w:t>
+            </w:r>
+          </w:p>
+        </w:tc>
+      </w:tr>
+    </w:tbl>
+    <w:p>
+      <w:pPr>
+        <w:autoSpaceDE w:val="0"/>
+        <w:autoSpaceDN w:val="0"/>
+        <w:adjustRightInd w:val="0"/>
+        <w:spacing w:after="0" w:line="240" w:lineRule="auto"/>
+        <w:rPr>
+          <w:b/>
+          <w:lang w:eastAsia="en-IN"/>
+        </w:rPr>
+      </w:pPr>
+    </w:p>
+    <w:p>
+      <w:pPr>
+        <w:autoSpaceDE w:val="0"/>
+        <w:autoSpaceDN w:val="0"/>
+        <w:adjustRightInd w:val="0"/>
+        <w:spacing w:after="0" w:line="240" w:lineRule="auto"/>
+        <w:rPr>
+          <w:rFonts w:eastAsia="Times New Roman" w:cstheme="minorHAnsi"/>
+          <w:b/>
+          <w:bCs/>
+          <w:sz w:val="20"/>
+          <w:szCs w:val="24"/>
+          <w:lang w:eastAsia="en-IN"/>
+        </w:rPr>
+      </w:pPr>
+      <w:r>
+        <w:rPr>
+          <w:rFonts w:eastAsia="Times New Roman" w:cstheme="minorHAnsi"/>
+          <w:b/>
+          <w:bCs/>
+          <w:sz w:val="20"/>
+          <w:szCs w:val="24"/>
+          <w:lang w:eastAsia="en-IN"/>
+        </w:rPr>
+        <w:t xml:space="preserve">Top 5 Materials by </w:t>
+      </w:r>
+      <w:r>
+        <w:rPr>
+          <w:rFonts w:eastAsia="Times New Roman" w:cstheme="minorHAnsi"/>
+          <w:b/>
+          <w:bCs/>
+          <w:sz w:val="20"/>
+          <w:szCs w:val="24"/>
+          <w:lang w:eastAsia="en-IN"/>
+        </w:rPr>
+        <w:t>Strength-to-Hardness Ratio</w:t>
+      </w:r>
+      <w:r>
+        <w:rPr>
+          <w:rFonts w:eastAsia="Times New Roman" w:cstheme="minorHAnsi"/>
+          <w:b/>
+          <w:bCs/>
+          <w:sz w:val="20"/>
+          <w:szCs w:val="24"/>
+          <w:lang w:eastAsia="en-IN"/>
+        </w:rPr>
+        <w:t>:</w:t>
+      </w:r>
+    </w:p>
+    <w:p>
+      <w:pPr>
+        <w:autoSpaceDE w:val="0"/>
+        <w:autoSpaceDN w:val="0"/>
+        <w:adjustRightInd w:val="0"/>
+        <w:spacing w:after="0" w:line="240" w:lineRule="auto"/>
+        <w:rPr>
+          <w:rFonts w:eastAsia="Times New Roman" w:cstheme="minorHAnsi"/>
+          <w:b/>
+          <w:bCs/>
+          <w:sz w:val="20"/>
+          <w:szCs w:val="24"/>
+          <w:lang w:eastAsia="en-IN"/>
+        </w:rPr>
+      </w:pPr>
+    </w:p>
+    <w:tbl>
+      <w:tblPr>
+        <w:tblW w:w="0" w:type="auto"/>
+        <w:tblLook w:val="04A0" w:firstRow="1" w:lastRow="0" w:firstColumn="1" w:lastColumn="0" w:noHBand="0" w:noVBand="1"/>
+      </w:tblPr>
+      <w:tblGrid>
+        <w:gridCol w:w="1440"/>
+        <w:gridCol w:w="1801"/>
+        <w:gridCol w:w="2316"/>
+      </w:tblGrid>
+      <w:tr>
+        <w:trPr>
+          <w:trHeight w:val="288"/>
+        </w:trPr>
+        <w:tc>
+          <w:tcPr>
+            <w:tcW w:w="0" w:type="auto"/>
+            <w:tcBorders>
+              <w:top w:val="single" w:sz="4" w:space="0" w:color="auto"/>
+              <w:left w:val="single" w:sz="4" w:space="0" w:color="auto"/>
+              <w:bottom w:val="single" w:sz="4" w:space="0" w:color="auto"/>
+              <w:right w:val="single" w:sz="4" w:space="0" w:color="auto"/>
+            </w:tcBorders>
+            <w:shd w:val="clear" w:color="auto" w:fill="auto"/>
+            <w:noWrap/>
+            <w:vAlign w:val="bottom"/>
+            <w:hideMark/>
+          </w:tcPr>
+          <w:p>
+            <w:pPr>
+              <w:spacing w:after="0" w:line="240" w:lineRule="auto"/>
+              <w:rPr>
+                <w:rFonts w:ascii="Calibri" w:eastAsia="Times New Roman" w:hAnsi="Calibri" w:cs="Calibri"/>
+                <w:b/>
+                <w:color w:val="000000"/>
+                <w:sz w:val="20"/>
+                <w:lang w:eastAsia="en-IN"/>
+              </w:rPr>
+            </w:pPr>
+            <w:r>
+              <w:rPr>
+                <w:rFonts w:ascii="Calibri" w:eastAsia="Times New Roman" w:hAnsi="Calibri" w:cs="Calibri"/>
+                <w:b/>
+                <w:color w:val="000000"/>
+                <w:sz w:val="20"/>
+                <w:lang w:eastAsia="en-IN"/>
+              </w:rPr>
+              <w:t>Material</w:t>
+            </w:r>
+          </w:p>
+        </w:tc>
+        <w:tc>
+          <w:tcPr>
+            <w:tcW w:w="0" w:type="auto"/>
+            <w:tcBorders>
+              <w:top w:val="single" w:sz="4" w:space="0" w:color="auto"/>
+              <w:left w:val="nil"/>
+              <w:bottom w:val="single" w:sz="4" w:space="0" w:color="auto"/>
+              <w:right w:val="single" w:sz="4" w:space="0" w:color="auto"/>
+            </w:tcBorders>
+            <w:shd w:val="clear" w:color="auto" w:fill="auto"/>
+            <w:noWrap/>
+            <w:vAlign w:val="bottom"/>
+            <w:hideMark/>
+          </w:tcPr>
+          <w:p>
+            <w:pPr>
+              <w:spacing w:after="0" w:line="240" w:lineRule="auto"/>
+              <w:rPr>
+                <w:rFonts w:ascii="Calibri" w:eastAsia="Times New Roman" w:hAnsi="Calibri" w:cs="Calibri"/>
+                <w:b/>
+                <w:color w:val="000000"/>
+                <w:sz w:val="20"/>
+                <w:lang w:eastAsia="en-IN"/>
+              </w:rPr>
+            </w:pPr>
+            <w:proofErr w:type="spellStart"/>
+            <w:r>
+              <w:rPr>
+                <w:rFonts w:ascii="Calibri" w:eastAsia="Times New Roman" w:hAnsi="Calibri" w:cs="Calibri"/>
+                <w:b/>
+                <w:color w:val="000000"/>
+                <w:sz w:val="20"/>
+                <w:lang w:eastAsia="en-IN"/>
+              </w:rPr>
+              <w:t>Strength_Hardness</w:t>
+            </w:r>
+            <w:proofErr w:type="spellEnd"/>
+          </w:p>
+        </w:tc>
+        <w:tc>
+          <w:tcPr>
+            <w:tcW w:w="0" w:type="auto"/>
+            <w:tcBorders>
+              <w:top w:val="single" w:sz="4" w:space="0" w:color="auto"/>
+              <w:left w:val="nil"/>
+              <w:bottom w:val="single" w:sz="4" w:space="0" w:color="auto"/>
+              <w:right w:val="single" w:sz="4" w:space="0" w:color="auto"/>
+            </w:tcBorders>
+            <w:shd w:val="clear" w:color="auto" w:fill="auto"/>
+            <w:noWrap/>
+            <w:vAlign w:val="bottom"/>
+            <w:hideMark/>
+          </w:tcPr>
+          <w:p>
+            <w:pPr>
+              <w:spacing w:after="0" w:line="240" w:lineRule="auto"/>
+              <w:rPr>
+                <w:rFonts w:ascii="Calibri" w:eastAsia="Times New Roman" w:hAnsi="Calibri" w:cs="Calibri"/>
+                <w:b/>
+                <w:color w:val="000000"/>
+                <w:sz w:val="20"/>
+                <w:lang w:eastAsia="en-IN"/>
+              </w:rPr>
+            </w:pPr>
+            <w:proofErr w:type="spellStart"/>
+            <w:r>
+              <w:rPr>
+                <w:rFonts w:ascii="Calibri" w:eastAsia="Times New Roman" w:hAnsi="Calibri" w:cs="Calibri"/>
+                <w:b/>
+                <w:color w:val="000000"/>
+                <w:sz w:val="20"/>
+                <w:lang w:eastAsia="en-IN"/>
+              </w:rPr>
+              <w:t>Strength_Hardness_Rank</w:t>
+            </w:r>
+            <w:proofErr w:type="spellEnd"/>
+          </w:p>
+        </w:tc>
+      </w:tr>
+      <w:tr>
+        <w:trPr>
+          <w:trHeight w:val="288"/>
+        </w:trPr>
+        <w:tc>
+          <w:tcPr>
+            <w:tcW w:w="0" w:type="auto"/>
+            <w:tcBorders>
+              <w:top w:val="nil"/>
+              <w:left w:val="single" w:sz="4" w:space="0" w:color="auto"/>
+              <w:bottom w:val="single" w:sz="4" w:space="0" w:color="auto"/>
+              <w:right w:val="single" w:sz="4" w:space="0" w:color="auto"/>
+            </w:tcBorders>
+            <w:shd w:val="clear" w:color="auto" w:fill="auto"/>
+            <w:noWrap/>
+            <w:vAlign w:val="bottom"/>
+            <w:hideMark/>
+          </w:tcPr>
+          <w:p>
+            <w:pPr>
+              <w:spacing w:after="0" w:line="240" w:lineRule="auto"/>
+              <w:rPr>
+                <w:rFonts w:ascii="Calibri" w:eastAsia="Times New Roman" w:hAnsi="Calibri" w:cs="Calibri"/>
+                <w:b/>
+                <w:color w:val="000000"/>
+                <w:sz w:val="20"/>
+                <w:lang w:eastAsia="en-IN"/>
+              </w:rPr>
+            </w:pPr>
+            <w:r>
+              <w:rPr>
+                <w:rFonts w:ascii="Calibri" w:eastAsia="Times New Roman" w:hAnsi="Calibri" w:cs="Calibri"/>
+                <w:b/>
+                <w:color w:val="000000"/>
+                <w:sz w:val="20"/>
+                <w:lang w:eastAsia="en-IN"/>
+              </w:rPr>
+              <w:t>Steel SAE 1141</w:t>
+            </w:r>
+          </w:p>
+        </w:tc>
+        <w:tc>
+          <w:tcPr>
+            <w:tcW w:w="0" w:type="auto"/>
+            <w:tcBorders>
+              <w:top w:val="nil"/>
+              <w:left w:val="nil"/>
+              <w:bottom w:val="single" w:sz="4" w:space="0" w:color="auto"/>
+              <w:right w:val="single" w:sz="4" w:space="0" w:color="auto"/>
+            </w:tcBorders>
+            <w:shd w:val="clear" w:color="auto" w:fill="auto"/>
+            <w:noWrap/>
+            <w:vAlign w:val="bottom"/>
+            <w:hideMark/>
+          </w:tcPr>
+          <w:p>
+            <w:pPr>
+              <w:spacing w:after="0" w:line="240" w:lineRule="auto"/>
+              <w:jc w:val="right"/>
+              <w:rPr>
+                <w:rFonts w:ascii="Calibri" w:eastAsia="Times New Roman" w:hAnsi="Calibri" w:cs="Calibri"/>
+                <w:color w:val="000000"/>
+                <w:sz w:val="20"/>
+                <w:lang w:eastAsia="en-IN"/>
+              </w:rPr>
+            </w:pPr>
+            <w:r>
+              <w:rPr>
+                <w:rFonts w:ascii="Calibri" w:eastAsia="Times New Roman" w:hAnsi="Calibri" w:cs="Calibri"/>
+                <w:color w:val="000000"/>
+                <w:sz w:val="20"/>
+                <w:lang w:eastAsia="en-IN"/>
+              </w:rPr>
+              <w:t>7.070749253</w:t>
+            </w:r>
+          </w:p>
+        </w:tc>
+        <w:tc>
+          <w:tcPr>
+            <w:tcW w:w="0" w:type="auto"/>
+            <w:tcBorders>
+              <w:top w:val="nil"/>
+              <w:left w:val="nil"/>
+              <w:bottom w:val="single" w:sz="4" w:space="0" w:color="auto"/>
+              <w:right w:val="single" w:sz="4" w:space="0" w:color="auto"/>
+            </w:tcBorders>
+            <w:shd w:val="clear" w:color="auto" w:fill="auto"/>
+            <w:noWrap/>
+            <w:vAlign w:val="bottom"/>
+            <w:hideMark/>
+          </w:tcPr>
+          <w:p>
+            <w:pPr>
+              <w:spacing w:after="0" w:line="240" w:lineRule="auto"/>
+              <w:jc w:val="right"/>
+              <w:rPr>
+                <w:rFonts w:ascii="Calibri" w:eastAsia="Times New Roman" w:hAnsi="Calibri" w:cs="Calibri"/>
+                <w:color w:val="000000"/>
+                <w:sz w:val="20"/>
+                <w:lang w:eastAsia="en-IN"/>
+              </w:rPr>
+            </w:pPr>
+            <w:r>
+              <w:rPr>
+                <w:rFonts w:ascii="Calibri" w:eastAsia="Times New Roman" w:hAnsi="Calibri" w:cs="Calibri"/>
+                <w:color w:val="000000"/>
+                <w:sz w:val="20"/>
+                <w:lang w:eastAsia="en-IN"/>
+              </w:rPr>
+              <w:t>1</w:t>
+            </w:r>
+          </w:p>
+        </w:tc>
+      </w:tr>
+      <w:tr>
+        <w:trPr>
+          <w:trHeight w:val="288"/>
+        </w:trPr>
+        <w:tc>
+          <w:tcPr>
+            <w:tcW w:w="0" w:type="auto"/>
+            <w:tcBorders>
+              <w:top w:val="nil"/>
+              <w:left w:val="single" w:sz="4" w:space="0" w:color="auto"/>
+              <w:bottom w:val="single" w:sz="4" w:space="0" w:color="auto"/>
+              <w:right w:val="single" w:sz="4" w:space="0" w:color="auto"/>
+            </w:tcBorders>
+            <w:shd w:val="clear" w:color="auto" w:fill="auto"/>
+            <w:noWrap/>
+            <w:vAlign w:val="bottom"/>
+            <w:hideMark/>
+          </w:tcPr>
+          <w:p>
+            <w:pPr>
+              <w:spacing w:after="0" w:line="240" w:lineRule="auto"/>
+              <w:rPr>
+                <w:rFonts w:ascii="Calibri" w:eastAsia="Times New Roman" w:hAnsi="Calibri" w:cs="Calibri"/>
+                <w:b/>
+                <w:color w:val="000000"/>
+                <w:sz w:val="20"/>
+                <w:lang w:eastAsia="en-IN"/>
+              </w:rPr>
+            </w:pPr>
+            <w:r>
+              <w:rPr>
+                <w:rFonts w:ascii="Calibri" w:eastAsia="Times New Roman" w:hAnsi="Calibri" w:cs="Calibri"/>
+                <w:b/>
+                <w:color w:val="000000"/>
+                <w:sz w:val="20"/>
+                <w:lang w:eastAsia="en-IN"/>
+              </w:rPr>
+              <w:t>DIN 55Cr3</w:t>
+            </w:r>
+          </w:p>
+        </w:tc>
+        <w:tc>
+          <w:tcPr>
+            <w:tcW w:w="0" w:type="auto"/>
+            <w:tcBorders>
+              <w:top w:val="nil"/>
+              <w:left w:val="nil"/>
+              <w:bottom w:val="single" w:sz="4" w:space="0" w:color="auto"/>
+              <w:right w:val="single" w:sz="4" w:space="0" w:color="auto"/>
+            </w:tcBorders>
+            <w:shd w:val="clear" w:color="auto" w:fill="auto"/>
+            <w:noWrap/>
+            <w:vAlign w:val="bottom"/>
+            <w:hideMark/>
+          </w:tcPr>
+          <w:p>
+            <w:pPr>
+              <w:spacing w:after="0" w:line="240" w:lineRule="auto"/>
+              <w:jc w:val="right"/>
+              <w:rPr>
+                <w:rFonts w:ascii="Calibri" w:eastAsia="Times New Roman" w:hAnsi="Calibri" w:cs="Calibri"/>
+                <w:color w:val="000000"/>
+                <w:sz w:val="20"/>
+                <w:lang w:eastAsia="en-IN"/>
+              </w:rPr>
+            </w:pPr>
+            <w:r>
+              <w:rPr>
+                <w:rFonts w:ascii="Calibri" w:eastAsia="Times New Roman" w:hAnsi="Calibri" w:cs="Calibri"/>
+                <w:color w:val="000000"/>
+                <w:sz w:val="20"/>
+                <w:lang w:eastAsia="en-IN"/>
+              </w:rPr>
+              <w:t>7.070749253</w:t>
+            </w:r>
+          </w:p>
+        </w:tc>
+        <w:tc>
+          <w:tcPr>
+            <w:tcW w:w="0" w:type="auto"/>
+            <w:tcBorders>
+              <w:top w:val="nil"/>
+              <w:left w:val="nil"/>
+              <w:bottom w:val="single" w:sz="4" w:space="0" w:color="auto"/>
+              <w:right w:val="single" w:sz="4" w:space="0" w:color="auto"/>
+            </w:tcBorders>
+            <w:shd w:val="clear" w:color="auto" w:fill="auto"/>
+            <w:noWrap/>
+            <w:vAlign w:val="bottom"/>
+            <w:hideMark/>
+          </w:tcPr>
+          <w:p>
+            <w:pPr>
+              <w:spacing w:after="0" w:line="240" w:lineRule="auto"/>
+              <w:jc w:val="right"/>
+              <w:rPr>
+                <w:rFonts w:ascii="Calibri" w:eastAsia="Times New Roman" w:hAnsi="Calibri" w:cs="Calibri"/>
+                <w:color w:val="000000"/>
+                <w:sz w:val="20"/>
+                <w:lang w:eastAsia="en-IN"/>
+              </w:rPr>
+            </w:pPr>
+            <w:r>
+              <w:rPr>
+                <w:rFonts w:ascii="Calibri" w:eastAsia="Times New Roman" w:hAnsi="Calibri" w:cs="Calibri"/>
+                <w:color w:val="000000"/>
+                <w:sz w:val="20"/>
+                <w:lang w:eastAsia="en-IN"/>
+              </w:rPr>
+              <w:t>1</w:t>
+            </w:r>
+          </w:p>
+        </w:tc>
+      </w:tr>
+      <w:tr>
+        <w:trPr>
+          <w:trHeight w:val="288"/>
+        </w:trPr>
+        <w:tc>
+          <w:tcPr>
+            <w:tcW w:w="0" w:type="auto"/>
+            <w:tcBorders>
+              <w:top w:val="nil"/>
+              <w:left w:val="single" w:sz="4" w:space="0" w:color="auto"/>
+              <w:bottom w:val="single" w:sz="4" w:space="0" w:color="auto"/>
+              <w:right w:val="single" w:sz="4" w:space="0" w:color="auto"/>
+            </w:tcBorders>
+            <w:shd w:val="clear" w:color="auto" w:fill="auto"/>
+            <w:noWrap/>
+            <w:vAlign w:val="bottom"/>
+            <w:hideMark/>
+          </w:tcPr>
+          <w:p>
+            <w:pPr>
+              <w:spacing w:after="0" w:line="240" w:lineRule="auto"/>
+              <w:rPr>
+                <w:rFonts w:ascii="Calibri" w:eastAsia="Times New Roman" w:hAnsi="Calibri" w:cs="Calibri"/>
+                <w:b/>
+                <w:color w:val="000000"/>
+                <w:sz w:val="20"/>
+                <w:lang w:eastAsia="en-IN"/>
+              </w:rPr>
+            </w:pPr>
+            <w:r>
+              <w:rPr>
+                <w:rFonts w:ascii="Calibri" w:eastAsia="Times New Roman" w:hAnsi="Calibri" w:cs="Calibri"/>
+                <w:b/>
+                <w:color w:val="000000"/>
+                <w:sz w:val="20"/>
+                <w:lang w:eastAsia="en-IN"/>
+              </w:rPr>
+              <w:t>DIN 37Cr4</w:t>
+            </w:r>
+          </w:p>
+        </w:tc>
+        <w:tc>
+          <w:tcPr>
+            <w:tcW w:w="0" w:type="auto"/>
+            <w:tcBorders>
+              <w:top w:val="nil"/>
+              <w:left w:val="nil"/>
+              <w:bottom w:val="single" w:sz="4" w:space="0" w:color="auto"/>
+              <w:right w:val="single" w:sz="4" w:space="0" w:color="auto"/>
+            </w:tcBorders>
+            <w:shd w:val="clear" w:color="auto" w:fill="auto"/>
+            <w:noWrap/>
+            <w:vAlign w:val="bottom"/>
+            <w:hideMark/>
+          </w:tcPr>
+          <w:p>
+            <w:pPr>
+              <w:spacing w:after="0" w:line="240" w:lineRule="auto"/>
+              <w:jc w:val="right"/>
+              <w:rPr>
+                <w:rFonts w:ascii="Calibri" w:eastAsia="Times New Roman" w:hAnsi="Calibri" w:cs="Calibri"/>
+                <w:color w:val="000000"/>
+                <w:sz w:val="20"/>
+                <w:lang w:eastAsia="en-IN"/>
+              </w:rPr>
+            </w:pPr>
+            <w:r>
+              <w:rPr>
+                <w:rFonts w:ascii="Calibri" w:eastAsia="Times New Roman" w:hAnsi="Calibri" w:cs="Calibri"/>
+                <w:color w:val="000000"/>
+                <w:sz w:val="20"/>
+                <w:lang w:eastAsia="en-IN"/>
+              </w:rPr>
+              <w:t>7.070749253</w:t>
+            </w:r>
+          </w:p>
+        </w:tc>
+        <w:tc>
+          <w:tcPr>
+            <w:tcW w:w="0" w:type="auto"/>
+            <w:tcBorders>
+              <w:top w:val="nil"/>
+              <w:left w:val="nil"/>
+              <w:bottom w:val="single" w:sz="4" w:space="0" w:color="auto"/>
+              <w:right w:val="single" w:sz="4" w:space="0" w:color="auto"/>
+            </w:tcBorders>
+            <w:shd w:val="clear" w:color="auto" w:fill="auto"/>
+            <w:noWrap/>
+            <w:vAlign w:val="bottom"/>
+            <w:hideMark/>
+          </w:tcPr>
+          <w:p>
+            <w:pPr>
+              <w:spacing w:after="0" w:line="240" w:lineRule="auto"/>
+              <w:jc w:val="right"/>
+              <w:rPr>
+                <w:rFonts w:ascii="Calibri" w:eastAsia="Times New Roman" w:hAnsi="Calibri" w:cs="Calibri"/>
+                <w:color w:val="000000"/>
+                <w:sz w:val="20"/>
+                <w:lang w:eastAsia="en-IN"/>
+              </w:rPr>
+            </w:pPr>
+            <w:r>
+              <w:rPr>
+                <w:rFonts w:ascii="Calibri" w:eastAsia="Times New Roman" w:hAnsi="Calibri" w:cs="Calibri"/>
+                <w:color w:val="000000"/>
+                <w:sz w:val="20"/>
+                <w:lang w:eastAsia="en-IN"/>
+              </w:rPr>
+              <w:t>1</w:t>
+            </w:r>
+          </w:p>
+        </w:tc>
+      </w:tr>
+      <w:tr>
+        <w:trPr>
+          <w:trHeight w:val="288"/>
+        </w:trPr>
+        <w:tc>
+          <w:tcPr>
+            <w:tcW w:w="0" w:type="auto"/>
+            <w:tcBorders>
+              <w:top w:val="nil"/>
+              <w:left w:val="single" w:sz="4" w:space="0" w:color="auto"/>
+              <w:bottom w:val="single" w:sz="4" w:space="0" w:color="auto"/>
+              <w:right w:val="single" w:sz="4" w:space="0" w:color="auto"/>
+            </w:tcBorders>
+            <w:shd w:val="clear" w:color="auto" w:fill="auto"/>
+            <w:noWrap/>
+            <w:vAlign w:val="bottom"/>
+            <w:hideMark/>
+          </w:tcPr>
+          <w:p>
+            <w:pPr>
+              <w:spacing w:after="0" w:line="240" w:lineRule="auto"/>
+              <w:rPr>
+                <w:rFonts w:ascii="Calibri" w:eastAsia="Times New Roman" w:hAnsi="Calibri" w:cs="Calibri"/>
+                <w:b/>
+                <w:color w:val="000000"/>
+                <w:sz w:val="20"/>
+                <w:lang w:eastAsia="en-IN"/>
+              </w:rPr>
+            </w:pPr>
+            <w:r>
+              <w:rPr>
+                <w:rFonts w:ascii="Calibri" w:eastAsia="Times New Roman" w:hAnsi="Calibri" w:cs="Calibri"/>
+                <w:b/>
+                <w:color w:val="000000"/>
+                <w:sz w:val="20"/>
+                <w:lang w:eastAsia="en-IN"/>
+              </w:rPr>
+              <w:t>DIN 50CrV4</w:t>
+            </w:r>
+          </w:p>
+        </w:tc>
+        <w:tc>
+          <w:tcPr>
+            <w:tcW w:w="0" w:type="auto"/>
+            <w:tcBorders>
+              <w:top w:val="nil"/>
+              <w:left w:val="nil"/>
+              <w:bottom w:val="single" w:sz="4" w:space="0" w:color="auto"/>
+              <w:right w:val="single" w:sz="4" w:space="0" w:color="auto"/>
+            </w:tcBorders>
+            <w:shd w:val="clear" w:color="auto" w:fill="auto"/>
+            <w:noWrap/>
+            <w:vAlign w:val="bottom"/>
+            <w:hideMark/>
+          </w:tcPr>
+          <w:p>
+            <w:pPr>
+              <w:spacing w:after="0" w:line="240" w:lineRule="auto"/>
+              <w:jc w:val="right"/>
+              <w:rPr>
+                <w:rFonts w:ascii="Calibri" w:eastAsia="Times New Roman" w:hAnsi="Calibri" w:cs="Calibri"/>
+                <w:color w:val="000000"/>
+                <w:sz w:val="20"/>
+                <w:lang w:eastAsia="en-IN"/>
+              </w:rPr>
+            </w:pPr>
+            <w:r>
+              <w:rPr>
+                <w:rFonts w:ascii="Calibri" w:eastAsia="Times New Roman" w:hAnsi="Calibri" w:cs="Calibri"/>
+                <w:color w:val="000000"/>
+                <w:sz w:val="20"/>
+                <w:lang w:eastAsia="en-IN"/>
+              </w:rPr>
+              <w:t>7.070749253</w:t>
+            </w:r>
+          </w:p>
+        </w:tc>
+        <w:tc>
+          <w:tcPr>
+            <w:tcW w:w="0" w:type="auto"/>
+            <w:tcBorders>
+              <w:top w:val="nil"/>
+              <w:left w:val="nil"/>
+              <w:bottom w:val="single" w:sz="4" w:space="0" w:color="auto"/>
+              <w:right w:val="single" w:sz="4" w:space="0" w:color="auto"/>
+            </w:tcBorders>
+            <w:shd w:val="clear" w:color="auto" w:fill="auto"/>
+            <w:noWrap/>
+            <w:vAlign w:val="bottom"/>
+            <w:hideMark/>
+          </w:tcPr>
+          <w:p>
+            <w:pPr>
+              <w:spacing w:after="0" w:line="240" w:lineRule="auto"/>
+              <w:jc w:val="right"/>
+              <w:rPr>
+                <w:rFonts w:ascii="Calibri" w:eastAsia="Times New Roman" w:hAnsi="Calibri" w:cs="Calibri"/>
+                <w:color w:val="000000"/>
+                <w:sz w:val="20"/>
+                <w:lang w:eastAsia="en-IN"/>
+              </w:rPr>
+            </w:pPr>
+            <w:r>
+              <w:rPr>
+                <w:rFonts w:ascii="Calibri" w:eastAsia="Times New Roman" w:hAnsi="Calibri" w:cs="Calibri"/>
+                <w:color w:val="000000"/>
+                <w:sz w:val="20"/>
+                <w:lang w:eastAsia="en-IN"/>
+              </w:rPr>
+              <w:t>1</w:t>
+            </w:r>
+          </w:p>
+        </w:tc>
+      </w:tr>
+      <w:tr>
+        <w:trPr>
+          <w:trHeight w:val="288"/>
+        </w:trPr>
+        <w:tc>
+          <w:tcPr>
+            <w:tcW w:w="0" w:type="auto"/>
+            <w:tcBorders>
+              <w:top w:val="nil"/>
+              <w:left w:val="single" w:sz="4" w:space="0" w:color="auto"/>
+              <w:bottom w:val="single" w:sz="4" w:space="0" w:color="auto"/>
+              <w:right w:val="single" w:sz="4" w:space="0" w:color="auto"/>
+            </w:tcBorders>
+            <w:shd w:val="clear" w:color="auto" w:fill="auto"/>
+            <w:noWrap/>
+            <w:vAlign w:val="bottom"/>
+            <w:hideMark/>
+          </w:tcPr>
+          <w:p>
+            <w:pPr>
+              <w:spacing w:after="0" w:line="240" w:lineRule="auto"/>
+              <w:rPr>
+                <w:rFonts w:ascii="Calibri" w:eastAsia="Times New Roman" w:hAnsi="Calibri" w:cs="Calibri"/>
+                <w:b/>
+                <w:color w:val="000000"/>
+                <w:sz w:val="20"/>
+                <w:lang w:eastAsia="en-IN"/>
+              </w:rPr>
+            </w:pPr>
+            <w:r>
+              <w:rPr>
+                <w:rFonts w:ascii="Calibri" w:eastAsia="Times New Roman" w:hAnsi="Calibri" w:cs="Calibri"/>
+                <w:b/>
+                <w:color w:val="000000"/>
+                <w:sz w:val="20"/>
+                <w:lang w:eastAsia="en-IN"/>
+              </w:rPr>
+              <w:t>Steel SAE 1340</w:t>
+            </w:r>
+          </w:p>
+        </w:tc>
+        <w:tc>
+          <w:tcPr>
+            <w:tcW w:w="0" w:type="auto"/>
+            <w:tcBorders>
+              <w:top w:val="nil"/>
+              <w:left w:val="nil"/>
+              <w:bottom w:val="single" w:sz="4" w:space="0" w:color="auto"/>
+              <w:right w:val="single" w:sz="4" w:space="0" w:color="auto"/>
+            </w:tcBorders>
+            <w:shd w:val="clear" w:color="auto" w:fill="auto"/>
+            <w:noWrap/>
+            <w:vAlign w:val="bottom"/>
+            <w:hideMark/>
+          </w:tcPr>
+          <w:p>
+            <w:pPr>
+              <w:spacing w:after="0" w:line="240" w:lineRule="auto"/>
+              <w:jc w:val="right"/>
+              <w:rPr>
+                <w:rFonts w:ascii="Calibri" w:eastAsia="Times New Roman" w:hAnsi="Calibri" w:cs="Calibri"/>
+                <w:color w:val="000000"/>
+                <w:sz w:val="20"/>
+                <w:lang w:eastAsia="en-IN"/>
+              </w:rPr>
+            </w:pPr>
+            <w:r>
+              <w:rPr>
+                <w:rFonts w:ascii="Calibri" w:eastAsia="Times New Roman" w:hAnsi="Calibri" w:cs="Calibri"/>
+                <w:color w:val="000000"/>
+                <w:sz w:val="20"/>
+                <w:lang w:eastAsia="en-IN"/>
+              </w:rPr>
+              <w:t>7.070749253</w:t>
+            </w:r>
+          </w:p>
+        </w:tc>
+        <w:tc>
+          <w:tcPr>
+            <w:tcW w:w="0" w:type="auto"/>
+            <w:tcBorders>
+              <w:top w:val="nil"/>
+              <w:left w:val="nil"/>
+              <w:bottom w:val="single" w:sz="4" w:space="0" w:color="auto"/>
+              <w:right w:val="single" w:sz="4" w:space="0" w:color="auto"/>
+            </w:tcBorders>
+            <w:shd w:val="clear" w:color="auto" w:fill="auto"/>
+            <w:noWrap/>
+            <w:vAlign w:val="bottom"/>
+            <w:hideMark/>
+          </w:tcPr>
+          <w:p>
+            <w:pPr>
+              <w:spacing w:after="0" w:line="240" w:lineRule="auto"/>
+              <w:jc w:val="right"/>
+              <w:rPr>
+                <w:rFonts w:ascii="Calibri" w:eastAsia="Times New Roman" w:hAnsi="Calibri" w:cs="Calibri"/>
+                <w:color w:val="000000"/>
+                <w:sz w:val="20"/>
+                <w:lang w:eastAsia="en-IN"/>
+              </w:rPr>
+            </w:pPr>
+            <w:r>
+              <w:rPr>
+                <w:rFonts w:ascii="Calibri" w:eastAsia="Times New Roman" w:hAnsi="Calibri" w:cs="Calibri"/>
+                <w:color w:val="000000"/>
+                <w:sz w:val="20"/>
+                <w:lang w:eastAsia="en-IN"/>
+              </w:rPr>
+              <w:t>1</w:t>
+            </w:r>
+          </w:p>
+        </w:tc>
+      </w:tr>
+    </w:tbl>
+    <w:p>
+      <w:pPr>
+        <w:autoSpaceDE w:val="0"/>
+        <w:autoSpaceDN w:val="0"/>
+        <w:adjustRightInd w:val="0"/>
+        <w:spacing w:after="0" w:line="240" w:lineRule="auto"/>
+        <w:rPr>
+          <w:rFonts w:eastAsia="Times New Roman" w:cstheme="minorHAnsi"/>
+          <w:b/>
+          <w:bCs/>
+          <w:sz w:val="20"/>
+          <w:szCs w:val="24"/>
+          <w:lang w:eastAsia="en-IN"/>
+        </w:rPr>
+      </w:pPr>
+    </w:p>
+    <w:p>
+      <w:pPr>
+        <w:autoSpaceDE w:val="0"/>
+        <w:autoSpaceDN w:val="0"/>
+        <w:adjustRightInd w:val="0"/>
+        <w:spacing w:after="0" w:line="240" w:lineRule="auto"/>
+        <w:rPr>
+          <w:rFonts w:eastAsia="Times New Roman" w:cstheme="minorHAnsi"/>
+          <w:b/>
+          <w:bCs/>
+          <w:sz w:val="20"/>
+          <w:szCs w:val="24"/>
+          <w:lang w:eastAsia="en-IN"/>
+        </w:rPr>
+      </w:pPr>
+      <w:r>
+        <w:rPr>
+          <w:rFonts w:eastAsia="Times New Roman" w:cstheme="minorHAnsi"/>
+          <w:b/>
+          <w:bCs/>
+          <w:sz w:val="20"/>
+          <w:szCs w:val="24"/>
+          <w:lang w:eastAsia="en-IN"/>
+        </w:rPr>
+        <w:t xml:space="preserve">Top 5 Materials by </w:t>
+      </w:r>
+      <w:r>
+        <w:rPr>
+          <w:rFonts w:eastAsia="Times New Roman" w:cstheme="minorHAnsi"/>
+          <w:b/>
+          <w:bCs/>
+          <w:sz w:val="20"/>
+          <w:szCs w:val="24"/>
+          <w:lang w:eastAsia="en-IN"/>
+        </w:rPr>
+        <w:t>Strength-to-Ductility Index</w:t>
+      </w:r>
+      <w:r>
+        <w:rPr>
+          <w:rFonts w:eastAsia="Times New Roman" w:cstheme="minorHAnsi"/>
+          <w:b/>
+          <w:bCs/>
+          <w:sz w:val="20"/>
+          <w:szCs w:val="24"/>
+          <w:lang w:eastAsia="en-IN"/>
+        </w:rPr>
+        <w:t>:</w:t>
+      </w:r>
+    </w:p>
+    <w:p>
+      <w:pPr>
+        <w:autoSpaceDE w:val="0"/>
+        <w:autoSpaceDN w:val="0"/>
+        <w:adjustRightInd w:val="0"/>
+        <w:spacing w:after="0" w:line="240" w:lineRule="auto"/>
+        <w:rPr>
+          <w:rFonts w:eastAsia="Times New Roman" w:cstheme="minorHAnsi"/>
+          <w:b/>
+          <w:bCs/>
+          <w:sz w:val="20"/>
+          <w:szCs w:val="24"/>
+          <w:lang w:eastAsia="en-IN"/>
+        </w:rPr>
+      </w:pPr>
+    </w:p>
+    <w:tbl>
+      <w:tblPr>
+        <w:tblW w:w="0" w:type="auto"/>
+        <w:tblLook w:val="04A0" w:firstRow="1" w:lastRow="0" w:firstColumn="1" w:lastColumn="0" w:noHBand="0" w:noVBand="1"/>
+      </w:tblPr>
+      <w:tblGrid>
+        <w:gridCol w:w="3308"/>
+        <w:gridCol w:w="1728"/>
+        <w:gridCol w:w="2243"/>
+      </w:tblGrid>
+      <w:tr>
+        <w:trPr>
+          <w:trHeight w:val="288"/>
+        </w:trPr>
+        <w:tc>
+          <w:tcPr>
+            <w:tcW w:w="0" w:type="auto"/>
+            <w:tcBorders>
+              <w:top w:val="single" w:sz="4" w:space="0" w:color="auto"/>
+              <w:left w:val="single" w:sz="4" w:space="0" w:color="auto"/>
+              <w:bottom w:val="single" w:sz="4" w:space="0" w:color="auto"/>
+              <w:right w:val="single" w:sz="4" w:space="0" w:color="auto"/>
+            </w:tcBorders>
+            <w:shd w:val="clear" w:color="auto" w:fill="auto"/>
+            <w:noWrap/>
+            <w:vAlign w:val="bottom"/>
+            <w:hideMark/>
+          </w:tcPr>
+          <w:p>
+            <w:pPr>
+              <w:spacing w:after="0" w:line="240" w:lineRule="auto"/>
+              <w:rPr>
+                <w:rFonts w:ascii="Calibri" w:eastAsia="Times New Roman" w:hAnsi="Calibri" w:cs="Calibri"/>
+                <w:b/>
+                <w:color w:val="000000"/>
+                <w:sz w:val="20"/>
+                <w:szCs w:val="20"/>
+                <w:lang w:eastAsia="en-IN"/>
+              </w:rPr>
+            </w:pPr>
+            <w:r>
+              <w:rPr>
+                <w:rFonts w:ascii="Calibri" w:eastAsia="Times New Roman" w:hAnsi="Calibri" w:cs="Calibri"/>
+                <w:b/>
+                <w:color w:val="000000"/>
+                <w:sz w:val="20"/>
+                <w:szCs w:val="20"/>
+                <w:lang w:eastAsia="en-IN"/>
+              </w:rPr>
+              <w:t>Material</w:t>
+            </w:r>
+          </w:p>
+        </w:tc>
+        <w:tc>
+          <w:tcPr>
+            <w:tcW w:w="0" w:type="auto"/>
+            <w:tcBorders>
+              <w:top w:val="single" w:sz="4" w:space="0" w:color="auto"/>
+              <w:left w:val="nil"/>
+              <w:bottom w:val="single" w:sz="4" w:space="0" w:color="auto"/>
+              <w:right w:val="single" w:sz="4" w:space="0" w:color="auto"/>
+            </w:tcBorders>
+            <w:shd w:val="clear" w:color="auto" w:fill="auto"/>
+            <w:noWrap/>
+            <w:vAlign w:val="bottom"/>
+            <w:hideMark/>
+          </w:tcPr>
+          <w:p>
+            <w:pPr>
+              <w:spacing w:after="0" w:line="240" w:lineRule="auto"/>
+              <w:rPr>
+                <w:rFonts w:ascii="Calibri" w:eastAsia="Times New Roman" w:hAnsi="Calibri" w:cs="Calibri"/>
+                <w:b/>
+                <w:color w:val="000000"/>
+                <w:sz w:val="20"/>
+                <w:szCs w:val="20"/>
+                <w:lang w:eastAsia="en-IN"/>
+              </w:rPr>
+            </w:pPr>
+            <w:proofErr w:type="spellStart"/>
+            <w:r>
+              <w:rPr>
+                <w:rFonts w:ascii="Calibri" w:eastAsia="Times New Roman" w:hAnsi="Calibri" w:cs="Calibri"/>
+                <w:b/>
+                <w:color w:val="000000"/>
+                <w:sz w:val="20"/>
+                <w:szCs w:val="20"/>
+                <w:lang w:eastAsia="en-IN"/>
+              </w:rPr>
+              <w:t>Strength_Ductility</w:t>
+            </w:r>
+            <w:proofErr w:type="spellEnd"/>
+          </w:p>
+        </w:tc>
+        <w:tc>
+          <w:tcPr>
+            <w:tcW w:w="0" w:type="auto"/>
+            <w:tcBorders>
+              <w:top w:val="single" w:sz="4" w:space="0" w:color="auto"/>
+              <w:left w:val="nil"/>
+              <w:bottom w:val="single" w:sz="4" w:space="0" w:color="auto"/>
+              <w:right w:val="single" w:sz="4" w:space="0" w:color="auto"/>
+            </w:tcBorders>
+            <w:shd w:val="clear" w:color="auto" w:fill="auto"/>
+            <w:noWrap/>
+            <w:vAlign w:val="bottom"/>
+            <w:hideMark/>
+          </w:tcPr>
+          <w:p>
+            <w:pPr>
+              <w:spacing w:after="0" w:line="240" w:lineRule="auto"/>
+              <w:rPr>
+                <w:rFonts w:ascii="Calibri" w:eastAsia="Times New Roman" w:hAnsi="Calibri" w:cs="Calibri"/>
+                <w:b/>
+                <w:color w:val="000000"/>
+                <w:sz w:val="20"/>
+                <w:szCs w:val="20"/>
+                <w:lang w:eastAsia="en-IN"/>
+              </w:rPr>
+            </w:pPr>
+            <w:proofErr w:type="spellStart"/>
+            <w:r>
+              <w:rPr>
+                <w:rFonts w:ascii="Calibri" w:eastAsia="Times New Roman" w:hAnsi="Calibri" w:cs="Calibri"/>
+                <w:b/>
+                <w:color w:val="000000"/>
+                <w:sz w:val="20"/>
+                <w:szCs w:val="20"/>
+                <w:lang w:eastAsia="en-IN"/>
+              </w:rPr>
+              <w:t>Strength_Ductility_Rank</w:t>
+            </w:r>
+            <w:proofErr w:type="spellEnd"/>
+          </w:p>
+        </w:tc>
+      </w:tr>
+      <w:tr>
+        <w:trPr>
+          <w:trHeight w:val="288"/>
+        </w:trPr>
+        <w:tc>
+          <w:tcPr>
+            <w:tcW w:w="0" w:type="auto"/>
+            <w:tcBorders>
+              <w:top w:val="nil"/>
+              <w:left w:val="single" w:sz="4" w:space="0" w:color="auto"/>
+              <w:bottom w:val="single" w:sz="4" w:space="0" w:color="auto"/>
+              <w:right w:val="single" w:sz="4" w:space="0" w:color="auto"/>
+            </w:tcBorders>
+            <w:shd w:val="clear" w:color="auto" w:fill="auto"/>
+            <w:noWrap/>
+            <w:vAlign w:val="bottom"/>
+            <w:hideMark/>
+          </w:tcPr>
+          <w:p>
+            <w:pPr>
+              <w:spacing w:after="0" w:line="240" w:lineRule="auto"/>
+              <w:rPr>
+                <w:rFonts w:ascii="Calibri" w:eastAsia="Times New Roman" w:hAnsi="Calibri" w:cs="Calibri"/>
+                <w:b/>
+                <w:color w:val="000000"/>
+                <w:sz w:val="20"/>
+                <w:szCs w:val="20"/>
+                <w:lang w:eastAsia="en-IN"/>
+              </w:rPr>
+            </w:pPr>
+            <w:r>
+              <w:rPr>
+                <w:rFonts w:ascii="Calibri" w:eastAsia="Times New Roman" w:hAnsi="Calibri" w:cs="Calibri"/>
+                <w:b/>
+                <w:color w:val="000000"/>
+                <w:sz w:val="20"/>
+                <w:szCs w:val="20"/>
+                <w:lang w:eastAsia="en-IN"/>
+              </w:rPr>
+              <w:t>Steel SAE 30201</w:t>
+            </w:r>
+          </w:p>
+        </w:tc>
+        <w:tc>
+          <w:tcPr>
+            <w:tcW w:w="0" w:type="auto"/>
+            <w:tcBorders>
+              <w:top w:val="nil"/>
+              <w:left w:val="nil"/>
+              <w:bottom w:val="single" w:sz="4" w:space="0" w:color="auto"/>
+              <w:right w:val="single" w:sz="4" w:space="0" w:color="auto"/>
+            </w:tcBorders>
+            <w:shd w:val="clear" w:color="auto" w:fill="auto"/>
+            <w:noWrap/>
+            <w:vAlign w:val="bottom"/>
+            <w:hideMark/>
+          </w:tcPr>
+          <w:p>
+            <w:pPr>
+              <w:spacing w:after="0" w:line="240" w:lineRule="auto"/>
+              <w:jc w:val="right"/>
+              <w:rPr>
+                <w:rFonts w:ascii="Calibri" w:eastAsia="Times New Roman" w:hAnsi="Calibri" w:cs="Calibri"/>
+                <w:color w:val="000000"/>
+                <w:sz w:val="20"/>
+                <w:szCs w:val="20"/>
+                <w:lang w:eastAsia="en-IN"/>
+              </w:rPr>
+            </w:pPr>
+            <w:r>
+              <w:rPr>
+                <w:rFonts w:ascii="Calibri" w:eastAsia="Times New Roman" w:hAnsi="Calibri" w:cs="Calibri"/>
+                <w:color w:val="000000"/>
+                <w:sz w:val="20"/>
+                <w:szCs w:val="20"/>
+                <w:lang w:eastAsia="en-IN"/>
+              </w:rPr>
+              <w:t>29341</w:t>
+            </w:r>
+          </w:p>
+        </w:tc>
+        <w:tc>
+          <w:tcPr>
+            <w:tcW w:w="0" w:type="auto"/>
+            <w:tcBorders>
+              <w:top w:val="nil"/>
+              <w:left w:val="nil"/>
+              <w:bottom w:val="single" w:sz="4" w:space="0" w:color="auto"/>
+              <w:right w:val="single" w:sz="4" w:space="0" w:color="auto"/>
+            </w:tcBorders>
+            <w:shd w:val="clear" w:color="auto" w:fill="auto"/>
+            <w:noWrap/>
+            <w:vAlign w:val="bottom"/>
+            <w:hideMark/>
+          </w:tcPr>
+          <w:p>
+            <w:pPr>
+              <w:spacing w:after="0" w:line="240" w:lineRule="auto"/>
+              <w:jc w:val="right"/>
+              <w:rPr>
+                <w:rFonts w:ascii="Calibri" w:eastAsia="Times New Roman" w:hAnsi="Calibri" w:cs="Calibri"/>
+                <w:color w:val="000000"/>
+                <w:sz w:val="20"/>
+                <w:szCs w:val="20"/>
+                <w:lang w:eastAsia="en-IN"/>
+              </w:rPr>
+            </w:pPr>
+            <w:r>
+              <w:rPr>
+                <w:rFonts w:ascii="Calibri" w:eastAsia="Times New Roman" w:hAnsi="Calibri" w:cs="Calibri"/>
+                <w:color w:val="000000"/>
+                <w:sz w:val="20"/>
+                <w:szCs w:val="20"/>
+                <w:lang w:eastAsia="en-IN"/>
+              </w:rPr>
+              <w:t>1</w:t>
+            </w:r>
+          </w:p>
+        </w:tc>
+      </w:tr>
+      <w:tr>
+        <w:trPr>
+          <w:trHeight w:val="288"/>
+        </w:trPr>
+        <w:tc>
+          <w:tcPr>
+            <w:tcW w:w="0" w:type="auto"/>
+            <w:tcBorders>
+              <w:top w:val="nil"/>
+              <w:left w:val="single" w:sz="4" w:space="0" w:color="auto"/>
+              <w:bottom w:val="single" w:sz="4" w:space="0" w:color="auto"/>
+              <w:right w:val="single" w:sz="4" w:space="0" w:color="auto"/>
+            </w:tcBorders>
+            <w:shd w:val="clear" w:color="auto" w:fill="auto"/>
+            <w:noWrap/>
+            <w:vAlign w:val="bottom"/>
+            <w:hideMark/>
+          </w:tcPr>
+          <w:p>
+            <w:pPr>
+              <w:spacing w:after="0" w:line="240" w:lineRule="auto"/>
+              <w:rPr>
+                <w:rFonts w:ascii="Calibri" w:eastAsia="Times New Roman" w:hAnsi="Calibri" w:cs="Calibri"/>
+                <w:b/>
+                <w:color w:val="000000"/>
+                <w:sz w:val="20"/>
+                <w:szCs w:val="20"/>
+                <w:lang w:eastAsia="en-IN"/>
+              </w:rPr>
+            </w:pPr>
+            <w:r>
+              <w:rPr>
+                <w:rFonts w:ascii="Calibri" w:eastAsia="Times New Roman" w:hAnsi="Calibri" w:cs="Calibri"/>
+                <w:b/>
+                <w:color w:val="000000"/>
+                <w:sz w:val="20"/>
+                <w:szCs w:val="20"/>
+                <w:lang w:eastAsia="en-IN"/>
+              </w:rPr>
+              <w:t>Steel SAE 30301</w:t>
+            </w:r>
+          </w:p>
+        </w:tc>
+        <w:tc>
+          <w:tcPr>
+            <w:tcW w:w="0" w:type="auto"/>
+            <w:tcBorders>
+              <w:top w:val="nil"/>
+              <w:left w:val="nil"/>
+              <w:bottom w:val="single" w:sz="4" w:space="0" w:color="auto"/>
+              <w:right w:val="single" w:sz="4" w:space="0" w:color="auto"/>
+            </w:tcBorders>
+            <w:shd w:val="clear" w:color="auto" w:fill="auto"/>
+            <w:noWrap/>
+            <w:vAlign w:val="bottom"/>
+            <w:hideMark/>
+          </w:tcPr>
+          <w:p>
+            <w:pPr>
+              <w:spacing w:after="0" w:line="240" w:lineRule="auto"/>
+              <w:jc w:val="right"/>
+              <w:rPr>
+                <w:rFonts w:ascii="Calibri" w:eastAsia="Times New Roman" w:hAnsi="Calibri" w:cs="Calibri"/>
+                <w:color w:val="000000"/>
+                <w:sz w:val="20"/>
+                <w:szCs w:val="20"/>
+                <w:lang w:eastAsia="en-IN"/>
+              </w:rPr>
+            </w:pPr>
+            <w:r>
+              <w:rPr>
+                <w:rFonts w:ascii="Calibri" w:eastAsia="Times New Roman" w:hAnsi="Calibri" w:cs="Calibri"/>
+                <w:color w:val="000000"/>
+                <w:sz w:val="20"/>
+                <w:szCs w:val="20"/>
+                <w:lang w:eastAsia="en-IN"/>
+              </w:rPr>
+              <w:t>28046</w:t>
+            </w:r>
+          </w:p>
+        </w:tc>
+        <w:tc>
+          <w:tcPr>
+            <w:tcW w:w="0" w:type="auto"/>
+            <w:tcBorders>
+              <w:top w:val="nil"/>
+              <w:left w:val="nil"/>
+              <w:bottom w:val="single" w:sz="4" w:space="0" w:color="auto"/>
+              <w:right w:val="single" w:sz="4" w:space="0" w:color="auto"/>
+            </w:tcBorders>
+            <w:shd w:val="clear" w:color="auto" w:fill="auto"/>
+            <w:noWrap/>
+            <w:vAlign w:val="bottom"/>
+            <w:hideMark/>
+          </w:tcPr>
+          <w:p>
+            <w:pPr>
+              <w:spacing w:after="0" w:line="240" w:lineRule="auto"/>
+              <w:jc w:val="right"/>
+              <w:rPr>
+                <w:rFonts w:ascii="Calibri" w:eastAsia="Times New Roman" w:hAnsi="Calibri" w:cs="Calibri"/>
+                <w:color w:val="000000"/>
+                <w:sz w:val="20"/>
+                <w:szCs w:val="20"/>
+                <w:lang w:eastAsia="en-IN"/>
+              </w:rPr>
+            </w:pPr>
+            <w:r>
+              <w:rPr>
+                <w:rFonts w:ascii="Calibri" w:eastAsia="Times New Roman" w:hAnsi="Calibri" w:cs="Calibri"/>
+                <w:color w:val="000000"/>
+                <w:sz w:val="20"/>
+                <w:szCs w:val="20"/>
+                <w:lang w:eastAsia="en-IN"/>
+              </w:rPr>
+              <w:t>2</w:t>
+            </w:r>
+          </w:p>
+        </w:tc>
+      </w:tr>
+      <w:tr>
+        <w:trPr>
+          <w:trHeight w:val="288"/>
+        </w:trPr>
+        <w:tc>
+          <w:tcPr>
+            <w:tcW w:w="0" w:type="auto"/>
+            <w:tcBorders>
+              <w:top w:val="nil"/>
+              <w:left w:val="single" w:sz="4" w:space="0" w:color="auto"/>
+              <w:bottom w:val="single" w:sz="4" w:space="0" w:color="auto"/>
+              <w:right w:val="single" w:sz="4" w:space="0" w:color="auto"/>
+            </w:tcBorders>
+            <w:shd w:val="clear" w:color="auto" w:fill="auto"/>
+            <w:noWrap/>
+            <w:vAlign w:val="bottom"/>
+            <w:hideMark/>
+          </w:tcPr>
+          <w:p>
+            <w:pPr>
+              <w:spacing w:after="0" w:line="240" w:lineRule="auto"/>
+              <w:rPr>
+                <w:rFonts w:ascii="Calibri" w:eastAsia="Times New Roman" w:hAnsi="Calibri" w:cs="Calibri"/>
+                <w:b/>
+                <w:color w:val="000000"/>
+                <w:sz w:val="20"/>
+                <w:szCs w:val="20"/>
+                <w:lang w:eastAsia="en-IN"/>
+              </w:rPr>
+            </w:pPr>
+            <w:r>
+              <w:rPr>
+                <w:rFonts w:ascii="Calibri" w:eastAsia="Times New Roman" w:hAnsi="Calibri" w:cs="Calibri"/>
+                <w:b/>
+                <w:color w:val="000000"/>
+                <w:sz w:val="20"/>
+                <w:szCs w:val="20"/>
+                <w:lang w:eastAsia="en-IN"/>
+              </w:rPr>
+              <w:t>Steel SAE 30202</w:t>
+            </w:r>
+          </w:p>
+        </w:tc>
+        <w:tc>
+          <w:tcPr>
+            <w:tcW w:w="0" w:type="auto"/>
+            <w:tcBorders>
+              <w:top w:val="nil"/>
+              <w:left w:val="nil"/>
+              <w:bottom w:val="single" w:sz="4" w:space="0" w:color="auto"/>
+              <w:right w:val="single" w:sz="4" w:space="0" w:color="auto"/>
+            </w:tcBorders>
+            <w:shd w:val="clear" w:color="auto" w:fill="auto"/>
+            <w:noWrap/>
+            <w:vAlign w:val="bottom"/>
+            <w:hideMark/>
+          </w:tcPr>
+          <w:p>
+            <w:pPr>
+              <w:spacing w:after="0" w:line="240" w:lineRule="auto"/>
+              <w:jc w:val="right"/>
+              <w:rPr>
+                <w:rFonts w:ascii="Calibri" w:eastAsia="Times New Roman" w:hAnsi="Calibri" w:cs="Calibri"/>
+                <w:color w:val="000000"/>
+                <w:sz w:val="20"/>
+                <w:szCs w:val="20"/>
+                <w:lang w:eastAsia="en-IN"/>
+              </w:rPr>
+            </w:pPr>
+            <w:r>
+              <w:rPr>
+                <w:rFonts w:ascii="Calibri" w:eastAsia="Times New Roman" w:hAnsi="Calibri" w:cs="Calibri"/>
+                <w:color w:val="000000"/>
+                <w:sz w:val="20"/>
+                <w:szCs w:val="20"/>
+                <w:lang w:eastAsia="en-IN"/>
+              </w:rPr>
+              <w:t>26788</w:t>
+            </w:r>
+          </w:p>
+        </w:tc>
+        <w:tc>
+          <w:tcPr>
+            <w:tcW w:w="0" w:type="auto"/>
+            <w:tcBorders>
+              <w:top w:val="nil"/>
+              <w:left w:val="nil"/>
+              <w:bottom w:val="single" w:sz="4" w:space="0" w:color="auto"/>
+              <w:right w:val="single" w:sz="4" w:space="0" w:color="auto"/>
+            </w:tcBorders>
+            <w:shd w:val="clear" w:color="auto" w:fill="auto"/>
+            <w:noWrap/>
+            <w:vAlign w:val="bottom"/>
+            <w:hideMark/>
+          </w:tcPr>
+          <w:p>
+            <w:pPr>
+              <w:spacing w:after="0" w:line="240" w:lineRule="auto"/>
+              <w:jc w:val="right"/>
+              <w:rPr>
+                <w:rFonts w:ascii="Calibri" w:eastAsia="Times New Roman" w:hAnsi="Calibri" w:cs="Calibri"/>
+                <w:color w:val="000000"/>
+                <w:sz w:val="20"/>
+                <w:szCs w:val="20"/>
+                <w:lang w:eastAsia="en-IN"/>
+              </w:rPr>
+            </w:pPr>
+            <w:r>
+              <w:rPr>
+                <w:rFonts w:ascii="Calibri" w:eastAsia="Times New Roman" w:hAnsi="Calibri" w:cs="Calibri"/>
+                <w:color w:val="000000"/>
+                <w:sz w:val="20"/>
+                <w:szCs w:val="20"/>
+                <w:lang w:eastAsia="en-IN"/>
+              </w:rPr>
+              <w:t>3</w:t>
+            </w:r>
+          </w:p>
+        </w:tc>
+      </w:tr>
+      <w:tr>
+        <w:trPr>
+          <w:trHeight w:val="288"/>
+        </w:trPr>
+        <w:tc>
+          <w:tcPr>
+            <w:tcW w:w="0" w:type="auto"/>
+            <w:tcBorders>
+              <w:top w:val="nil"/>
+              <w:left w:val="single" w:sz="4" w:space="0" w:color="auto"/>
+              <w:bottom w:val="single" w:sz="4" w:space="0" w:color="auto"/>
+              <w:right w:val="single" w:sz="4" w:space="0" w:color="auto"/>
+            </w:tcBorders>
+            <w:shd w:val="clear" w:color="auto" w:fill="auto"/>
+            <w:noWrap/>
+            <w:vAlign w:val="bottom"/>
+            <w:hideMark/>
+          </w:tcPr>
+          <w:p>
+            <w:pPr>
+              <w:spacing w:after="0" w:line="240" w:lineRule="auto"/>
+              <w:rPr>
+                <w:rFonts w:ascii="Calibri" w:eastAsia="Times New Roman" w:hAnsi="Calibri" w:cs="Calibri"/>
+                <w:b/>
+                <w:color w:val="000000"/>
+                <w:sz w:val="20"/>
+                <w:szCs w:val="20"/>
+                <w:lang w:eastAsia="en-IN"/>
+              </w:rPr>
+            </w:pPr>
+            <w:r>
+              <w:rPr>
+                <w:rFonts w:ascii="Calibri" w:eastAsia="Times New Roman" w:hAnsi="Calibri" w:cs="Calibri"/>
+                <w:b/>
+                <w:color w:val="000000"/>
+                <w:sz w:val="20"/>
+                <w:szCs w:val="20"/>
+                <w:lang w:eastAsia="en-IN"/>
+              </w:rPr>
+              <w:t>Steel 12Ch25N16G7AR GOST 5949-75</w:t>
+            </w:r>
+          </w:p>
+        </w:tc>
+        <w:tc>
+          <w:tcPr>
+            <w:tcW w:w="0" w:type="auto"/>
+            <w:tcBorders>
+              <w:top w:val="nil"/>
+              <w:left w:val="nil"/>
+              <w:bottom w:val="single" w:sz="4" w:space="0" w:color="auto"/>
+              <w:right w:val="single" w:sz="4" w:space="0" w:color="auto"/>
+            </w:tcBorders>
+            <w:shd w:val="clear" w:color="auto" w:fill="auto"/>
+            <w:noWrap/>
+            <w:vAlign w:val="bottom"/>
+            <w:hideMark/>
+          </w:tcPr>
+          <w:p>
+            <w:pPr>
+              <w:spacing w:after="0" w:line="240" w:lineRule="auto"/>
+              <w:jc w:val="right"/>
+              <w:rPr>
+                <w:rFonts w:ascii="Calibri" w:eastAsia="Times New Roman" w:hAnsi="Calibri" w:cs="Calibri"/>
+                <w:color w:val="000000"/>
+                <w:sz w:val="20"/>
+                <w:szCs w:val="20"/>
+                <w:lang w:eastAsia="en-IN"/>
+              </w:rPr>
+            </w:pPr>
+            <w:r>
+              <w:rPr>
+                <w:rFonts w:ascii="Calibri" w:eastAsia="Times New Roman" w:hAnsi="Calibri" w:cs="Calibri"/>
+                <w:color w:val="000000"/>
+                <w:sz w:val="20"/>
+                <w:szCs w:val="20"/>
+                <w:lang w:eastAsia="en-IN"/>
+              </w:rPr>
+              <w:t>25530</w:t>
+            </w:r>
+          </w:p>
+        </w:tc>
+        <w:tc>
+          <w:tcPr>
+            <w:tcW w:w="0" w:type="auto"/>
+            <w:tcBorders>
+              <w:top w:val="nil"/>
+              <w:left w:val="nil"/>
+              <w:bottom w:val="single" w:sz="4" w:space="0" w:color="auto"/>
+              <w:right w:val="single" w:sz="4" w:space="0" w:color="auto"/>
+            </w:tcBorders>
+            <w:shd w:val="clear" w:color="auto" w:fill="auto"/>
+            <w:noWrap/>
+            <w:vAlign w:val="bottom"/>
+            <w:hideMark/>
+          </w:tcPr>
+          <w:p>
+            <w:pPr>
+              <w:spacing w:after="0" w:line="240" w:lineRule="auto"/>
+              <w:jc w:val="right"/>
+              <w:rPr>
+                <w:rFonts w:ascii="Calibri" w:eastAsia="Times New Roman" w:hAnsi="Calibri" w:cs="Calibri"/>
+                <w:color w:val="000000"/>
+                <w:sz w:val="20"/>
+                <w:szCs w:val="20"/>
+                <w:lang w:eastAsia="en-IN"/>
+              </w:rPr>
+            </w:pPr>
+            <w:r>
+              <w:rPr>
+                <w:rFonts w:ascii="Calibri" w:eastAsia="Times New Roman" w:hAnsi="Calibri" w:cs="Calibri"/>
+                <w:color w:val="000000"/>
+                <w:sz w:val="20"/>
+                <w:szCs w:val="20"/>
+                <w:lang w:eastAsia="en-IN"/>
+              </w:rPr>
+              <w:t>4</w:t>
+            </w:r>
+          </w:p>
+        </w:tc>
+      </w:tr>
+      <w:tr>
+        <w:trPr>
+          <w:trHeight w:val="288"/>
+        </w:trPr>
+        <w:tc>
+          <w:tcPr>
+            <w:tcW w:w="0" w:type="auto"/>
+            <w:tcBorders>
+              <w:top w:val="nil"/>
+              <w:left w:val="single" w:sz="4" w:space="0" w:color="auto"/>
+              <w:bottom w:val="single" w:sz="4" w:space="0" w:color="auto"/>
+              <w:right w:val="single" w:sz="4" w:space="0" w:color="auto"/>
+            </w:tcBorders>
+            <w:shd w:val="clear" w:color="auto" w:fill="auto"/>
+            <w:noWrap/>
+            <w:vAlign w:val="bottom"/>
+            <w:hideMark/>
+          </w:tcPr>
+          <w:p>
+            <w:pPr>
+              <w:spacing w:after="0" w:line="240" w:lineRule="auto"/>
+              <w:rPr>
+                <w:rFonts w:ascii="Calibri" w:eastAsia="Times New Roman" w:hAnsi="Calibri" w:cs="Calibri"/>
+                <w:b/>
+                <w:color w:val="000000"/>
+                <w:sz w:val="20"/>
+                <w:szCs w:val="20"/>
+                <w:lang w:eastAsia="en-IN"/>
+              </w:rPr>
+            </w:pPr>
+            <w:r>
+              <w:rPr>
+                <w:rFonts w:ascii="Calibri" w:eastAsia="Times New Roman" w:hAnsi="Calibri" w:cs="Calibri"/>
+                <w:b/>
+                <w:color w:val="000000"/>
+                <w:sz w:val="20"/>
+                <w:szCs w:val="20"/>
+                <w:lang w:eastAsia="en-IN"/>
+              </w:rPr>
+              <w:t>Steel SAE 30314</w:t>
+            </w:r>
+          </w:p>
+        </w:tc>
+        <w:tc>
+          <w:tcPr>
+            <w:tcW w:w="0" w:type="auto"/>
+            <w:tcBorders>
+              <w:top w:val="nil"/>
+              <w:left w:val="nil"/>
+              <w:bottom w:val="single" w:sz="4" w:space="0" w:color="auto"/>
+              <w:right w:val="single" w:sz="4" w:space="0" w:color="auto"/>
+            </w:tcBorders>
+            <w:shd w:val="clear" w:color="auto" w:fill="auto"/>
+            <w:noWrap/>
+            <w:vAlign w:val="bottom"/>
+            <w:hideMark/>
+          </w:tcPr>
+          <w:p>
+            <w:pPr>
+              <w:spacing w:after="0" w:line="240" w:lineRule="auto"/>
+              <w:jc w:val="right"/>
+              <w:rPr>
+                <w:rFonts w:ascii="Calibri" w:eastAsia="Times New Roman" w:hAnsi="Calibri" w:cs="Calibri"/>
+                <w:color w:val="000000"/>
+                <w:sz w:val="20"/>
+                <w:szCs w:val="20"/>
+                <w:lang w:eastAsia="en-IN"/>
+              </w:rPr>
+            </w:pPr>
+            <w:r>
+              <w:rPr>
+                <w:rFonts w:ascii="Calibri" w:eastAsia="Times New Roman" w:hAnsi="Calibri" w:cs="Calibri"/>
+                <w:color w:val="000000"/>
+                <w:sz w:val="20"/>
+                <w:szCs w:val="20"/>
+                <w:lang w:eastAsia="en-IN"/>
+              </w:rPr>
+              <w:t>25493</w:t>
+            </w:r>
+          </w:p>
+        </w:tc>
+        <w:tc>
+          <w:tcPr>
+            <w:tcW w:w="0" w:type="auto"/>
+            <w:tcBorders>
+              <w:top w:val="nil"/>
+              <w:left w:val="nil"/>
+              <w:bottom w:val="single" w:sz="4" w:space="0" w:color="auto"/>
+              <w:right w:val="single" w:sz="4" w:space="0" w:color="auto"/>
+            </w:tcBorders>
+            <w:shd w:val="clear" w:color="auto" w:fill="auto"/>
+            <w:noWrap/>
+            <w:vAlign w:val="bottom"/>
+            <w:hideMark/>
+          </w:tcPr>
+          <w:p>
+            <w:pPr>
+              <w:spacing w:after="0" w:line="240" w:lineRule="auto"/>
+              <w:jc w:val="right"/>
+              <w:rPr>
+                <w:rFonts w:ascii="Calibri" w:eastAsia="Times New Roman" w:hAnsi="Calibri" w:cs="Calibri"/>
+                <w:color w:val="000000"/>
+                <w:sz w:val="20"/>
+                <w:szCs w:val="20"/>
+                <w:lang w:eastAsia="en-IN"/>
+              </w:rPr>
+            </w:pPr>
+            <w:r>
+              <w:rPr>
+                <w:rFonts w:ascii="Calibri" w:eastAsia="Times New Roman" w:hAnsi="Calibri" w:cs="Calibri"/>
+                <w:color w:val="000000"/>
+                <w:sz w:val="20"/>
+                <w:szCs w:val="20"/>
+                <w:lang w:eastAsia="en-IN"/>
+              </w:rPr>
+              <w:t>5</w:t>
+            </w:r>
+          </w:p>
+        </w:tc>
+        <w:bookmarkStart w:id="0" w:name="_GoBack"/>
+        <w:bookmarkEnd w:id="0"/>
+      </w:tr>
+    </w:tbl>
+    <w:p>
+      <w:pPr>
+        <w:autoSpaceDE w:val="0"/>
+        <w:autoSpaceDN w:val="0"/>
+        <w:adjustRightInd w:val="0"/>
+        <w:spacing w:after="0" w:line="240" w:lineRule="auto"/>
+        <w:rPr>
+          <w:rFonts w:eastAsia="Times New Roman" w:cstheme="minorHAnsi"/>
+          <w:b/>
+          <w:bCs/>
+          <w:sz w:val="20"/>
+          <w:szCs w:val="24"/>
+          <w:lang w:eastAsia="en-IN"/>
+        </w:rPr>
+      </w:pPr>
+    </w:p>
+    <w:p>
+      <w:pPr>
+        <w:autoSpaceDE w:val="0"/>
+        <w:autoSpaceDN w:val="0"/>
+        <w:adjustRightInd w:val="0"/>
+        <w:spacing w:after="0" w:line="240" w:lineRule="auto"/>
+        <w:rPr>
+          <w:rFonts w:eastAsia="Times New Roman" w:cstheme="minorHAnsi"/>
+          <w:b/>
+          <w:bCs/>
+          <w:sz w:val="20"/>
+          <w:szCs w:val="24"/>
+          <w:lang w:eastAsia="en-IN"/>
+        </w:rPr>
+      </w:pPr>
+      <w:r>
+        <w:rPr>
+          <w:rFonts w:eastAsia="Times New Roman" w:cstheme="minorHAnsi"/>
+          <w:b/>
+          <w:bCs/>
+          <w:sz w:val="20"/>
+          <w:szCs w:val="24"/>
+          <w:lang w:eastAsia="en-IN"/>
+        </w:rPr>
+        <w:t xml:space="preserve">Top 5 Materials by </w:t>
+      </w:r>
+      <w:r>
+        <w:rPr>
+          <w:rFonts w:eastAsia="Times New Roman" w:cstheme="minorHAnsi"/>
+          <w:b/>
+          <w:bCs/>
+          <w:sz w:val="20"/>
+          <w:szCs w:val="24"/>
+          <w:lang w:eastAsia="en-IN"/>
+        </w:rPr>
+        <w:t>Strength-to-Weight Proxy</w:t>
+      </w:r>
+      <w:r>
+        <w:rPr>
+          <w:rFonts w:eastAsia="Times New Roman" w:cstheme="minorHAnsi"/>
+          <w:b/>
+          <w:bCs/>
+          <w:sz w:val="20"/>
+          <w:szCs w:val="24"/>
+          <w:lang w:eastAsia="en-IN"/>
+        </w:rPr>
+        <w:t>:</w:t>
+      </w:r>
+    </w:p>
+    <w:p>
+      <w:pPr>
+        <w:autoSpaceDE w:val="0"/>
+        <w:autoSpaceDN w:val="0"/>
+        <w:adjustRightInd w:val="0"/>
+        <w:spacing w:after="0" w:line="240" w:lineRule="auto"/>
+        <w:rPr>
+          <w:rFonts w:eastAsia="Times New Roman" w:cstheme="minorHAnsi"/>
+          <w:b/>
+          <w:bCs/>
+          <w:sz w:val="20"/>
+          <w:szCs w:val="24"/>
+          <w:lang w:eastAsia="en-IN"/>
+        </w:rPr>
+      </w:pPr>
+    </w:p>
+    <w:tbl>
+      <w:tblPr>
+        <w:tblW w:w="0" w:type="auto"/>
+        <w:tblLook w:val="04A0" w:firstRow="1" w:lastRow="0" w:firstColumn="1" w:lastColumn="0" w:noHBand="0" w:noVBand="1"/>
+      </w:tblPr>
+      <w:tblGrid>
+        <w:gridCol w:w="2891"/>
+        <w:gridCol w:w="1633"/>
+        <w:gridCol w:w="2147"/>
+      </w:tblGrid>
+      <w:tr>
+        <w:trPr>
+          <w:trHeight w:val="288"/>
+        </w:trPr>
+        <w:tc>
+          <w:tcPr>
+            <w:tcW w:w="0" w:type="auto"/>
+            <w:tcBorders>
+              <w:top w:val="single" w:sz="4" w:space="0" w:color="auto"/>
+              <w:left w:val="single" w:sz="4" w:space="0" w:color="auto"/>
+              <w:bottom w:val="single" w:sz="4" w:space="0" w:color="auto"/>
+              <w:right w:val="single" w:sz="4" w:space="0" w:color="auto"/>
+            </w:tcBorders>
+            <w:shd w:val="clear" w:color="auto" w:fill="auto"/>
+            <w:noWrap/>
+            <w:vAlign w:val="bottom"/>
+            <w:hideMark/>
+          </w:tcPr>
+          <w:p>
+            <w:pPr>
+              <w:spacing w:after="0" w:line="240" w:lineRule="auto"/>
+              <w:rPr>
+                <w:rFonts w:ascii="Calibri" w:eastAsia="Times New Roman" w:hAnsi="Calibri" w:cs="Calibri"/>
+                <w:b/>
+                <w:color w:val="000000"/>
+                <w:sz w:val="20"/>
+                <w:szCs w:val="20"/>
+                <w:lang w:eastAsia="en-IN"/>
+              </w:rPr>
+            </w:pPr>
+            <w:r>
+              <w:rPr>
+                <w:rFonts w:ascii="Calibri" w:eastAsia="Times New Roman" w:hAnsi="Calibri" w:cs="Calibri"/>
+                <w:b/>
+                <w:color w:val="000000"/>
+                <w:sz w:val="20"/>
+                <w:szCs w:val="20"/>
+                <w:lang w:eastAsia="en-IN"/>
+              </w:rPr>
+              <w:t>Material</w:t>
+            </w:r>
+          </w:p>
+        </w:tc>
+        <w:tc>
+          <w:tcPr>
+            <w:tcW w:w="0" w:type="auto"/>
+            <w:tcBorders>
+              <w:top w:val="single" w:sz="4" w:space="0" w:color="auto"/>
+              <w:left w:val="nil"/>
+              <w:bottom w:val="single" w:sz="4" w:space="0" w:color="auto"/>
+              <w:right w:val="single" w:sz="4" w:space="0" w:color="auto"/>
+            </w:tcBorders>
+            <w:shd w:val="clear" w:color="auto" w:fill="auto"/>
+            <w:noWrap/>
+            <w:vAlign w:val="bottom"/>
+            <w:hideMark/>
+          </w:tcPr>
+          <w:p>
+            <w:pPr>
+              <w:spacing w:after="0" w:line="240" w:lineRule="auto"/>
+              <w:rPr>
+                <w:rFonts w:ascii="Calibri" w:eastAsia="Times New Roman" w:hAnsi="Calibri" w:cs="Calibri"/>
+                <w:b/>
+                <w:color w:val="000000"/>
+                <w:sz w:val="20"/>
+                <w:szCs w:val="20"/>
+                <w:lang w:eastAsia="en-IN"/>
+              </w:rPr>
+            </w:pPr>
+            <w:proofErr w:type="spellStart"/>
+            <w:r>
+              <w:rPr>
+                <w:rFonts w:ascii="Calibri" w:eastAsia="Times New Roman" w:hAnsi="Calibri" w:cs="Calibri"/>
+                <w:b/>
+                <w:color w:val="000000"/>
+                <w:sz w:val="20"/>
+                <w:szCs w:val="20"/>
+                <w:lang w:eastAsia="en-IN"/>
+              </w:rPr>
+              <w:t>Strength_Weight</w:t>
+            </w:r>
+            <w:proofErr w:type="spellEnd"/>
+          </w:p>
+        </w:tc>
+        <w:tc>
+          <w:tcPr>
+            <w:tcW w:w="0" w:type="auto"/>
+            <w:tcBorders>
+              <w:top w:val="single" w:sz="4" w:space="0" w:color="auto"/>
+              <w:left w:val="nil"/>
+              <w:bottom w:val="single" w:sz="4" w:space="0" w:color="auto"/>
+              <w:right w:val="single" w:sz="4" w:space="0" w:color="auto"/>
+            </w:tcBorders>
+            <w:shd w:val="clear" w:color="auto" w:fill="auto"/>
+            <w:noWrap/>
+            <w:vAlign w:val="bottom"/>
+            <w:hideMark/>
+          </w:tcPr>
+          <w:p>
+            <w:pPr>
+              <w:spacing w:after="0" w:line="240" w:lineRule="auto"/>
+              <w:rPr>
+                <w:rFonts w:ascii="Calibri" w:eastAsia="Times New Roman" w:hAnsi="Calibri" w:cs="Calibri"/>
+                <w:b/>
+                <w:color w:val="000000"/>
+                <w:sz w:val="20"/>
+                <w:szCs w:val="20"/>
+                <w:lang w:eastAsia="en-IN"/>
+              </w:rPr>
+            </w:pPr>
+            <w:proofErr w:type="spellStart"/>
+            <w:r>
+              <w:rPr>
+                <w:rFonts w:ascii="Calibri" w:eastAsia="Times New Roman" w:hAnsi="Calibri" w:cs="Calibri"/>
+                <w:b/>
+                <w:color w:val="000000"/>
+                <w:sz w:val="20"/>
+                <w:szCs w:val="20"/>
+                <w:lang w:eastAsia="en-IN"/>
+              </w:rPr>
+              <w:t>Strength_Weight_Rank</w:t>
+            </w:r>
+            <w:proofErr w:type="spellEnd"/>
+          </w:p>
+        </w:tc>
+      </w:tr>
+      <w:tr>
+        <w:trPr>
+          <w:trHeight w:val="288"/>
+        </w:trPr>
+        <w:tc>
+          <w:tcPr>
+            <w:tcW w:w="0" w:type="auto"/>
+            <w:tcBorders>
+              <w:top w:val="nil"/>
+              <w:left w:val="single" w:sz="4" w:space="0" w:color="auto"/>
+              <w:bottom w:val="single" w:sz="4" w:space="0" w:color="auto"/>
+              <w:right w:val="single" w:sz="4" w:space="0" w:color="auto"/>
+            </w:tcBorders>
+            <w:shd w:val="clear" w:color="auto" w:fill="auto"/>
+            <w:noWrap/>
+            <w:vAlign w:val="bottom"/>
+            <w:hideMark/>
+          </w:tcPr>
+          <w:p>
+            <w:pPr>
+              <w:spacing w:after="0" w:line="240" w:lineRule="auto"/>
+              <w:rPr>
+                <w:rFonts w:ascii="Calibri" w:eastAsia="Times New Roman" w:hAnsi="Calibri" w:cs="Calibri"/>
+                <w:b/>
+                <w:color w:val="000000"/>
+                <w:sz w:val="20"/>
+                <w:szCs w:val="20"/>
+                <w:lang w:eastAsia="en-IN"/>
+              </w:rPr>
+            </w:pPr>
+            <w:r>
+              <w:rPr>
+                <w:rFonts w:ascii="Calibri" w:eastAsia="Times New Roman" w:hAnsi="Calibri" w:cs="Calibri"/>
+                <w:b/>
+                <w:color w:val="000000"/>
+                <w:sz w:val="20"/>
+                <w:szCs w:val="20"/>
+                <w:lang w:eastAsia="en-IN"/>
+              </w:rPr>
+              <w:t>Steel 20ChGNR GOST 4543-71</w:t>
+            </w:r>
+          </w:p>
+        </w:tc>
+        <w:tc>
+          <w:tcPr>
+            <w:tcW w:w="0" w:type="auto"/>
+            <w:tcBorders>
+              <w:top w:val="nil"/>
+              <w:left w:val="nil"/>
+              <w:bottom w:val="single" w:sz="4" w:space="0" w:color="auto"/>
+              <w:right w:val="single" w:sz="4" w:space="0" w:color="auto"/>
+            </w:tcBorders>
+            <w:shd w:val="clear" w:color="auto" w:fill="auto"/>
+            <w:noWrap/>
+            <w:vAlign w:val="bottom"/>
+            <w:hideMark/>
+          </w:tcPr>
+          <w:p>
+            <w:pPr>
+              <w:spacing w:after="0" w:line="240" w:lineRule="auto"/>
+              <w:jc w:val="right"/>
+              <w:rPr>
+                <w:rFonts w:ascii="Calibri" w:eastAsia="Times New Roman" w:hAnsi="Calibri" w:cs="Calibri"/>
+                <w:color w:val="000000"/>
+                <w:sz w:val="20"/>
+                <w:szCs w:val="20"/>
+                <w:lang w:eastAsia="en-IN"/>
+              </w:rPr>
+            </w:pPr>
+            <w:r>
+              <w:rPr>
+                <w:rFonts w:ascii="Calibri" w:eastAsia="Times New Roman" w:hAnsi="Calibri" w:cs="Calibri"/>
+                <w:color w:val="000000"/>
+                <w:sz w:val="20"/>
+                <w:szCs w:val="20"/>
+                <w:lang w:eastAsia="en-IN"/>
+              </w:rPr>
+              <w:t>0.160576923</w:t>
+            </w:r>
+          </w:p>
+        </w:tc>
+        <w:tc>
+          <w:tcPr>
+            <w:tcW w:w="0" w:type="auto"/>
+            <w:tcBorders>
+              <w:top w:val="nil"/>
+              <w:left w:val="nil"/>
+              <w:bottom w:val="single" w:sz="4" w:space="0" w:color="auto"/>
+              <w:right w:val="single" w:sz="4" w:space="0" w:color="auto"/>
+            </w:tcBorders>
+            <w:shd w:val="clear" w:color="auto" w:fill="auto"/>
+            <w:noWrap/>
+            <w:vAlign w:val="bottom"/>
+            <w:hideMark/>
+          </w:tcPr>
+          <w:p>
+            <w:pPr>
+              <w:spacing w:after="0" w:line="240" w:lineRule="auto"/>
+              <w:jc w:val="right"/>
+              <w:rPr>
+                <w:rFonts w:ascii="Calibri" w:eastAsia="Times New Roman" w:hAnsi="Calibri" w:cs="Calibri"/>
+                <w:color w:val="000000"/>
+                <w:sz w:val="20"/>
+                <w:szCs w:val="20"/>
+                <w:lang w:eastAsia="en-IN"/>
+              </w:rPr>
+            </w:pPr>
+            <w:r>
+              <w:rPr>
+                <w:rFonts w:ascii="Calibri" w:eastAsia="Times New Roman" w:hAnsi="Calibri" w:cs="Calibri"/>
+                <w:color w:val="000000"/>
+                <w:sz w:val="20"/>
+                <w:szCs w:val="20"/>
+                <w:lang w:eastAsia="en-IN"/>
+              </w:rPr>
+              <w:t>1</w:t>
+            </w:r>
+          </w:p>
+        </w:tc>
+      </w:tr>
+      <w:tr>
+        <w:trPr>
+          <w:trHeight w:val="288"/>
+        </w:trPr>
+        <w:tc>
+          <w:tcPr>
+            <w:tcW w:w="0" w:type="auto"/>
+            <w:tcBorders>
+              <w:top w:val="nil"/>
+              <w:left w:val="single" w:sz="4" w:space="0" w:color="auto"/>
+              <w:bottom w:val="single" w:sz="4" w:space="0" w:color="auto"/>
+              <w:right w:val="single" w:sz="4" w:space="0" w:color="auto"/>
+            </w:tcBorders>
+            <w:shd w:val="clear" w:color="auto" w:fill="auto"/>
+            <w:noWrap/>
+            <w:vAlign w:val="bottom"/>
+            <w:hideMark/>
+          </w:tcPr>
+          <w:p>
+            <w:pPr>
+              <w:spacing w:after="0" w:line="240" w:lineRule="auto"/>
+              <w:rPr>
+                <w:rFonts w:ascii="Calibri" w:eastAsia="Times New Roman" w:hAnsi="Calibri" w:cs="Calibri"/>
+                <w:b/>
+                <w:color w:val="000000"/>
+                <w:sz w:val="20"/>
+                <w:szCs w:val="20"/>
+                <w:lang w:eastAsia="en-IN"/>
+              </w:rPr>
+            </w:pPr>
+            <w:r>
+              <w:rPr>
+                <w:rFonts w:ascii="Calibri" w:eastAsia="Times New Roman" w:hAnsi="Calibri" w:cs="Calibri"/>
+                <w:b/>
+                <w:color w:val="000000"/>
+                <w:sz w:val="20"/>
+                <w:szCs w:val="20"/>
+                <w:lang w:eastAsia="en-IN"/>
+              </w:rPr>
+              <w:t>Steel 20ChGNR GOST 4543-71</w:t>
+            </w:r>
+          </w:p>
+        </w:tc>
+        <w:tc>
+          <w:tcPr>
+            <w:tcW w:w="0" w:type="auto"/>
+            <w:tcBorders>
+              <w:top w:val="nil"/>
+              <w:left w:val="nil"/>
+              <w:bottom w:val="single" w:sz="4" w:space="0" w:color="auto"/>
+              <w:right w:val="single" w:sz="4" w:space="0" w:color="auto"/>
+            </w:tcBorders>
+            <w:shd w:val="clear" w:color="auto" w:fill="auto"/>
+            <w:noWrap/>
+            <w:vAlign w:val="bottom"/>
+            <w:hideMark/>
+          </w:tcPr>
+          <w:p>
+            <w:pPr>
+              <w:spacing w:after="0" w:line="240" w:lineRule="auto"/>
+              <w:jc w:val="right"/>
+              <w:rPr>
+                <w:rFonts w:ascii="Calibri" w:eastAsia="Times New Roman" w:hAnsi="Calibri" w:cs="Calibri"/>
+                <w:color w:val="000000"/>
+                <w:sz w:val="20"/>
+                <w:szCs w:val="20"/>
+                <w:lang w:eastAsia="en-IN"/>
+              </w:rPr>
+            </w:pPr>
+            <w:r>
+              <w:rPr>
+                <w:rFonts w:ascii="Calibri" w:eastAsia="Times New Roman" w:hAnsi="Calibri" w:cs="Calibri"/>
+                <w:color w:val="000000"/>
+                <w:sz w:val="20"/>
+                <w:szCs w:val="20"/>
+                <w:lang w:eastAsia="en-IN"/>
+              </w:rPr>
+              <w:t>0.160576923</w:t>
+            </w:r>
+          </w:p>
+        </w:tc>
+        <w:tc>
+          <w:tcPr>
+            <w:tcW w:w="0" w:type="auto"/>
+            <w:tcBorders>
+              <w:top w:val="nil"/>
+              <w:left w:val="nil"/>
+              <w:bottom w:val="single" w:sz="4" w:space="0" w:color="auto"/>
+              <w:right w:val="single" w:sz="4" w:space="0" w:color="auto"/>
+            </w:tcBorders>
+            <w:shd w:val="clear" w:color="auto" w:fill="auto"/>
+            <w:noWrap/>
+            <w:vAlign w:val="bottom"/>
+            <w:hideMark/>
+          </w:tcPr>
+          <w:p>
+            <w:pPr>
+              <w:spacing w:after="0" w:line="240" w:lineRule="auto"/>
+              <w:jc w:val="right"/>
+              <w:rPr>
+                <w:rFonts w:ascii="Calibri" w:eastAsia="Times New Roman" w:hAnsi="Calibri" w:cs="Calibri"/>
+                <w:color w:val="000000"/>
+                <w:sz w:val="20"/>
+                <w:szCs w:val="20"/>
+                <w:lang w:eastAsia="en-IN"/>
+              </w:rPr>
+            </w:pPr>
+            <w:r>
+              <w:rPr>
+                <w:rFonts w:ascii="Calibri" w:eastAsia="Times New Roman" w:hAnsi="Calibri" w:cs="Calibri"/>
+                <w:color w:val="000000"/>
+                <w:sz w:val="20"/>
+                <w:szCs w:val="20"/>
+                <w:lang w:eastAsia="en-IN"/>
+              </w:rPr>
+              <w:t>1</w:t>
+            </w:r>
+          </w:p>
+        </w:tc>
+      </w:tr>
+      <w:tr>
+        <w:trPr>
+          <w:trHeight w:val="288"/>
+        </w:trPr>
+        <w:tc>
+          <w:tcPr>
+            <w:tcW w:w="0" w:type="auto"/>
+            <w:tcBorders>
+              <w:top w:val="nil"/>
+              <w:left w:val="single" w:sz="4" w:space="0" w:color="auto"/>
+              <w:bottom w:val="single" w:sz="4" w:space="0" w:color="auto"/>
+              <w:right w:val="single" w:sz="4" w:space="0" w:color="auto"/>
+            </w:tcBorders>
+            <w:shd w:val="clear" w:color="auto" w:fill="auto"/>
+            <w:noWrap/>
+            <w:vAlign w:val="bottom"/>
+            <w:hideMark/>
+          </w:tcPr>
+          <w:p>
+            <w:pPr>
+              <w:spacing w:after="0" w:line="240" w:lineRule="auto"/>
+              <w:rPr>
+                <w:rFonts w:ascii="Calibri" w:eastAsia="Times New Roman" w:hAnsi="Calibri" w:cs="Calibri"/>
+                <w:b/>
+                <w:color w:val="000000"/>
+                <w:sz w:val="20"/>
+                <w:szCs w:val="20"/>
+                <w:lang w:eastAsia="en-IN"/>
+              </w:rPr>
+            </w:pPr>
+            <w:r>
+              <w:rPr>
+                <w:rFonts w:ascii="Calibri" w:eastAsia="Times New Roman" w:hAnsi="Calibri" w:cs="Calibri"/>
+                <w:b/>
+                <w:color w:val="000000"/>
+                <w:sz w:val="20"/>
+                <w:szCs w:val="20"/>
+                <w:lang w:eastAsia="en-IN"/>
+              </w:rPr>
+              <w:t>Steel 40ChFA GOST 4543-71</w:t>
+            </w:r>
+          </w:p>
+        </w:tc>
+        <w:tc>
+          <w:tcPr>
+            <w:tcW w:w="0" w:type="auto"/>
+            <w:tcBorders>
+              <w:top w:val="nil"/>
+              <w:left w:val="nil"/>
+              <w:bottom w:val="single" w:sz="4" w:space="0" w:color="auto"/>
+              <w:right w:val="single" w:sz="4" w:space="0" w:color="auto"/>
+            </w:tcBorders>
+            <w:shd w:val="clear" w:color="auto" w:fill="auto"/>
+            <w:noWrap/>
+            <w:vAlign w:val="bottom"/>
+            <w:hideMark/>
+          </w:tcPr>
+          <w:p>
+            <w:pPr>
+              <w:spacing w:after="0" w:line="240" w:lineRule="auto"/>
+              <w:jc w:val="right"/>
+              <w:rPr>
+                <w:rFonts w:ascii="Calibri" w:eastAsia="Times New Roman" w:hAnsi="Calibri" w:cs="Calibri"/>
+                <w:color w:val="000000"/>
+                <w:sz w:val="20"/>
+                <w:szCs w:val="20"/>
+                <w:lang w:eastAsia="en-IN"/>
+              </w:rPr>
+            </w:pPr>
+            <w:r>
+              <w:rPr>
+                <w:rFonts w:ascii="Calibri" w:eastAsia="Times New Roman" w:hAnsi="Calibri" w:cs="Calibri"/>
+                <w:color w:val="000000"/>
+                <w:sz w:val="20"/>
+                <w:szCs w:val="20"/>
+                <w:lang w:eastAsia="en-IN"/>
+              </w:rPr>
+              <w:t>0.160371319</w:t>
+            </w:r>
+          </w:p>
+        </w:tc>
+        <w:tc>
+          <w:tcPr>
+            <w:tcW w:w="0" w:type="auto"/>
+            <w:tcBorders>
+              <w:top w:val="nil"/>
+              <w:left w:val="nil"/>
+              <w:bottom w:val="single" w:sz="4" w:space="0" w:color="auto"/>
+              <w:right w:val="single" w:sz="4" w:space="0" w:color="auto"/>
+            </w:tcBorders>
+            <w:shd w:val="clear" w:color="auto" w:fill="auto"/>
+            <w:noWrap/>
+            <w:vAlign w:val="bottom"/>
+            <w:hideMark/>
+          </w:tcPr>
+          <w:p>
+            <w:pPr>
+              <w:spacing w:after="0" w:line="240" w:lineRule="auto"/>
+              <w:jc w:val="right"/>
+              <w:rPr>
+                <w:rFonts w:ascii="Calibri" w:eastAsia="Times New Roman" w:hAnsi="Calibri" w:cs="Calibri"/>
+                <w:color w:val="000000"/>
+                <w:sz w:val="20"/>
+                <w:szCs w:val="20"/>
+                <w:lang w:eastAsia="en-IN"/>
+              </w:rPr>
+            </w:pPr>
+            <w:r>
+              <w:rPr>
+                <w:rFonts w:ascii="Calibri" w:eastAsia="Times New Roman" w:hAnsi="Calibri" w:cs="Calibri"/>
+                <w:color w:val="000000"/>
+                <w:sz w:val="20"/>
+                <w:szCs w:val="20"/>
+                <w:lang w:eastAsia="en-IN"/>
+              </w:rPr>
+              <w:t>2</w:t>
+            </w:r>
+          </w:p>
+        </w:tc>
+      </w:tr>
+      <w:tr>
+        <w:trPr>
+          <w:trHeight w:val="288"/>
+        </w:trPr>
+        <w:tc>
+          <w:tcPr>
+            <w:tcW w:w="0" w:type="auto"/>
+            <w:tcBorders>
+              <w:top w:val="nil"/>
+              <w:left w:val="single" w:sz="4" w:space="0" w:color="auto"/>
+              <w:bottom w:val="single" w:sz="4" w:space="0" w:color="auto"/>
+              <w:right w:val="single" w:sz="4" w:space="0" w:color="auto"/>
+            </w:tcBorders>
+            <w:shd w:val="clear" w:color="auto" w:fill="auto"/>
+            <w:noWrap/>
+            <w:vAlign w:val="bottom"/>
+            <w:hideMark/>
+          </w:tcPr>
+          <w:p>
+            <w:pPr>
+              <w:spacing w:after="0" w:line="240" w:lineRule="auto"/>
+              <w:rPr>
+                <w:rFonts w:ascii="Calibri" w:eastAsia="Times New Roman" w:hAnsi="Calibri" w:cs="Calibri"/>
+                <w:b/>
+                <w:color w:val="000000"/>
+                <w:sz w:val="20"/>
+                <w:szCs w:val="20"/>
+                <w:lang w:eastAsia="en-IN"/>
+              </w:rPr>
+            </w:pPr>
+            <w:r>
+              <w:rPr>
+                <w:rFonts w:ascii="Calibri" w:eastAsia="Times New Roman" w:hAnsi="Calibri" w:cs="Calibri"/>
+                <w:b/>
+                <w:color w:val="000000"/>
+                <w:sz w:val="20"/>
+                <w:szCs w:val="20"/>
+                <w:lang w:eastAsia="en-IN"/>
+              </w:rPr>
+              <w:t>Steel 30ChGT GOST 4543-71</w:t>
+            </w:r>
+          </w:p>
+        </w:tc>
+        <w:tc>
+          <w:tcPr>
+            <w:tcW w:w="0" w:type="auto"/>
+            <w:tcBorders>
+              <w:top w:val="nil"/>
+              <w:left w:val="nil"/>
+              <w:bottom w:val="single" w:sz="4" w:space="0" w:color="auto"/>
+              <w:right w:val="single" w:sz="4" w:space="0" w:color="auto"/>
+            </w:tcBorders>
+            <w:shd w:val="clear" w:color="auto" w:fill="auto"/>
+            <w:noWrap/>
+            <w:vAlign w:val="bottom"/>
+            <w:hideMark/>
+          </w:tcPr>
+          <w:p>
+            <w:pPr>
+              <w:spacing w:after="0" w:line="240" w:lineRule="auto"/>
+              <w:jc w:val="right"/>
+              <w:rPr>
+                <w:rFonts w:ascii="Calibri" w:eastAsia="Times New Roman" w:hAnsi="Calibri" w:cs="Calibri"/>
+                <w:color w:val="000000"/>
+                <w:sz w:val="20"/>
+                <w:szCs w:val="20"/>
+                <w:lang w:eastAsia="en-IN"/>
+              </w:rPr>
+            </w:pPr>
+            <w:r>
+              <w:rPr>
+                <w:rFonts w:ascii="Calibri" w:eastAsia="Times New Roman" w:hAnsi="Calibri" w:cs="Calibri"/>
+                <w:color w:val="000000"/>
+                <w:sz w:val="20"/>
+                <w:szCs w:val="20"/>
+                <w:lang w:eastAsia="en-IN"/>
+              </w:rPr>
+              <w:t>0.16025641</w:t>
+            </w:r>
+          </w:p>
+        </w:tc>
+        <w:tc>
+          <w:tcPr>
+            <w:tcW w:w="0" w:type="auto"/>
+            <w:tcBorders>
+              <w:top w:val="nil"/>
+              <w:left w:val="nil"/>
+              <w:bottom w:val="single" w:sz="4" w:space="0" w:color="auto"/>
+              <w:right w:val="single" w:sz="4" w:space="0" w:color="auto"/>
+            </w:tcBorders>
+            <w:shd w:val="clear" w:color="auto" w:fill="auto"/>
+            <w:noWrap/>
+            <w:vAlign w:val="bottom"/>
+            <w:hideMark/>
+          </w:tcPr>
+          <w:p>
+            <w:pPr>
+              <w:spacing w:after="0" w:line="240" w:lineRule="auto"/>
+              <w:jc w:val="right"/>
+              <w:rPr>
+                <w:rFonts w:ascii="Calibri" w:eastAsia="Times New Roman" w:hAnsi="Calibri" w:cs="Calibri"/>
+                <w:color w:val="000000"/>
+                <w:sz w:val="20"/>
+                <w:szCs w:val="20"/>
+                <w:lang w:eastAsia="en-IN"/>
+              </w:rPr>
+            </w:pPr>
+            <w:r>
+              <w:rPr>
+                <w:rFonts w:ascii="Calibri" w:eastAsia="Times New Roman" w:hAnsi="Calibri" w:cs="Calibri"/>
+                <w:color w:val="000000"/>
+                <w:sz w:val="20"/>
+                <w:szCs w:val="20"/>
+                <w:lang w:eastAsia="en-IN"/>
+              </w:rPr>
+              <w:t>3</w:t>
+            </w:r>
+          </w:p>
+        </w:tc>
+      </w:tr>
+      <w:tr>
+        <w:trPr>
+          <w:trHeight w:val="288"/>
+        </w:trPr>
+        <w:tc>
+          <w:tcPr>
+            <w:tcW w:w="0" w:type="auto"/>
+            <w:tcBorders>
+              <w:top w:val="nil"/>
+              <w:left w:val="single" w:sz="4" w:space="0" w:color="auto"/>
+              <w:bottom w:val="single" w:sz="4" w:space="0" w:color="auto"/>
+              <w:right w:val="single" w:sz="4" w:space="0" w:color="auto"/>
+            </w:tcBorders>
+            <w:shd w:val="clear" w:color="auto" w:fill="auto"/>
+            <w:noWrap/>
+            <w:vAlign w:val="bottom"/>
+            <w:hideMark/>
+          </w:tcPr>
+          <w:p>
+            <w:pPr>
+              <w:spacing w:after="0" w:line="240" w:lineRule="auto"/>
+              <w:rPr>
+                <w:rFonts w:ascii="Calibri" w:eastAsia="Times New Roman" w:hAnsi="Calibri" w:cs="Calibri"/>
+                <w:b/>
+                <w:color w:val="000000"/>
+                <w:sz w:val="20"/>
+                <w:szCs w:val="20"/>
+                <w:lang w:eastAsia="en-IN"/>
+              </w:rPr>
+            </w:pPr>
+            <w:r>
+              <w:rPr>
+                <w:rFonts w:ascii="Calibri" w:eastAsia="Times New Roman" w:hAnsi="Calibri" w:cs="Calibri"/>
+                <w:b/>
+                <w:color w:val="000000"/>
+                <w:sz w:val="20"/>
+                <w:szCs w:val="20"/>
+                <w:lang w:eastAsia="en-IN"/>
+              </w:rPr>
+              <w:t>Steel 30Ch3S3GML GOST 977-88</w:t>
+            </w:r>
+          </w:p>
+        </w:tc>
+        <w:tc>
+          <w:tcPr>
+            <w:tcW w:w="0" w:type="auto"/>
+            <w:tcBorders>
+              <w:top w:val="nil"/>
+              <w:left w:val="nil"/>
+              <w:bottom w:val="single" w:sz="4" w:space="0" w:color="auto"/>
+              <w:right w:val="single" w:sz="4" w:space="0" w:color="auto"/>
+            </w:tcBorders>
+            <w:shd w:val="clear" w:color="auto" w:fill="auto"/>
+            <w:noWrap/>
+            <w:vAlign w:val="bottom"/>
+            <w:hideMark/>
+          </w:tcPr>
+          <w:p>
+            <w:pPr>
+              <w:spacing w:after="0" w:line="240" w:lineRule="auto"/>
+              <w:jc w:val="right"/>
+              <w:rPr>
+                <w:rFonts w:ascii="Calibri" w:eastAsia="Times New Roman" w:hAnsi="Calibri" w:cs="Calibri"/>
+                <w:color w:val="000000"/>
+                <w:sz w:val="20"/>
+                <w:szCs w:val="20"/>
+                <w:lang w:eastAsia="en-IN"/>
+              </w:rPr>
+            </w:pPr>
+            <w:r>
+              <w:rPr>
+                <w:rFonts w:ascii="Calibri" w:eastAsia="Times New Roman" w:hAnsi="Calibri" w:cs="Calibri"/>
+                <w:color w:val="000000"/>
+                <w:sz w:val="20"/>
+                <w:szCs w:val="20"/>
+                <w:lang w:eastAsia="en-IN"/>
+              </w:rPr>
+              <w:t>0.16016624</w:t>
+            </w:r>
+          </w:p>
+        </w:tc>
+        <w:tc>
+          <w:tcPr>
+            <w:tcW w:w="0" w:type="auto"/>
+            <w:tcBorders>
+              <w:top w:val="nil"/>
+              <w:left w:val="nil"/>
+              <w:bottom w:val="single" w:sz="4" w:space="0" w:color="auto"/>
+              <w:right w:val="single" w:sz="4" w:space="0" w:color="auto"/>
+            </w:tcBorders>
+            <w:shd w:val="clear" w:color="auto" w:fill="auto"/>
+            <w:noWrap/>
+            <w:vAlign w:val="bottom"/>
+            <w:hideMark/>
+          </w:tcPr>
+          <w:p>
+            <w:pPr>
+              <w:spacing w:after="0" w:line="240" w:lineRule="auto"/>
+              <w:jc w:val="right"/>
+              <w:rPr>
+                <w:rFonts w:ascii="Calibri" w:eastAsia="Times New Roman" w:hAnsi="Calibri" w:cs="Calibri"/>
+                <w:color w:val="000000"/>
+                <w:sz w:val="20"/>
+                <w:szCs w:val="20"/>
+                <w:lang w:eastAsia="en-IN"/>
+              </w:rPr>
+            </w:pPr>
+            <w:r>
+              <w:rPr>
+                <w:rFonts w:ascii="Calibri" w:eastAsia="Times New Roman" w:hAnsi="Calibri" w:cs="Calibri"/>
+                <w:color w:val="000000"/>
+                <w:sz w:val="20"/>
+                <w:szCs w:val="20"/>
+                <w:lang w:eastAsia="en-IN"/>
+              </w:rPr>
+              <w:t>4</w:t>
+            </w:r>
+          </w:p>
+        </w:tc>
+      </w:tr>
+    </w:tbl>
+    <w:p>
+      <w:pPr>
+        <w:autoSpaceDE w:val="0"/>
+        <w:autoSpaceDN w:val="0"/>
+        <w:adjustRightInd w:val="0"/>
+        <w:spacing w:after="0" w:line="240" w:lineRule="auto"/>
+        <w:rPr>
+          <w:rFonts w:eastAsia="Times New Roman" w:cstheme="minorHAnsi"/>
+          <w:b/>
+          <w:bCs/>
+          <w:sz w:val="20"/>
+          <w:szCs w:val="24"/>
+          <w:lang w:eastAsia="en-IN"/>
+        </w:rPr>
+      </w:pPr>
     </w:p>
     <w:sectPr>
       <w:pgSz w:w="11906" w:h="16838"/>
@@ -7046,6 +9924,19 @@
       <w:iCs/>
     </w:rPr>
   </w:style>
+  <w:style w:type="character" w:styleId="HTMLCode">
+    <w:name w:val="HTML Code"/>
+    <w:basedOn w:val="DefaultParagraphFont"/>
+    <w:uiPriority w:val="99"/>
+    <w:semiHidden/>
+    <w:unhideWhenUsed/>
+    <w:rsid w:val="004531D4"/>
+    <w:rPr>
+      <w:rFonts w:ascii="Courier New" w:eastAsia="Times New Roman" w:hAnsi="Courier New" w:cs="Courier New"/>
+      <w:sz w:val="20"/>
+      <w:szCs w:val="20"/>
+    </w:rPr>
+  </w:style>
 </w:styles>
 </file>
 

</xml_diff>

<commit_message>
Pushing the updates until Task 9: Use-Case Suitability Mapping
</commit_message>
<xml_diff>
--- a/Projects/Engineering Materials – A Data-Driven Approach to Mechanical, Physical & Chemical Properties.docx
+++ b/Projects/Engineering Materials – A Data-Driven Approach to Mechanical, Physical & Chemical Properties.docx
@@ -6241,17 +6241,57 @@
           <w:lang w:eastAsia="en-IN"/>
         </w:rPr>
         <w:lastRenderedPageBreak/>
-        <w:t>Original data</w:t>
-      </w:r>
-      <w:r>
-        <w:rPr>
-          <w:rFonts w:cstheme="minorHAnsi"/>
-          <w:b/>
-          <w:sz w:val="20"/>
-          <w:szCs w:val="20"/>
-          <w:lang w:eastAsia="en-IN"/>
-        </w:rPr>
-        <w:t xml:space="preserve"> vs Cleaned data</w:t>
+        <w:t xml:space="preserve">Original </w:t>
+      </w:r>
+      <w:r>
+        <w:rPr>
+          <w:rFonts w:cstheme="minorHAnsi"/>
+          <w:b/>
+          <w:sz w:val="20"/>
+          <w:szCs w:val="20"/>
+          <w:lang w:eastAsia="en-IN"/>
+        </w:rPr>
+        <w:t xml:space="preserve">Source </w:t>
+      </w:r>
+      <w:r>
+        <w:rPr>
+          <w:rFonts w:cstheme="minorHAnsi"/>
+          <w:b/>
+          <w:sz w:val="20"/>
+          <w:szCs w:val="20"/>
+          <w:lang w:eastAsia="en-IN"/>
+        </w:rPr>
+        <w:t>data</w:t>
+      </w:r>
+      <w:r>
+        <w:rPr>
+          <w:rFonts w:cstheme="minorHAnsi"/>
+          <w:b/>
+          <w:sz w:val="20"/>
+          <w:szCs w:val="20"/>
+          <w:lang w:eastAsia="en-IN"/>
+        </w:rPr>
+        <w:t xml:space="preserve"> vs Cleaned</w:t>
+      </w:r>
+      <w:r>
+        <w:rPr>
+          <w:rFonts w:cstheme="minorHAnsi"/>
+          <w:b/>
+          <w:sz w:val="20"/>
+          <w:szCs w:val="20"/>
+          <w:lang w:eastAsia="en-IN"/>
+        </w:rPr>
+        <w:t xml:space="preserve"> Source</w:t>
+      </w:r>
+      <w:r>
+        <w:rPr>
+          <w:rFonts w:cstheme="minorHAnsi"/>
+          <w:b/>
+          <w:sz w:val="20"/>
+          <w:szCs w:val="20"/>
+          <w:lang w:eastAsia="en-IN"/>
+        </w:rPr>
+        <w:t xml:space="preserve"> data</w:t>
       </w:r>
     </w:p>
     <w:p>
@@ -6279,7 +6319,7 @@
           <w:lang w:eastAsia="en-IN"/>
         </w:rPr>
         <w:drawing>
-          <wp:inline distT="0" distB="0" distL="0" distR="0" wp14:anchorId="1BE16CE8" wp14:editId="661A58F3">
+          <wp:inline distT="0" distB="0" distL="0" distR="0" wp14:anchorId="7A149E2A" wp14:editId="4CF06D2A">
             <wp:extent cx="6645910" cy="6650355"/>
             <wp:effectExtent l="0" t="0" r="2540" b="0"/>
             <wp:docPr id="1" name="Picture 1"/>
@@ -6916,6 +6956,7 @@
       <w:r>
         <w:rPr>
           <w:rFonts w:cstheme="minorHAnsi"/>
+          <w:noProof/>
           <w:color w:val="23293C"/>
           <w:sz w:val="20"/>
           <w:szCs w:val="20"/>
@@ -7347,6 +7388,7 @@
         <w:rPr>
           <w:rFonts w:cstheme="minorHAnsi"/>
           <w:b/>
+          <w:noProof/>
           <w:sz w:val="20"/>
           <w:szCs w:val="20"/>
           <w:lang w:eastAsia="en-IN"/>
@@ -10463,6 +10505,7 @@
           <w:rFonts w:eastAsia="Times New Roman" w:cstheme="minorHAnsi"/>
           <w:b/>
           <w:bCs/>
+          <w:noProof/>
           <w:sz w:val="20"/>
           <w:szCs w:val="20"/>
           <w:lang w:eastAsia="en-IN"/>
@@ -10984,6 +11027,7 @@
         <w:rPr>
           <w:rFonts w:cstheme="minorHAnsi"/>
           <w:b/>
+          <w:noProof/>
           <w:color w:val="000000"/>
           <w:sz w:val="20"/>
           <w:szCs w:val="20"/>
@@ -12312,6 +12356,7 @@
           <w:rFonts w:eastAsia="Times New Roman" w:cstheme="minorHAnsi"/>
           <w:b/>
           <w:bCs/>
+          <w:noProof/>
           <w:sz w:val="20"/>
           <w:szCs w:val="20"/>
           <w:lang w:eastAsia="en-IN"/>
@@ -13880,6 +13925,7 @@
         <w:rPr>
           <w:rFonts w:cstheme="minorHAnsi"/>
           <w:b/>
+          <w:noProof/>
           <w:color w:val="000000"/>
           <w:sz w:val="20"/>
           <w:szCs w:val="20"/>
@@ -14579,150 +14625,45 @@
           <w:sz w:val="20"/>
           <w:szCs w:val="20"/>
         </w:rPr>
-        <w:t>Chemical</w:t>
-      </w:r>
-      <w:r>
-        <w:rPr>
-          <w:sz w:val="20"/>
-          <w:szCs w:val="20"/>
-        </w:rPr>
-        <w:t xml:space="preserve"> Industry: </w:t>
-      </w:r>
-      <w:r>
-        <w:rPr>
-          <w:sz w:val="20"/>
-          <w:szCs w:val="20"/>
-        </w:rPr>
-        <w:t>Prevents corrosion in basic solutions</w:t>
-      </w:r>
-      <w:r>
-        <w:rPr>
-          <w:sz w:val="20"/>
-          <w:szCs w:val="20"/>
-        </w:rPr>
-        <w:t xml:space="preserve"> (</w:t>
-      </w:r>
-      <w:r>
-        <w:rPr>
-          <w:sz w:val="20"/>
-          <w:szCs w:val="20"/>
-        </w:rPr>
-        <w:t>Storage tanks</w:t>
-      </w:r>
-      <w:r>
-        <w:rPr>
-          <w:sz w:val="20"/>
-          <w:szCs w:val="20"/>
-        </w:rPr>
-        <w:t>)</w:t>
-      </w:r>
-    </w:p>
-    <w:p>
-      <w:pPr>
-        <w:autoSpaceDE w:val="0"/>
-        <w:autoSpaceDN w:val="0"/>
-        <w:adjustRightInd w:val="0"/>
-        <w:spacing w:after="0" w:line="240" w:lineRule="auto"/>
-        <w:rPr>
-          <w:sz w:val="20"/>
-          <w:szCs w:val="20"/>
-        </w:rPr>
-      </w:pPr>
-      <w:r>
-        <w:rPr>
-          <w:sz w:val="20"/>
-          <w:szCs w:val="20"/>
-        </w:rPr>
-        <w:t>Marine</w:t>
-      </w:r>
-      <w:r>
-        <w:rPr>
-          <w:sz w:val="20"/>
-          <w:szCs w:val="20"/>
-        </w:rPr>
-        <w:t xml:space="preserve">: </w:t>
-      </w:r>
-      <w:r>
-        <w:rPr>
-          <w:sz w:val="20"/>
-          <w:szCs w:val="20"/>
-        </w:rPr>
-        <w:t>Sea water can shift toward alkaline due to salts and algae activity</w:t>
-      </w:r>
-      <w:r>
-        <w:rPr>
-          <w:sz w:val="20"/>
-          <w:szCs w:val="20"/>
-        </w:rPr>
-        <w:t xml:space="preserve"> (</w:t>
-      </w:r>
-      <w:r>
-        <w:rPr>
-          <w:sz w:val="20"/>
-          <w:szCs w:val="20"/>
-        </w:rPr>
-        <w:t>Ship components</w:t>
-      </w:r>
-      <w:r>
-        <w:rPr>
-          <w:sz w:val="20"/>
-          <w:szCs w:val="20"/>
-        </w:rPr>
-        <w:t>)</w:t>
-      </w:r>
-    </w:p>
-    <w:p>
-      <w:pPr>
-        <w:autoSpaceDE w:val="0"/>
-        <w:autoSpaceDN w:val="0"/>
-        <w:adjustRightInd w:val="0"/>
-        <w:spacing w:after="0" w:line="240" w:lineRule="auto"/>
-        <w:rPr>
-          <w:sz w:val="20"/>
-          <w:szCs w:val="20"/>
-        </w:rPr>
-      </w:pPr>
-      <w:r>
-        <w:rPr>
-          <w:sz w:val="20"/>
-          <w:szCs w:val="20"/>
-        </w:rPr>
-        <w:t>Medical</w:t>
-      </w:r>
-      <w:r>
-        <w:rPr>
-          <w:sz w:val="20"/>
-          <w:szCs w:val="20"/>
-        </w:rPr>
-        <w:t xml:space="preserve">: </w:t>
-      </w:r>
-      <w:r>
-        <w:rPr>
-          <w:sz w:val="20"/>
-          <w:szCs w:val="20"/>
-        </w:rPr>
-        <w:t>Body fluids are slightly basic (pH ~7.4), requiring biocompatibility</w:t>
-      </w:r>
-      <w:r>
-        <w:rPr>
-          <w:sz w:val="20"/>
-          <w:szCs w:val="20"/>
-        </w:rPr>
-        <w:t xml:space="preserve"> (</w:t>
-      </w:r>
-      <w:r>
-        <w:rPr>
-          <w:sz w:val="20"/>
-          <w:szCs w:val="20"/>
-        </w:rPr>
-        <w:t>Surgical tools</w:t>
-      </w:r>
-      <w:r>
-        <w:rPr>
-          <w:sz w:val="20"/>
-          <w:szCs w:val="20"/>
-        </w:rPr>
-        <w:t>)</w:t>
+        <w:t>Chemical Industry: Prevents corrosion in basic solutions (Storage tanks)</w:t>
+      </w:r>
+    </w:p>
+    <w:p>
+      <w:pPr>
+        <w:autoSpaceDE w:val="0"/>
+        <w:autoSpaceDN w:val="0"/>
+        <w:adjustRightInd w:val="0"/>
+        <w:spacing w:after="0" w:line="240" w:lineRule="auto"/>
+        <w:rPr>
+          <w:sz w:val="20"/>
+          <w:szCs w:val="20"/>
+        </w:rPr>
+      </w:pPr>
+      <w:r>
+        <w:rPr>
+          <w:sz w:val="20"/>
+          <w:szCs w:val="20"/>
+        </w:rPr>
+        <w:t>Marine: Sea water can shift toward alkaline due to salts and algae activity (Ship components)</w:t>
+      </w:r>
+    </w:p>
+    <w:p>
+      <w:pPr>
+        <w:autoSpaceDE w:val="0"/>
+        <w:autoSpaceDN w:val="0"/>
+        <w:adjustRightInd w:val="0"/>
+        <w:spacing w:after="0" w:line="240" w:lineRule="auto"/>
+        <w:rPr>
+          <w:sz w:val="20"/>
+          <w:szCs w:val="20"/>
+        </w:rPr>
+      </w:pPr>
+      <w:r>
+        <w:rPr>
+          <w:sz w:val="20"/>
+          <w:szCs w:val="20"/>
+        </w:rPr>
+        <w:t>Medical: Body fluids are slightly basic (pH ~7.4), requiring biocompatibility (Surgical tools)</w:t>
       </w:r>
     </w:p>
     <w:p>
@@ -14778,6 +14719,7 @@
       <w:r>
         <w:rPr>
           <w:rFonts w:cstheme="minorHAnsi"/>
+          <w:noProof/>
           <w:color w:val="000000"/>
           <w:sz w:val="20"/>
           <w:szCs w:val="20"/>
@@ -15066,7 +15008,6 @@
         </w:rPr>
         <w:t xml:space="preserve"> </w:t>
       </w:r>
-      <w:bookmarkStart w:id="0" w:name="_GoBack"/>
       <w:r>
         <w:rPr>
           <w:i/>
@@ -15075,7 +15016,6 @@
         </w:rPr>
         <w:t>(Since all the materials are of basic pH, we don’t have other categories to compare)</w:t>
       </w:r>
-      <w:bookmarkEnd w:id="0"/>
     </w:p>
     <w:p>
       <w:pPr>
@@ -15124,6 +15064,7 @@
       <w:r>
         <w:rPr>
           <w:rFonts w:cstheme="minorHAnsi"/>
+          <w:noProof/>
           <w:color w:val="000000"/>
           <w:sz w:val="20"/>
           <w:szCs w:val="20"/>
@@ -15166,6 +15107,3156 @@
         </w:drawing>
       </w:r>
     </w:p>
+    <w:p>
+      <w:pPr>
+        <w:autoSpaceDE w:val="0"/>
+        <w:autoSpaceDN w:val="0"/>
+        <w:adjustRightInd w:val="0"/>
+        <w:spacing w:after="0" w:line="240" w:lineRule="auto"/>
+        <w:rPr>
+          <w:rFonts w:cstheme="minorHAnsi"/>
+          <w:color w:val="000000"/>
+          <w:sz w:val="20"/>
+          <w:szCs w:val="20"/>
+          <w:lang w:eastAsia="en-IN"/>
+        </w:rPr>
+      </w:pPr>
+    </w:p>
+    <w:p>
+      <w:pPr>
+        <w:autoSpaceDE w:val="0"/>
+        <w:autoSpaceDN w:val="0"/>
+        <w:adjustRightInd w:val="0"/>
+        <w:spacing w:after="0" w:line="240" w:lineRule="auto"/>
+        <w:rPr>
+          <w:rFonts w:cstheme="minorHAnsi"/>
+          <w:color w:val="000000"/>
+          <w:sz w:val="20"/>
+          <w:szCs w:val="20"/>
+          <w:lang w:eastAsia="en-IN"/>
+        </w:rPr>
+      </w:pPr>
+    </w:p>
+    <w:p>
+      <w:pPr>
+        <w:autoSpaceDE w:val="0"/>
+        <w:autoSpaceDN w:val="0"/>
+        <w:adjustRightInd w:val="0"/>
+        <w:spacing w:after="0" w:line="240" w:lineRule="auto"/>
+        <w:rPr>
+          <w:rFonts w:cstheme="minorHAnsi"/>
+          <w:color w:val="000000"/>
+          <w:sz w:val="20"/>
+          <w:szCs w:val="20"/>
+          <w:lang w:eastAsia="en-IN"/>
+        </w:rPr>
+      </w:pPr>
+    </w:p>
+    <w:p>
+      <w:pPr>
+        <w:autoSpaceDE w:val="0"/>
+        <w:autoSpaceDN w:val="0"/>
+        <w:adjustRightInd w:val="0"/>
+        <w:spacing w:after="0" w:line="240" w:lineRule="auto"/>
+        <w:rPr>
+          <w:rFonts w:cstheme="minorHAnsi"/>
+          <w:color w:val="000000"/>
+          <w:sz w:val="20"/>
+          <w:szCs w:val="20"/>
+          <w:lang w:eastAsia="en-IN"/>
+        </w:rPr>
+      </w:pPr>
+    </w:p>
+    <w:p>
+      <w:pPr>
+        <w:autoSpaceDE w:val="0"/>
+        <w:autoSpaceDN w:val="0"/>
+        <w:adjustRightInd w:val="0"/>
+        <w:spacing w:after="0" w:line="240" w:lineRule="auto"/>
+        <w:rPr>
+          <w:rFonts w:cstheme="minorHAnsi"/>
+          <w:color w:val="000000"/>
+          <w:sz w:val="20"/>
+          <w:szCs w:val="20"/>
+          <w:lang w:eastAsia="en-IN"/>
+        </w:rPr>
+      </w:pPr>
+    </w:p>
+    <w:p>
+      <w:pPr>
+        <w:autoSpaceDE w:val="0"/>
+        <w:autoSpaceDN w:val="0"/>
+        <w:adjustRightInd w:val="0"/>
+        <w:spacing w:after="0" w:line="240" w:lineRule="auto"/>
+        <w:rPr>
+          <w:rFonts w:cstheme="minorHAnsi"/>
+          <w:color w:val="000000"/>
+          <w:sz w:val="20"/>
+          <w:szCs w:val="20"/>
+          <w:lang w:eastAsia="en-IN"/>
+        </w:rPr>
+      </w:pPr>
+    </w:p>
+    <w:p>
+      <w:pPr>
+        <w:autoSpaceDE w:val="0"/>
+        <w:autoSpaceDN w:val="0"/>
+        <w:adjustRightInd w:val="0"/>
+        <w:spacing w:after="0" w:line="240" w:lineRule="auto"/>
+        <w:rPr>
+          <w:rFonts w:cstheme="minorHAnsi"/>
+          <w:color w:val="000000"/>
+          <w:sz w:val="20"/>
+          <w:szCs w:val="20"/>
+          <w:lang w:eastAsia="en-IN"/>
+        </w:rPr>
+      </w:pPr>
+    </w:p>
+    <w:p>
+      <w:pPr>
+        <w:autoSpaceDE w:val="0"/>
+        <w:autoSpaceDN w:val="0"/>
+        <w:adjustRightInd w:val="0"/>
+        <w:spacing w:after="0" w:line="240" w:lineRule="auto"/>
+        <w:rPr>
+          <w:rFonts w:ascii="Montserrat" w:hAnsi="Montserrat" w:cs="Montserrat"/>
+          <w:color w:val="000000"/>
+          <w:sz w:val="24"/>
+          <w:szCs w:val="24"/>
+        </w:rPr>
+      </w:pPr>
+    </w:p>
+    <w:p>
+      <w:pPr>
+        <w:rPr>
+          <w:rFonts w:cstheme="minorHAnsi"/>
+          <w:b/>
+          <w:bCs/>
+          <w:sz w:val="20"/>
+          <w:szCs w:val="20"/>
+        </w:rPr>
+      </w:pPr>
+      <w:r>
+        <w:rPr>
+          <w:rFonts w:cstheme="minorHAnsi"/>
+          <w:b/>
+          <w:bCs/>
+          <w:sz w:val="20"/>
+          <w:szCs w:val="20"/>
+        </w:rPr>
+        <w:t>PART 2 – Cross-Dataset Engineering Tasks (Dataset 1 + Dataset 2)</w:t>
+      </w:r>
+    </w:p>
+    <w:p>
+      <w:pPr>
+        <w:rPr>
+          <w:rFonts w:cstheme="minorHAnsi"/>
+          <w:b/>
+          <w:bCs/>
+          <w:sz w:val="20"/>
+          <w:szCs w:val="20"/>
+        </w:rPr>
+      </w:pPr>
+      <w:r>
+        <w:rPr>
+          <w:rFonts w:cstheme="minorHAnsi"/>
+          <w:b/>
+          <w:bCs/>
+          <w:sz w:val="20"/>
+          <w:szCs w:val="20"/>
+        </w:rPr>
+        <w:t>Task 7: Material Identifier Matching</w:t>
+      </w:r>
+    </w:p>
+    <w:p>
+      <w:pPr>
+        <w:pStyle w:val="ListParagraph"/>
+        <w:numPr>
+          <w:ilvl w:val="0"/>
+          <w:numId w:val="8"/>
+        </w:numPr>
+        <w:rPr>
+          <w:rFonts w:cstheme="minorHAnsi"/>
+          <w:bCs/>
+          <w:sz w:val="20"/>
+          <w:szCs w:val="20"/>
+        </w:rPr>
+      </w:pPr>
+      <w:r>
+        <w:rPr>
+          <w:rFonts w:cstheme="minorHAnsi"/>
+          <w:bCs/>
+          <w:sz w:val="20"/>
+          <w:szCs w:val="20"/>
+        </w:rPr>
+        <w:t>Read the Dataset 2</w:t>
+      </w:r>
+    </w:p>
+    <w:p>
+      <w:pPr>
+        <w:pStyle w:val="ListParagraph"/>
+        <w:numPr>
+          <w:ilvl w:val="0"/>
+          <w:numId w:val="8"/>
+        </w:numPr>
+        <w:rPr>
+          <w:rFonts w:cstheme="minorHAnsi"/>
+          <w:bCs/>
+          <w:sz w:val="20"/>
+          <w:szCs w:val="20"/>
+        </w:rPr>
+      </w:pPr>
+      <w:r>
+        <w:rPr>
+          <w:rFonts w:cstheme="minorHAnsi"/>
+          <w:bCs/>
+          <w:sz w:val="20"/>
+          <w:szCs w:val="20"/>
+        </w:rPr>
+        <w:t xml:space="preserve">Dropped 4 duplicates materials: </w:t>
+      </w:r>
+      <w:r>
+        <w:rPr>
+          <w:rFonts w:cstheme="minorHAnsi"/>
+          <w:bCs/>
+          <w:sz w:val="20"/>
+          <w:szCs w:val="20"/>
+        </w:rPr>
+        <w:t xml:space="preserve">NF </w:t>
+      </w:r>
+      <w:proofErr w:type="spellStart"/>
+      <w:r>
+        <w:rPr>
+          <w:rFonts w:cstheme="minorHAnsi"/>
+          <w:bCs/>
+          <w:sz w:val="20"/>
+          <w:szCs w:val="20"/>
+        </w:rPr>
+        <w:t>NF</w:t>
+      </w:r>
+      <w:proofErr w:type="spellEnd"/>
+      <w:r>
+        <w:rPr>
+          <w:rFonts w:cstheme="minorHAnsi"/>
+          <w:bCs/>
+          <w:sz w:val="20"/>
+          <w:szCs w:val="20"/>
+        </w:rPr>
+        <w:t xml:space="preserve"> XC42TS, NF </w:t>
+      </w:r>
+      <w:proofErr w:type="spellStart"/>
+      <w:r>
+        <w:rPr>
+          <w:rFonts w:cstheme="minorHAnsi"/>
+          <w:bCs/>
+          <w:sz w:val="20"/>
+          <w:szCs w:val="20"/>
+        </w:rPr>
+        <w:t>NF</w:t>
+      </w:r>
+      <w:proofErr w:type="spellEnd"/>
+      <w:r>
+        <w:rPr>
+          <w:rFonts w:cstheme="minorHAnsi"/>
+          <w:bCs/>
+          <w:sz w:val="20"/>
+          <w:szCs w:val="20"/>
+        </w:rPr>
+        <w:t xml:space="preserve"> XC55H1, NF </w:t>
+      </w:r>
+      <w:proofErr w:type="spellStart"/>
+      <w:r>
+        <w:rPr>
+          <w:rFonts w:cstheme="minorHAnsi"/>
+          <w:bCs/>
+          <w:sz w:val="20"/>
+          <w:szCs w:val="20"/>
+        </w:rPr>
+        <w:t>NF</w:t>
+      </w:r>
+      <w:proofErr w:type="spellEnd"/>
+      <w:r>
+        <w:rPr>
+          <w:rFonts w:cstheme="minorHAnsi"/>
+          <w:bCs/>
+          <w:sz w:val="20"/>
+          <w:szCs w:val="20"/>
+        </w:rPr>
+        <w:t xml:space="preserve"> Z15CN2413, NF </w:t>
+      </w:r>
+      <w:proofErr w:type="spellStart"/>
+      <w:r>
+        <w:rPr>
+          <w:rFonts w:cstheme="minorHAnsi"/>
+          <w:bCs/>
+          <w:sz w:val="20"/>
+          <w:szCs w:val="20"/>
+        </w:rPr>
+        <w:t>NF</w:t>
+      </w:r>
+      <w:proofErr w:type="spellEnd"/>
+      <w:r>
+        <w:rPr>
+          <w:rFonts w:cstheme="minorHAnsi"/>
+          <w:bCs/>
+          <w:sz w:val="20"/>
+          <w:szCs w:val="20"/>
+        </w:rPr>
+        <w:t xml:space="preserve"> Z12CNS2520</w:t>
+      </w:r>
+    </w:p>
+    <w:p>
+      <w:pPr>
+        <w:pStyle w:val="ListParagraph"/>
+        <w:numPr>
+          <w:ilvl w:val="0"/>
+          <w:numId w:val="8"/>
+        </w:numPr>
+        <w:rPr>
+          <w:rFonts w:cstheme="minorHAnsi"/>
+          <w:bCs/>
+          <w:sz w:val="20"/>
+          <w:szCs w:val="20"/>
+        </w:rPr>
+      </w:pPr>
+      <w:r>
+        <w:rPr>
+          <w:rFonts w:cstheme="minorHAnsi"/>
+          <w:bCs/>
+          <w:sz w:val="20"/>
+          <w:szCs w:val="20"/>
+        </w:rPr>
+        <w:t xml:space="preserve">Identify and handle outliers: </w:t>
+      </w:r>
+    </w:p>
+    <w:p>
+      <w:pPr>
+        <w:pStyle w:val="ListParagraph"/>
+        <w:numPr>
+          <w:ilvl w:val="1"/>
+          <w:numId w:val="8"/>
+        </w:numPr>
+        <w:rPr>
+          <w:rFonts w:cstheme="minorHAnsi"/>
+          <w:bCs/>
+          <w:sz w:val="20"/>
+          <w:szCs w:val="20"/>
+        </w:rPr>
+      </w:pPr>
+      <w:r>
+        <w:rPr>
+          <w:rFonts w:cstheme="minorHAnsi"/>
+          <w:bCs/>
+          <w:sz w:val="20"/>
+          <w:szCs w:val="20"/>
+        </w:rPr>
+        <w:t>Columns containing outliers: ['</w:t>
+      </w:r>
+      <w:proofErr w:type="spellStart"/>
+      <w:r>
+        <w:rPr>
+          <w:rFonts w:cstheme="minorHAnsi"/>
+          <w:bCs/>
+          <w:sz w:val="20"/>
+          <w:szCs w:val="20"/>
+        </w:rPr>
+        <w:t>Su</w:t>
+      </w:r>
+      <w:proofErr w:type="spellEnd"/>
+      <w:r>
+        <w:rPr>
+          <w:rFonts w:cstheme="minorHAnsi"/>
+          <w:bCs/>
+          <w:sz w:val="20"/>
+          <w:szCs w:val="20"/>
+        </w:rPr>
+        <w:t xml:space="preserve">', 'Sy', 'G', 'mu', 'Ro'] </w:t>
+      </w:r>
+    </w:p>
+    <w:p>
+      <w:pPr>
+        <w:pStyle w:val="ListParagraph"/>
+        <w:numPr>
+          <w:ilvl w:val="1"/>
+          <w:numId w:val="8"/>
+        </w:numPr>
+        <w:rPr>
+          <w:rFonts w:cstheme="minorHAnsi"/>
+          <w:bCs/>
+          <w:sz w:val="20"/>
+          <w:szCs w:val="20"/>
+        </w:rPr>
+      </w:pPr>
+      <w:r>
+        <w:rPr>
+          <w:rFonts w:cstheme="minorHAnsi"/>
+          <w:bCs/>
+          <w:sz w:val="20"/>
+          <w:szCs w:val="20"/>
+        </w:rPr>
+        <w:t xml:space="preserve">Number of outliers in each column: </w:t>
+      </w:r>
+      <w:proofErr w:type="spellStart"/>
+      <w:r>
+        <w:rPr>
+          <w:rFonts w:cstheme="minorHAnsi"/>
+          <w:bCs/>
+          <w:sz w:val="20"/>
+          <w:szCs w:val="20"/>
+        </w:rPr>
+        <w:t>Su</w:t>
+      </w:r>
+      <w:proofErr w:type="spellEnd"/>
+      <w:r>
+        <w:rPr>
+          <w:rFonts w:cstheme="minorHAnsi"/>
+          <w:bCs/>
+          <w:sz w:val="20"/>
+          <w:szCs w:val="20"/>
+        </w:rPr>
+        <w:t>: 73 outliers Sy: 96 outliers G: 51 outliers mu: 97 outliers Ro: 311 outliers</w:t>
+      </w:r>
+    </w:p>
+    <w:p>
+      <w:pPr>
+        <w:pStyle w:val="ListParagraph"/>
+        <w:numPr>
+          <w:ilvl w:val="0"/>
+          <w:numId w:val="8"/>
+        </w:numPr>
+        <w:rPr>
+          <w:rFonts w:cstheme="minorHAnsi"/>
+          <w:bCs/>
+          <w:sz w:val="20"/>
+          <w:szCs w:val="20"/>
+        </w:rPr>
+      </w:pPr>
+      <w:r>
+        <w:rPr>
+          <w:rFonts w:cstheme="minorHAnsi"/>
+          <w:bCs/>
+          <w:sz w:val="20"/>
+          <w:szCs w:val="20"/>
+        </w:rPr>
+        <w:t>S</w:t>
+      </w:r>
+      <w:r>
+        <w:rPr>
+          <w:rFonts w:cstheme="minorHAnsi"/>
+          <w:bCs/>
+          <w:sz w:val="20"/>
+          <w:szCs w:val="20"/>
+        </w:rPr>
+        <w:t>trip</w:t>
+      </w:r>
+      <w:r>
+        <w:rPr>
+          <w:rFonts w:cstheme="minorHAnsi"/>
+          <w:bCs/>
+          <w:sz w:val="20"/>
+          <w:szCs w:val="20"/>
+        </w:rPr>
+        <w:t>ped</w:t>
+      </w:r>
+      <w:r>
+        <w:rPr>
+          <w:rFonts w:cstheme="minorHAnsi"/>
+          <w:bCs/>
+          <w:sz w:val="20"/>
+          <w:szCs w:val="20"/>
+        </w:rPr>
+        <w:t xml:space="preserve"> leading and trailing spaces from all string columns in df2</w:t>
+      </w:r>
+    </w:p>
+    <w:p>
+      <w:pPr>
+        <w:pStyle w:val="ListParagraph"/>
+        <w:numPr>
+          <w:ilvl w:val="0"/>
+          <w:numId w:val="8"/>
+        </w:numPr>
+        <w:rPr>
+          <w:rFonts w:cstheme="minorHAnsi"/>
+          <w:bCs/>
+          <w:sz w:val="20"/>
+          <w:szCs w:val="20"/>
+        </w:rPr>
+      </w:pPr>
+      <w:r>
+        <w:rPr>
+          <w:rFonts w:cstheme="minorHAnsi"/>
+          <w:bCs/>
+          <w:sz w:val="20"/>
+          <w:szCs w:val="20"/>
+        </w:rPr>
+        <w:t>Created a new column called ‘</w:t>
+      </w:r>
+      <w:proofErr w:type="spellStart"/>
+      <w:r>
+        <w:rPr>
+          <w:rFonts w:cstheme="minorHAnsi"/>
+          <w:bCs/>
+          <w:sz w:val="20"/>
+          <w:szCs w:val="20"/>
+        </w:rPr>
+        <w:t>Material_Alias</w:t>
+      </w:r>
+      <w:proofErr w:type="spellEnd"/>
+      <w:r>
+        <w:rPr>
+          <w:rFonts w:cstheme="minorHAnsi"/>
+          <w:bCs/>
+          <w:sz w:val="20"/>
+          <w:szCs w:val="20"/>
+        </w:rPr>
+        <w:t xml:space="preserve">’ by concatenating ‘Std’, ‘Material’, ‘Heat treatment’ </w:t>
+      </w:r>
+    </w:p>
+    <w:p>
+      <w:pPr>
+        <w:pStyle w:val="ListParagraph"/>
+        <w:rPr>
+          <w:rFonts w:cstheme="minorHAnsi"/>
+          <w:bCs/>
+          <w:sz w:val="20"/>
+          <w:szCs w:val="20"/>
+        </w:rPr>
+      </w:pPr>
+      <w:r>
+        <w:rPr>
+          <w:rFonts w:cstheme="minorHAnsi"/>
+          <w:bCs/>
+          <w:sz w:val="20"/>
+          <w:szCs w:val="20"/>
+        </w:rPr>
+        <w:t>(For Heat treatment, already filled ‘Unknown’ value when the missing values are handled is replaced with blanks to match with the Dataset 2 values.)</w:t>
+      </w:r>
+    </w:p>
+    <w:p>
+      <w:pPr>
+        <w:pStyle w:val="ListParagraph"/>
+        <w:numPr>
+          <w:ilvl w:val="0"/>
+          <w:numId w:val="8"/>
+        </w:numPr>
+        <w:rPr>
+          <w:rFonts w:cstheme="minorHAnsi"/>
+          <w:bCs/>
+          <w:sz w:val="20"/>
+          <w:szCs w:val="20"/>
+        </w:rPr>
+      </w:pPr>
+      <w:r>
+        <w:rPr>
+          <w:rFonts w:cstheme="minorHAnsi"/>
+          <w:bCs/>
+          <w:sz w:val="20"/>
+          <w:szCs w:val="20"/>
+        </w:rPr>
+        <w:t xml:space="preserve">Since D2 doesn’t have ID column, a new ID is created by mapping the values from D1 on </w:t>
+      </w:r>
+      <w:r>
+        <w:rPr>
+          <w:rFonts w:cstheme="minorHAnsi"/>
+          <w:bCs/>
+          <w:sz w:val="20"/>
+          <w:szCs w:val="20"/>
+        </w:rPr>
+        <w:t>‘</w:t>
+      </w:r>
+      <w:proofErr w:type="spellStart"/>
+      <w:r>
+        <w:rPr>
+          <w:rFonts w:cstheme="minorHAnsi"/>
+          <w:bCs/>
+          <w:sz w:val="20"/>
+          <w:szCs w:val="20"/>
+        </w:rPr>
+        <w:t>Material_Alias</w:t>
+      </w:r>
+      <w:proofErr w:type="spellEnd"/>
+      <w:r>
+        <w:rPr>
+          <w:rFonts w:cstheme="minorHAnsi"/>
+          <w:bCs/>
+          <w:sz w:val="20"/>
+          <w:szCs w:val="20"/>
+        </w:rPr>
+        <w:t>’ column to avoid duplicates.</w:t>
+      </w:r>
+    </w:p>
+    <w:p>
+      <w:pPr>
+        <w:pStyle w:val="ListParagraph"/>
+        <w:numPr>
+          <w:ilvl w:val="0"/>
+          <w:numId w:val="8"/>
+        </w:numPr>
+        <w:rPr>
+          <w:rFonts w:cstheme="minorHAnsi"/>
+          <w:bCs/>
+          <w:sz w:val="20"/>
+          <w:szCs w:val="20"/>
+        </w:rPr>
+      </w:pPr>
+      <w:r>
+        <w:rPr>
+          <w:rFonts w:cstheme="minorHAnsi"/>
+          <w:bCs/>
+          <w:sz w:val="20"/>
+          <w:szCs w:val="20"/>
+        </w:rPr>
+        <w:t>Records are merged based on ‘</w:t>
+      </w:r>
+      <w:proofErr w:type="spellStart"/>
+      <w:r>
+        <w:rPr>
+          <w:rFonts w:cstheme="minorHAnsi"/>
+          <w:bCs/>
+          <w:sz w:val="20"/>
+          <w:szCs w:val="20"/>
+        </w:rPr>
+        <w:t>Material_Alias’</w:t>
+      </w:r>
+      <w:r>
+        <w:rPr>
+          <w:rFonts w:cstheme="minorHAnsi"/>
+          <w:bCs/>
+          <w:sz w:val="20"/>
+          <w:szCs w:val="20"/>
+        </w:rPr>
+        <w:t>,’ID</w:t>
+      </w:r>
+      <w:proofErr w:type="spellEnd"/>
+      <w:r>
+        <w:rPr>
+          <w:rFonts w:cstheme="minorHAnsi"/>
+          <w:bCs/>
+          <w:sz w:val="20"/>
+          <w:szCs w:val="20"/>
+        </w:rPr>
+        <w:t>’</w:t>
+      </w:r>
+      <w:r>
+        <w:rPr>
+          <w:rFonts w:cstheme="minorHAnsi"/>
+          <w:bCs/>
+          <w:sz w:val="20"/>
+          <w:szCs w:val="20"/>
+        </w:rPr>
+        <w:t xml:space="preserve"> from D1 and ‘</w:t>
+      </w:r>
+      <w:proofErr w:type="spellStart"/>
+      <w:r>
+        <w:rPr>
+          <w:rFonts w:cstheme="minorHAnsi"/>
+          <w:bCs/>
+          <w:sz w:val="20"/>
+          <w:szCs w:val="20"/>
+        </w:rPr>
+        <w:t>Material’</w:t>
+      </w:r>
+      <w:r>
+        <w:rPr>
+          <w:rFonts w:cstheme="minorHAnsi"/>
+          <w:bCs/>
+          <w:sz w:val="20"/>
+          <w:szCs w:val="20"/>
+        </w:rPr>
+        <w:t>,’ID</w:t>
+      </w:r>
+      <w:proofErr w:type="spellEnd"/>
+      <w:r>
+        <w:rPr>
+          <w:rFonts w:cstheme="minorHAnsi"/>
+          <w:bCs/>
+          <w:sz w:val="20"/>
+          <w:szCs w:val="20"/>
+        </w:rPr>
+        <w:t>’</w:t>
+      </w:r>
+      <w:r>
+        <w:rPr>
+          <w:rFonts w:cstheme="minorHAnsi"/>
+          <w:bCs/>
+          <w:sz w:val="20"/>
+          <w:szCs w:val="20"/>
+        </w:rPr>
+        <w:t xml:space="preserve"> from D2 using inner join.</w:t>
+      </w:r>
+    </w:p>
+    <w:p>
+      <w:pPr>
+        <w:pStyle w:val="ListParagraph"/>
+        <w:numPr>
+          <w:ilvl w:val="0"/>
+          <w:numId w:val="8"/>
+        </w:numPr>
+        <w:rPr>
+          <w:rFonts w:cstheme="minorHAnsi"/>
+          <w:bCs/>
+          <w:sz w:val="20"/>
+          <w:szCs w:val="20"/>
+        </w:rPr>
+      </w:pPr>
+      <w:r>
+        <w:rPr>
+          <w:rFonts w:cstheme="minorHAnsi"/>
+          <w:bCs/>
+          <w:sz w:val="20"/>
+          <w:szCs w:val="20"/>
+        </w:rPr>
+        <w:t xml:space="preserve">Initial counts of D1: 1552, D2: </w:t>
+      </w:r>
+      <w:r>
+        <w:rPr>
+          <w:rFonts w:cstheme="minorHAnsi"/>
+          <w:bCs/>
+          <w:sz w:val="20"/>
+          <w:szCs w:val="20"/>
+        </w:rPr>
+        <w:t>1548</w:t>
+      </w:r>
+      <w:r>
+        <w:rPr>
+          <w:rFonts w:cstheme="minorHAnsi"/>
+          <w:bCs/>
+          <w:sz w:val="20"/>
+          <w:szCs w:val="20"/>
+        </w:rPr>
+        <w:t xml:space="preserve">, </w:t>
+      </w:r>
+      <w:proofErr w:type="spellStart"/>
+      <w:r>
+        <w:rPr>
+          <w:rFonts w:cstheme="minorHAnsi"/>
+          <w:bCs/>
+          <w:sz w:val="20"/>
+          <w:szCs w:val="20"/>
+        </w:rPr>
+        <w:t>Merged_Data</w:t>
+      </w:r>
+      <w:proofErr w:type="spellEnd"/>
+      <w:r>
+        <w:rPr>
+          <w:rFonts w:cstheme="minorHAnsi"/>
+          <w:bCs/>
+          <w:sz w:val="20"/>
+          <w:szCs w:val="20"/>
+        </w:rPr>
+        <w:t xml:space="preserve">: </w:t>
+      </w:r>
+      <w:r>
+        <w:rPr>
+          <w:rFonts w:cstheme="minorHAnsi"/>
+          <w:bCs/>
+          <w:sz w:val="20"/>
+          <w:szCs w:val="20"/>
+        </w:rPr>
+        <w:t>1548</w:t>
+      </w:r>
+      <w:r>
+        <w:rPr>
+          <w:rFonts w:cstheme="minorHAnsi"/>
+          <w:bCs/>
+          <w:sz w:val="20"/>
+          <w:szCs w:val="20"/>
+        </w:rPr>
+        <w:t xml:space="preserve"> </w:t>
+      </w:r>
+    </w:p>
+    <w:p>
+      <w:pPr>
+        <w:rPr>
+          <w:rFonts w:cstheme="minorHAnsi"/>
+          <w:bCs/>
+          <w:sz w:val="20"/>
+          <w:szCs w:val="20"/>
+        </w:rPr>
+      </w:pPr>
+    </w:p>
+    <w:p>
+      <w:pPr>
+        <w:rPr>
+          <w:rFonts w:cstheme="minorHAnsi"/>
+          <w:bCs/>
+          <w:sz w:val="20"/>
+          <w:szCs w:val="20"/>
+        </w:rPr>
+      </w:pPr>
+    </w:p>
+    <w:p>
+      <w:pPr>
+        <w:rPr>
+          <w:rFonts w:cstheme="minorHAnsi"/>
+          <w:bCs/>
+          <w:sz w:val="20"/>
+          <w:szCs w:val="20"/>
+        </w:rPr>
+      </w:pPr>
+    </w:p>
+    <w:p>
+      <w:pPr>
+        <w:rPr>
+          <w:rFonts w:cstheme="minorHAnsi"/>
+          <w:bCs/>
+          <w:sz w:val="20"/>
+          <w:szCs w:val="20"/>
+        </w:rPr>
+      </w:pPr>
+    </w:p>
+    <w:p>
+      <w:pPr>
+        <w:rPr>
+          <w:rFonts w:cstheme="minorHAnsi"/>
+          <w:bCs/>
+          <w:sz w:val="20"/>
+          <w:szCs w:val="20"/>
+        </w:rPr>
+      </w:pPr>
+    </w:p>
+    <w:p>
+      <w:pPr>
+        <w:rPr>
+          <w:rFonts w:cstheme="minorHAnsi"/>
+          <w:bCs/>
+          <w:sz w:val="20"/>
+          <w:szCs w:val="20"/>
+        </w:rPr>
+      </w:pPr>
+    </w:p>
+    <w:p>
+      <w:pPr>
+        <w:rPr>
+          <w:rFonts w:cstheme="minorHAnsi"/>
+          <w:bCs/>
+          <w:sz w:val="20"/>
+          <w:szCs w:val="20"/>
+        </w:rPr>
+      </w:pPr>
+    </w:p>
+    <w:p>
+      <w:pPr>
+        <w:rPr>
+          <w:rFonts w:cstheme="minorHAnsi"/>
+          <w:bCs/>
+          <w:sz w:val="20"/>
+          <w:szCs w:val="20"/>
+        </w:rPr>
+      </w:pPr>
+    </w:p>
+    <w:p>
+      <w:pPr>
+        <w:rPr>
+          <w:rFonts w:cstheme="minorHAnsi"/>
+          <w:bCs/>
+          <w:sz w:val="20"/>
+          <w:szCs w:val="20"/>
+        </w:rPr>
+      </w:pPr>
+    </w:p>
+    <w:p>
+      <w:pPr>
+        <w:rPr>
+          <w:rFonts w:cstheme="minorHAnsi"/>
+          <w:bCs/>
+          <w:sz w:val="20"/>
+          <w:szCs w:val="20"/>
+        </w:rPr>
+      </w:pPr>
+    </w:p>
+    <w:p>
+      <w:pPr>
+        <w:rPr>
+          <w:rFonts w:cstheme="minorHAnsi"/>
+          <w:bCs/>
+          <w:sz w:val="20"/>
+          <w:szCs w:val="20"/>
+        </w:rPr>
+      </w:pPr>
+    </w:p>
+    <w:p>
+      <w:pPr>
+        <w:rPr>
+          <w:rFonts w:cstheme="minorHAnsi"/>
+          <w:bCs/>
+          <w:sz w:val="20"/>
+          <w:szCs w:val="20"/>
+        </w:rPr>
+      </w:pPr>
+    </w:p>
+    <w:p>
+      <w:pPr>
+        <w:rPr>
+          <w:rFonts w:cstheme="minorHAnsi"/>
+          <w:bCs/>
+          <w:sz w:val="20"/>
+          <w:szCs w:val="20"/>
+        </w:rPr>
+      </w:pPr>
+    </w:p>
+    <w:p>
+      <w:pPr>
+        <w:rPr>
+          <w:rFonts w:cstheme="minorHAnsi"/>
+          <w:bCs/>
+          <w:sz w:val="20"/>
+          <w:szCs w:val="20"/>
+        </w:rPr>
+      </w:pPr>
+    </w:p>
+    <w:p>
+      <w:pPr>
+        <w:rPr>
+          <w:rFonts w:cstheme="minorHAnsi"/>
+          <w:bCs/>
+          <w:sz w:val="20"/>
+          <w:szCs w:val="20"/>
+        </w:rPr>
+      </w:pPr>
+    </w:p>
+    <w:p>
+      <w:pPr>
+        <w:rPr>
+          <w:rFonts w:cstheme="minorHAnsi"/>
+          <w:bCs/>
+          <w:sz w:val="20"/>
+          <w:szCs w:val="20"/>
+        </w:rPr>
+      </w:pPr>
+    </w:p>
+    <w:p>
+      <w:pPr>
+        <w:rPr>
+          <w:rFonts w:cstheme="minorHAnsi"/>
+          <w:bCs/>
+          <w:sz w:val="20"/>
+          <w:szCs w:val="20"/>
+        </w:rPr>
+      </w:pPr>
+    </w:p>
+    <w:p>
+      <w:pPr>
+        <w:rPr>
+          <w:rFonts w:cstheme="minorHAnsi"/>
+          <w:bCs/>
+          <w:sz w:val="20"/>
+          <w:szCs w:val="20"/>
+        </w:rPr>
+      </w:pPr>
+    </w:p>
+    <w:p>
+      <w:pPr>
+        <w:rPr>
+          <w:rFonts w:cstheme="minorHAnsi"/>
+          <w:bCs/>
+          <w:sz w:val="20"/>
+          <w:szCs w:val="20"/>
+        </w:rPr>
+      </w:pPr>
+    </w:p>
+    <w:p>
+      <w:pPr>
+        <w:rPr>
+          <w:rFonts w:cstheme="minorHAnsi"/>
+          <w:bCs/>
+          <w:sz w:val="20"/>
+          <w:szCs w:val="20"/>
+        </w:rPr>
+      </w:pPr>
+    </w:p>
+    <w:p>
+      <w:pPr>
+        <w:rPr>
+          <w:rFonts w:cstheme="minorHAnsi"/>
+          <w:bCs/>
+          <w:sz w:val="20"/>
+          <w:szCs w:val="20"/>
+        </w:rPr>
+      </w:pPr>
+    </w:p>
+    <w:p>
+      <w:pPr>
+        <w:rPr>
+          <w:rFonts w:cstheme="minorHAnsi"/>
+          <w:bCs/>
+          <w:sz w:val="20"/>
+          <w:szCs w:val="20"/>
+        </w:rPr>
+      </w:pPr>
+    </w:p>
+    <w:p>
+      <w:pPr>
+        <w:rPr>
+          <w:rFonts w:cstheme="minorHAnsi"/>
+          <w:bCs/>
+          <w:sz w:val="20"/>
+          <w:szCs w:val="20"/>
+        </w:rPr>
+      </w:pPr>
+    </w:p>
+    <w:p>
+      <w:pPr>
+        <w:rPr>
+          <w:rFonts w:cstheme="minorHAnsi"/>
+          <w:bCs/>
+          <w:sz w:val="20"/>
+          <w:szCs w:val="20"/>
+        </w:rPr>
+      </w:pPr>
+    </w:p>
+    <w:p>
+      <w:pPr>
+        <w:rPr>
+          <w:rFonts w:cstheme="minorHAnsi"/>
+          <w:bCs/>
+          <w:sz w:val="20"/>
+          <w:szCs w:val="20"/>
+        </w:rPr>
+      </w:pPr>
+    </w:p>
+    <w:p>
+      <w:pPr>
+        <w:rPr>
+          <w:rFonts w:cstheme="minorHAnsi"/>
+          <w:b/>
+          <w:bCs/>
+          <w:sz w:val="20"/>
+          <w:szCs w:val="20"/>
+        </w:rPr>
+      </w:pPr>
+      <w:r>
+        <w:rPr>
+          <w:rFonts w:cstheme="minorHAnsi"/>
+          <w:b/>
+          <w:bCs/>
+          <w:sz w:val="20"/>
+          <w:szCs w:val="20"/>
+        </w:rPr>
+        <w:lastRenderedPageBreak/>
+        <w:t>Task 8: Discrepancy Audit</w:t>
+      </w:r>
+    </w:p>
+    <w:p>
+      <w:pPr>
+        <w:pStyle w:val="Default"/>
+        <w:numPr>
+          <w:ilvl w:val="0"/>
+          <w:numId w:val="10"/>
+        </w:numPr>
+        <w:rPr>
+          <w:rFonts w:ascii="Times New Roman" w:hAnsi="Times New Roman" w:cs="Times New Roman"/>
+        </w:rPr>
+      </w:pPr>
+      <w:r>
+        <w:rPr>
+          <w:rFonts w:cstheme="minorHAnsi"/>
+          <w:bCs/>
+          <w:sz w:val="20"/>
+          <w:szCs w:val="20"/>
+        </w:rPr>
+        <w:t>Among the 1548 merged record</w:t>
+      </w:r>
+      <w:r>
+        <w:rPr>
+          <w:rFonts w:asciiTheme="minorHAnsi" w:hAnsiTheme="minorHAnsi" w:cstheme="minorHAnsi"/>
+          <w:bCs/>
+          <w:sz w:val="20"/>
+          <w:szCs w:val="20"/>
+        </w:rPr>
+        <w:t xml:space="preserve">s, </w:t>
+      </w:r>
+      <w:r>
+        <w:rPr>
+          <w:rFonts w:asciiTheme="minorHAnsi" w:hAnsiTheme="minorHAnsi" w:cstheme="minorHAnsi"/>
+          <w:bCs/>
+          <w:sz w:val="20"/>
+          <w:szCs w:val="20"/>
+        </w:rPr>
+        <w:t>1461</w:t>
+      </w:r>
+      <w:r>
+        <w:rPr>
+          <w:rFonts w:asciiTheme="minorHAnsi" w:hAnsiTheme="minorHAnsi" w:cstheme="minorHAnsi"/>
+          <w:bCs/>
+          <w:sz w:val="20"/>
+          <w:szCs w:val="20"/>
+        </w:rPr>
+        <w:t xml:space="preserve"> </w:t>
+      </w:r>
+      <w:r>
+        <w:rPr>
+          <w:rFonts w:asciiTheme="minorHAnsi" w:hAnsiTheme="minorHAnsi" w:cstheme="minorHAnsi"/>
+          <w:bCs/>
+          <w:sz w:val="20"/>
+          <w:szCs w:val="20"/>
+        </w:rPr>
+        <w:t xml:space="preserve">materials have the same </w:t>
+      </w:r>
+      <w:proofErr w:type="spellStart"/>
+      <w:r>
+        <w:rPr>
+          <w:rFonts w:asciiTheme="minorHAnsi" w:hAnsiTheme="minorHAnsi" w:cstheme="minorHAnsi"/>
+          <w:bCs/>
+          <w:sz w:val="20"/>
+          <w:szCs w:val="20"/>
+        </w:rPr>
+        <w:t>Su</w:t>
+      </w:r>
+      <w:proofErr w:type="spellEnd"/>
+      <w:r>
+        <w:rPr>
+          <w:rFonts w:asciiTheme="minorHAnsi" w:hAnsiTheme="minorHAnsi" w:cstheme="minorHAnsi"/>
+          <w:bCs/>
+          <w:sz w:val="20"/>
+          <w:szCs w:val="20"/>
+        </w:rPr>
+        <w:t>, Sy, E, G</w:t>
+      </w:r>
+      <w:r>
+        <w:rPr>
+          <w:rFonts w:asciiTheme="minorHAnsi" w:hAnsiTheme="minorHAnsi" w:cstheme="minorHAnsi"/>
+          <w:bCs/>
+          <w:sz w:val="20"/>
+          <w:szCs w:val="20"/>
+        </w:rPr>
+        <w:t>.</w:t>
+      </w:r>
+    </w:p>
+    <w:p>
+      <w:pPr>
+        <w:pStyle w:val="Default"/>
+        <w:numPr>
+          <w:ilvl w:val="0"/>
+          <w:numId w:val="10"/>
+        </w:numPr>
+        <w:rPr>
+          <w:rFonts w:cstheme="minorHAnsi"/>
+          <w:bCs/>
+          <w:sz w:val="20"/>
+          <w:szCs w:val="20"/>
+        </w:rPr>
+      </w:pPr>
+      <w:r>
+        <w:rPr>
+          <w:rFonts w:cstheme="minorHAnsi"/>
+          <w:bCs/>
+          <w:sz w:val="20"/>
+          <w:szCs w:val="20"/>
+        </w:rPr>
+        <w:t>After handling</w:t>
+      </w:r>
+      <w:r>
+        <w:rPr>
+          <w:rFonts w:cstheme="minorHAnsi"/>
+          <w:bCs/>
+          <w:sz w:val="20"/>
+          <w:szCs w:val="20"/>
+        </w:rPr>
+        <w:t xml:space="preserve"> the outliers</w:t>
+      </w:r>
+      <w:r>
+        <w:rPr>
+          <w:rFonts w:cstheme="minorHAnsi"/>
+          <w:bCs/>
+          <w:sz w:val="20"/>
+          <w:szCs w:val="20"/>
+        </w:rPr>
+        <w:t>,</w:t>
+      </w:r>
+      <w:r>
+        <w:rPr>
+          <w:rFonts w:ascii="Times New Roman" w:hAnsi="Times New Roman" w:cs="Times New Roman"/>
+        </w:rPr>
+        <w:t xml:space="preserve"> </w:t>
+      </w:r>
+      <w:r>
+        <w:rPr>
+          <w:rFonts w:cstheme="minorHAnsi"/>
+          <w:bCs/>
+          <w:sz w:val="20"/>
+          <w:szCs w:val="20"/>
+        </w:rPr>
+        <w:t xml:space="preserve">D1 </w:t>
+      </w:r>
+      <w:r>
+        <w:rPr>
+          <w:rFonts w:cstheme="minorHAnsi"/>
+          <w:bCs/>
+          <w:sz w:val="20"/>
+          <w:szCs w:val="20"/>
+        </w:rPr>
+        <w:t xml:space="preserve">and D2 </w:t>
+      </w:r>
+      <w:r>
+        <w:rPr>
+          <w:rFonts w:cstheme="minorHAnsi"/>
+          <w:bCs/>
+          <w:sz w:val="20"/>
+          <w:szCs w:val="20"/>
+        </w:rPr>
+        <w:t xml:space="preserve">seems to have </w:t>
+      </w:r>
+      <w:r>
+        <w:rPr>
+          <w:rFonts w:cstheme="minorHAnsi"/>
+          <w:bCs/>
+          <w:sz w:val="20"/>
+          <w:szCs w:val="20"/>
+        </w:rPr>
+        <w:t xml:space="preserve">almost </w:t>
+      </w:r>
+      <w:r>
+        <w:rPr>
+          <w:rFonts w:cstheme="minorHAnsi"/>
+          <w:bCs/>
+          <w:sz w:val="20"/>
+          <w:szCs w:val="20"/>
+        </w:rPr>
+        <w:t>consistent data</w:t>
+      </w:r>
+    </w:p>
+    <w:p>
+      <w:pPr>
+        <w:pStyle w:val="Default"/>
+        <w:numPr>
+          <w:ilvl w:val="0"/>
+          <w:numId w:val="10"/>
+        </w:numPr>
+        <w:rPr>
+          <w:rFonts w:cstheme="minorHAnsi"/>
+          <w:b/>
+          <w:bCs/>
+          <w:sz w:val="20"/>
+          <w:szCs w:val="20"/>
+        </w:rPr>
+      </w:pPr>
+      <w:r>
+        <w:rPr>
+          <w:rFonts w:cstheme="minorHAnsi"/>
+          <w:bCs/>
+          <w:sz w:val="20"/>
+          <w:szCs w:val="20"/>
+        </w:rPr>
+        <w:t>Above testimony is confirmed w</w:t>
+      </w:r>
+      <w:r>
+        <w:rPr>
+          <w:rFonts w:cstheme="minorHAnsi"/>
+          <w:bCs/>
+          <w:sz w:val="20"/>
+          <w:szCs w:val="20"/>
+        </w:rPr>
+        <w:t xml:space="preserve">hen </w:t>
+      </w:r>
+      <w:proofErr w:type="spellStart"/>
+      <w:r>
+        <w:rPr>
+          <w:rFonts w:asciiTheme="minorHAnsi" w:hAnsiTheme="minorHAnsi" w:cstheme="minorHAnsi"/>
+          <w:bCs/>
+          <w:sz w:val="20"/>
+          <w:szCs w:val="20"/>
+        </w:rPr>
+        <w:t>Su</w:t>
+      </w:r>
+      <w:proofErr w:type="spellEnd"/>
+      <w:r>
+        <w:rPr>
+          <w:rFonts w:asciiTheme="minorHAnsi" w:hAnsiTheme="minorHAnsi" w:cstheme="minorHAnsi"/>
+          <w:bCs/>
+          <w:sz w:val="20"/>
+          <w:szCs w:val="20"/>
+        </w:rPr>
+        <w:t>, Sy, E, G</w:t>
+      </w:r>
+      <w:r>
+        <w:rPr>
+          <w:rFonts w:asciiTheme="minorHAnsi" w:hAnsiTheme="minorHAnsi" w:cstheme="minorHAnsi"/>
+          <w:bCs/>
+          <w:sz w:val="20"/>
+          <w:szCs w:val="20"/>
+        </w:rPr>
+        <w:t xml:space="preserve"> values are compared from D1 and </w:t>
+      </w:r>
+      <w:r>
+        <w:rPr>
+          <w:rFonts w:asciiTheme="minorHAnsi" w:hAnsiTheme="minorHAnsi" w:cstheme="minorHAnsi"/>
+          <w:bCs/>
+          <w:sz w:val="20"/>
+          <w:szCs w:val="20"/>
+        </w:rPr>
+        <w:t xml:space="preserve">D2 values from </w:t>
+      </w:r>
+      <w:proofErr w:type="spellStart"/>
+      <w:r>
+        <w:rPr>
+          <w:rFonts w:asciiTheme="minorHAnsi" w:hAnsiTheme="minorHAnsi" w:cstheme="minorHAnsi"/>
+          <w:bCs/>
+          <w:sz w:val="20"/>
+          <w:szCs w:val="20"/>
+        </w:rPr>
+        <w:t>Merged_Data</w:t>
+      </w:r>
+      <w:proofErr w:type="spellEnd"/>
+      <w:r>
+        <w:rPr>
+          <w:rFonts w:asciiTheme="minorHAnsi" w:hAnsiTheme="minorHAnsi" w:cstheme="minorHAnsi"/>
+          <w:bCs/>
+          <w:sz w:val="20"/>
+          <w:szCs w:val="20"/>
+        </w:rPr>
+        <w:t xml:space="preserve">. </w:t>
+      </w:r>
+      <w:r>
+        <w:rPr>
+          <w:rFonts w:asciiTheme="minorHAnsi" w:hAnsiTheme="minorHAnsi" w:cstheme="minorHAnsi"/>
+          <w:b/>
+          <w:bCs/>
+          <w:sz w:val="20"/>
+          <w:szCs w:val="20"/>
+        </w:rPr>
+        <w:t xml:space="preserve">The mean, standard deviation, max and min value </w:t>
+      </w:r>
+      <w:r>
+        <w:rPr>
+          <w:rFonts w:asciiTheme="minorHAnsi" w:hAnsiTheme="minorHAnsi" w:cstheme="minorHAnsi"/>
+          <w:b/>
+          <w:bCs/>
+          <w:sz w:val="20"/>
+          <w:szCs w:val="20"/>
+        </w:rPr>
+        <w:t xml:space="preserve">doesn’t have </w:t>
+      </w:r>
+      <w:r>
+        <w:rPr>
+          <w:rFonts w:asciiTheme="minorHAnsi" w:hAnsiTheme="minorHAnsi" w:cstheme="minorHAnsi"/>
+          <w:b/>
+          <w:bCs/>
+          <w:sz w:val="20"/>
+          <w:szCs w:val="20"/>
+        </w:rPr>
+        <w:t>significant</w:t>
+      </w:r>
+      <w:r>
+        <w:rPr>
+          <w:rFonts w:asciiTheme="minorHAnsi" w:hAnsiTheme="minorHAnsi" w:cstheme="minorHAnsi"/>
+          <w:b/>
+          <w:bCs/>
+          <w:sz w:val="20"/>
+          <w:szCs w:val="20"/>
+        </w:rPr>
+        <w:t xml:space="preserve"> change</w:t>
+      </w:r>
+      <w:r>
+        <w:rPr>
+          <w:rFonts w:asciiTheme="minorHAnsi" w:hAnsiTheme="minorHAnsi" w:cstheme="minorHAnsi"/>
+          <w:b/>
+          <w:bCs/>
+          <w:sz w:val="20"/>
+          <w:szCs w:val="20"/>
+        </w:rPr>
+        <w:t>.</w:t>
+      </w:r>
+    </w:p>
+    <w:p>
+      <w:pPr>
+        <w:pStyle w:val="Default"/>
+        <w:rPr>
+          <w:rFonts w:cstheme="minorHAnsi"/>
+          <w:bCs/>
+          <w:sz w:val="20"/>
+          <w:szCs w:val="20"/>
+        </w:rPr>
+      </w:pPr>
+    </w:p>
+    <w:p>
+      <w:pPr>
+        <w:pStyle w:val="Default"/>
+        <w:ind w:left="720"/>
+        <w:rPr>
+          <w:rFonts w:cstheme="minorHAnsi"/>
+          <w:bCs/>
+          <w:sz w:val="20"/>
+          <w:szCs w:val="20"/>
+        </w:rPr>
+      </w:pPr>
+      <w:r>
+        <w:rPr>
+          <w:rFonts w:cstheme="minorHAnsi"/>
+          <w:bCs/>
+          <w:sz w:val="20"/>
+          <w:szCs w:val="20"/>
+        </w:rPr>
+        <w:drawing>
+          <wp:inline distT="0" distB="0" distL="0" distR="0" wp14:anchorId="0B7278B0" wp14:editId="5C1706A9">
+            <wp:extent cx="5877059" cy="7884000"/>
+            <wp:effectExtent l="0" t="0" r="0" b="3175"/>
+            <wp:docPr id="5" name="Picture 5"/>
+            <wp:cNvGraphicFramePr>
+              <a:graphicFrameLocks xmlns:a="http://schemas.openxmlformats.org/drawingml/2006/main" noChangeAspect="1"/>
+            </wp:cNvGraphicFramePr>
+            <a:graphic xmlns:a="http://schemas.openxmlformats.org/drawingml/2006/main">
+              <a:graphicData uri="http://schemas.openxmlformats.org/drawingml/2006/picture">
+                <pic:pic xmlns:pic="http://schemas.openxmlformats.org/drawingml/2006/picture">
+                  <pic:nvPicPr>
+                    <pic:cNvPr id="1" name=""/>
+                    <pic:cNvPicPr/>
+                  </pic:nvPicPr>
+                  <pic:blipFill>
+                    <a:blip r:embed="rId14"/>
+                    <a:stretch>
+                      <a:fillRect/>
+                    </a:stretch>
+                  </pic:blipFill>
+                  <pic:spPr>
+                    <a:xfrm>
+                      <a:off x="0" y="0"/>
+                      <a:ext cx="5877059" cy="7884000"/>
+                    </a:xfrm>
+                    <a:prstGeom prst="rect">
+                      <a:avLst/>
+                    </a:prstGeom>
+                  </pic:spPr>
+                </pic:pic>
+              </a:graphicData>
+            </a:graphic>
+          </wp:inline>
+        </w:drawing>
+      </w:r>
+    </w:p>
+    <w:p>
+      <w:pPr>
+        <w:pStyle w:val="Default"/>
+        <w:ind w:left="720"/>
+        <w:rPr>
+          <w:rFonts w:ascii="Times New Roman" w:hAnsi="Times New Roman" w:cs="Times New Roman"/>
+        </w:rPr>
+      </w:pPr>
+    </w:p>
+    <w:p>
+      <w:pPr>
+        <w:autoSpaceDE w:val="0"/>
+        <w:autoSpaceDN w:val="0"/>
+        <w:adjustRightInd w:val="0"/>
+        <w:spacing w:after="0" w:line="240" w:lineRule="auto"/>
+        <w:rPr>
+          <w:rFonts w:ascii="Montserrat" w:hAnsi="Montserrat" w:cs="Montserrat"/>
+          <w:color w:val="000000"/>
+          <w:sz w:val="24"/>
+          <w:szCs w:val="24"/>
+        </w:rPr>
+      </w:pPr>
+    </w:p>
+    <w:p>
+      <w:pPr>
+        <w:autoSpaceDE w:val="0"/>
+        <w:autoSpaceDN w:val="0"/>
+        <w:adjustRightInd w:val="0"/>
+        <w:spacing w:after="0" w:line="240" w:lineRule="auto"/>
+        <w:rPr>
+          <w:rFonts w:ascii="Montserrat" w:hAnsi="Montserrat" w:cs="Montserrat"/>
+          <w:color w:val="000000"/>
+          <w:sz w:val="24"/>
+          <w:szCs w:val="24"/>
+        </w:rPr>
+      </w:pPr>
+    </w:p>
+    <w:p>
+      <w:pPr>
+        <w:autoSpaceDE w:val="0"/>
+        <w:autoSpaceDN w:val="0"/>
+        <w:adjustRightInd w:val="0"/>
+        <w:spacing w:after="0" w:line="240" w:lineRule="auto"/>
+        <w:rPr>
+          <w:rFonts w:ascii="Montserrat" w:hAnsi="Montserrat" w:cs="Montserrat"/>
+          <w:color w:val="000000"/>
+          <w:sz w:val="24"/>
+          <w:szCs w:val="24"/>
+        </w:rPr>
+      </w:pPr>
+    </w:p>
+    <w:p>
+      <w:pPr>
+        <w:pStyle w:val="Default"/>
+        <w:rPr>
+          <w:rFonts w:asciiTheme="minorHAnsi" w:hAnsiTheme="minorHAnsi" w:cstheme="minorHAnsi"/>
+          <w:b/>
+          <w:bCs/>
+          <w:color w:val="auto"/>
+          <w:sz w:val="20"/>
+          <w:szCs w:val="20"/>
+        </w:rPr>
+      </w:pPr>
+      <w:r>
+        <w:rPr>
+          <w:rFonts w:asciiTheme="minorHAnsi" w:hAnsiTheme="minorHAnsi" w:cstheme="minorHAnsi"/>
+          <w:b/>
+          <w:bCs/>
+          <w:color w:val="auto"/>
+          <w:sz w:val="20"/>
+          <w:szCs w:val="20"/>
+        </w:rPr>
+        <w:lastRenderedPageBreak/>
+        <w:t>Task 9: Use-Case Suitability Mapping</w:t>
+      </w:r>
+    </w:p>
+    <w:p>
+      <w:pPr>
+        <w:autoSpaceDE w:val="0"/>
+        <w:autoSpaceDN w:val="0"/>
+        <w:adjustRightInd w:val="0"/>
+        <w:spacing w:after="0" w:line="240" w:lineRule="auto"/>
+        <w:rPr>
+          <w:rFonts w:cstheme="minorHAnsi"/>
+          <w:bCs/>
+          <w:sz w:val="20"/>
+          <w:szCs w:val="20"/>
+        </w:rPr>
+      </w:pPr>
+      <w:r>
+        <w:rPr>
+          <w:rFonts w:cstheme="minorHAnsi"/>
+          <w:bCs/>
+          <w:sz w:val="20"/>
+          <w:szCs w:val="20"/>
+        </w:rPr>
+        <w:t>Analyse</w:t>
+      </w:r>
+      <w:r>
+        <w:rPr>
+          <w:rFonts w:cstheme="minorHAnsi"/>
+          <w:bCs/>
+          <w:sz w:val="20"/>
+          <w:szCs w:val="20"/>
+        </w:rPr>
+        <w:t xml:space="preserve"> patterns in the Use flag (True/False)</w:t>
+      </w:r>
+    </w:p>
+    <w:p>
+      <w:pPr>
+        <w:autoSpaceDE w:val="0"/>
+        <w:autoSpaceDN w:val="0"/>
+        <w:adjustRightInd w:val="0"/>
+        <w:spacing w:after="0" w:line="240" w:lineRule="auto"/>
+        <w:rPr>
+          <w:rFonts w:cstheme="minorHAnsi"/>
+          <w:bCs/>
+          <w:sz w:val="20"/>
+          <w:szCs w:val="20"/>
+        </w:rPr>
+      </w:pPr>
+    </w:p>
+    <w:p>
+      <w:pPr>
+        <w:autoSpaceDE w:val="0"/>
+        <w:autoSpaceDN w:val="0"/>
+        <w:adjustRightInd w:val="0"/>
+        <w:spacing w:after="0" w:line="240" w:lineRule="auto"/>
+        <w:rPr>
+          <w:rFonts w:cstheme="minorHAnsi"/>
+          <w:b/>
+          <w:bCs/>
+          <w:sz w:val="20"/>
+          <w:szCs w:val="20"/>
+        </w:rPr>
+      </w:pPr>
+      <w:r>
+        <w:rPr>
+          <w:rFonts w:cstheme="minorHAnsi"/>
+          <w:b/>
+          <w:bCs/>
+          <w:sz w:val="20"/>
+          <w:szCs w:val="20"/>
+        </w:rPr>
+        <w:t>Strength (</w:t>
+      </w:r>
+      <w:proofErr w:type="spellStart"/>
+      <w:r>
+        <w:rPr>
+          <w:rFonts w:cstheme="minorHAnsi"/>
+          <w:b/>
+          <w:bCs/>
+          <w:sz w:val="20"/>
+          <w:szCs w:val="20"/>
+        </w:rPr>
+        <w:t>Su</w:t>
+      </w:r>
+      <w:proofErr w:type="spellEnd"/>
+      <w:r>
+        <w:rPr>
+          <w:rFonts w:cstheme="minorHAnsi"/>
+          <w:b/>
+          <w:bCs/>
+          <w:sz w:val="20"/>
+          <w:szCs w:val="20"/>
+        </w:rPr>
+        <w:t>, Sy)</w:t>
+      </w:r>
+    </w:p>
+    <w:p>
+      <w:pPr>
+        <w:autoSpaceDE w:val="0"/>
+        <w:autoSpaceDN w:val="0"/>
+        <w:adjustRightInd w:val="0"/>
+        <w:spacing w:after="0" w:line="240" w:lineRule="auto"/>
+        <w:rPr>
+          <w:rFonts w:cstheme="minorHAnsi"/>
+          <w:bCs/>
+          <w:sz w:val="20"/>
+          <w:szCs w:val="20"/>
+        </w:rPr>
+      </w:pPr>
+      <w:r>
+        <w:rPr>
+          <w:rFonts w:cstheme="minorHAnsi"/>
+          <w:bCs/>
+          <w:sz w:val="20"/>
+          <w:szCs w:val="20"/>
+        </w:rPr>
+        <w:t xml:space="preserve">True: </w:t>
+      </w:r>
+      <w:r>
+        <w:rPr>
+          <w:rFonts w:cstheme="minorHAnsi"/>
+          <w:bCs/>
+          <w:sz w:val="20"/>
+          <w:szCs w:val="20"/>
+        </w:rPr>
+        <w:t xml:space="preserve">Mean values for </w:t>
+      </w:r>
+      <w:proofErr w:type="spellStart"/>
+      <w:r>
+        <w:rPr>
+          <w:rFonts w:cstheme="minorHAnsi"/>
+          <w:bCs/>
+          <w:sz w:val="20"/>
+          <w:szCs w:val="20"/>
+        </w:rPr>
+        <w:t>Su</w:t>
+      </w:r>
+      <w:proofErr w:type="spellEnd"/>
+      <w:r>
+        <w:rPr>
+          <w:rFonts w:cstheme="minorHAnsi"/>
+          <w:bCs/>
+          <w:sz w:val="20"/>
+          <w:szCs w:val="20"/>
+        </w:rPr>
+        <w:t xml:space="preserve"> (Ultimate Strength) and Sy (Yield Strength) are lower compared to the False Use Flag.</w:t>
+      </w:r>
+    </w:p>
+    <w:p>
+      <w:pPr>
+        <w:autoSpaceDE w:val="0"/>
+        <w:autoSpaceDN w:val="0"/>
+        <w:adjustRightInd w:val="0"/>
+        <w:spacing w:after="0" w:line="240" w:lineRule="auto"/>
+        <w:rPr>
+          <w:rFonts w:cstheme="minorHAnsi"/>
+          <w:bCs/>
+          <w:sz w:val="20"/>
+          <w:szCs w:val="20"/>
+        </w:rPr>
+      </w:pPr>
+      <w:r>
+        <w:rPr>
+          <w:rFonts w:cstheme="minorHAnsi"/>
+          <w:bCs/>
+          <w:sz w:val="20"/>
+          <w:szCs w:val="20"/>
+        </w:rPr>
+        <w:t xml:space="preserve">False: </w:t>
+      </w:r>
+      <w:r>
+        <w:rPr>
+          <w:rFonts w:cstheme="minorHAnsi"/>
+          <w:bCs/>
+          <w:sz w:val="20"/>
+          <w:szCs w:val="20"/>
+        </w:rPr>
+        <w:t xml:space="preserve">Higher variability in </w:t>
+      </w:r>
+      <w:proofErr w:type="spellStart"/>
+      <w:r>
+        <w:rPr>
+          <w:rFonts w:cstheme="minorHAnsi"/>
+          <w:bCs/>
+          <w:sz w:val="20"/>
+          <w:szCs w:val="20"/>
+        </w:rPr>
+        <w:t>Su</w:t>
+      </w:r>
+      <w:proofErr w:type="spellEnd"/>
+      <w:r>
+        <w:rPr>
+          <w:rFonts w:cstheme="minorHAnsi"/>
+          <w:bCs/>
+          <w:sz w:val="20"/>
+          <w:szCs w:val="20"/>
+        </w:rPr>
+        <w:t xml:space="preserve"> and Sy compared to True Use Flag.</w:t>
+      </w:r>
+    </w:p>
+    <w:p>
+      <w:pPr>
+        <w:autoSpaceDE w:val="0"/>
+        <w:autoSpaceDN w:val="0"/>
+        <w:adjustRightInd w:val="0"/>
+        <w:spacing w:after="0" w:line="240" w:lineRule="auto"/>
+        <w:rPr>
+          <w:rFonts w:cstheme="minorHAnsi"/>
+          <w:bCs/>
+          <w:sz w:val="20"/>
+          <w:szCs w:val="20"/>
+        </w:rPr>
+      </w:pPr>
+    </w:p>
+    <w:p>
+      <w:pPr>
+        <w:autoSpaceDE w:val="0"/>
+        <w:autoSpaceDN w:val="0"/>
+        <w:adjustRightInd w:val="0"/>
+        <w:spacing w:after="0" w:line="240" w:lineRule="auto"/>
+        <w:rPr>
+          <w:rFonts w:cstheme="minorHAnsi"/>
+          <w:b/>
+          <w:bCs/>
+          <w:sz w:val="20"/>
+          <w:szCs w:val="20"/>
+        </w:rPr>
+      </w:pPr>
+      <w:r>
+        <w:rPr>
+          <w:rFonts w:cstheme="minorHAnsi"/>
+          <w:b/>
+          <w:bCs/>
+          <w:sz w:val="20"/>
+          <w:szCs w:val="20"/>
+        </w:rPr>
+        <w:t>Ductility (A5)</w:t>
+      </w:r>
+    </w:p>
+    <w:p>
+      <w:pPr>
+        <w:autoSpaceDE w:val="0"/>
+        <w:autoSpaceDN w:val="0"/>
+        <w:adjustRightInd w:val="0"/>
+        <w:spacing w:after="0" w:line="240" w:lineRule="auto"/>
+        <w:rPr>
+          <w:rFonts w:cstheme="minorHAnsi"/>
+          <w:bCs/>
+          <w:sz w:val="20"/>
+          <w:szCs w:val="20"/>
+        </w:rPr>
+      </w:pPr>
+      <w:r>
+        <w:rPr>
+          <w:rFonts w:cstheme="minorHAnsi"/>
+          <w:bCs/>
+          <w:sz w:val="20"/>
+          <w:szCs w:val="20"/>
+        </w:rPr>
+        <w:t xml:space="preserve">True: </w:t>
+      </w:r>
+      <w:r>
+        <w:rPr>
+          <w:rFonts w:cstheme="minorHAnsi"/>
+          <w:bCs/>
+          <w:sz w:val="20"/>
+          <w:szCs w:val="20"/>
+        </w:rPr>
+        <w:t>Higher ductility values with a mean of 20.80 and Std: 4.42.</w:t>
+      </w:r>
+    </w:p>
+    <w:p>
+      <w:pPr>
+        <w:autoSpaceDE w:val="0"/>
+        <w:autoSpaceDN w:val="0"/>
+        <w:adjustRightInd w:val="0"/>
+        <w:spacing w:after="0" w:line="240" w:lineRule="auto"/>
+        <w:rPr>
+          <w:rFonts w:cstheme="minorHAnsi"/>
+          <w:bCs/>
+          <w:sz w:val="20"/>
+          <w:szCs w:val="20"/>
+        </w:rPr>
+      </w:pPr>
+      <w:r>
+        <w:rPr>
+          <w:rFonts w:cstheme="minorHAnsi"/>
+          <w:bCs/>
+          <w:sz w:val="20"/>
+          <w:szCs w:val="20"/>
+        </w:rPr>
+        <w:t xml:space="preserve">False: </w:t>
+      </w:r>
+      <w:r>
+        <w:rPr>
+          <w:rFonts w:cstheme="minorHAnsi"/>
+          <w:bCs/>
+          <w:sz w:val="20"/>
+          <w:szCs w:val="20"/>
+        </w:rPr>
+        <w:t>Lower ductility values with a mean of 17.12 and Std: 7.41.</w:t>
+      </w:r>
+    </w:p>
+    <w:p>
+      <w:pPr>
+        <w:autoSpaceDE w:val="0"/>
+        <w:autoSpaceDN w:val="0"/>
+        <w:adjustRightInd w:val="0"/>
+        <w:spacing w:after="0" w:line="240" w:lineRule="auto"/>
+        <w:rPr>
+          <w:rFonts w:cstheme="minorHAnsi"/>
+          <w:bCs/>
+          <w:sz w:val="20"/>
+          <w:szCs w:val="20"/>
+        </w:rPr>
+      </w:pPr>
+    </w:p>
+    <w:p>
+      <w:pPr>
+        <w:autoSpaceDE w:val="0"/>
+        <w:autoSpaceDN w:val="0"/>
+        <w:adjustRightInd w:val="0"/>
+        <w:spacing w:after="0" w:line="240" w:lineRule="auto"/>
+        <w:rPr>
+          <w:rFonts w:cstheme="minorHAnsi"/>
+          <w:b/>
+          <w:bCs/>
+          <w:sz w:val="20"/>
+          <w:szCs w:val="20"/>
+        </w:rPr>
+      </w:pPr>
+      <w:r>
+        <w:rPr>
+          <w:rFonts w:cstheme="minorHAnsi"/>
+          <w:b/>
+          <w:bCs/>
+          <w:sz w:val="20"/>
+          <w:szCs w:val="20"/>
+        </w:rPr>
+        <w:t>Resistivity (Elastic Modulus - E, Shear Modulus - G)</w:t>
+      </w:r>
+      <w:bookmarkStart w:id="0" w:name="_GoBack"/>
+      <w:bookmarkEnd w:id="0"/>
+    </w:p>
+    <w:p>
+      <w:pPr>
+        <w:autoSpaceDE w:val="0"/>
+        <w:autoSpaceDN w:val="0"/>
+        <w:adjustRightInd w:val="0"/>
+        <w:spacing w:after="0" w:line="240" w:lineRule="auto"/>
+        <w:rPr>
+          <w:rFonts w:cstheme="minorHAnsi"/>
+          <w:bCs/>
+          <w:sz w:val="20"/>
+          <w:szCs w:val="20"/>
+        </w:rPr>
+      </w:pPr>
+      <w:r>
+        <w:rPr>
+          <w:rFonts w:cstheme="minorHAnsi"/>
+          <w:bCs/>
+          <w:sz w:val="20"/>
+          <w:szCs w:val="20"/>
+        </w:rPr>
+        <w:t xml:space="preserve">True: </w:t>
+      </w:r>
+      <w:r>
+        <w:rPr>
+          <w:rFonts w:cstheme="minorHAnsi"/>
+          <w:bCs/>
+          <w:sz w:val="20"/>
+          <w:szCs w:val="20"/>
+        </w:rPr>
+        <w:t>Higher mean values for both E (Elastic Modulus) and G (Shear Modulus).</w:t>
+      </w:r>
+    </w:p>
+    <w:p>
+      <w:pPr>
+        <w:autoSpaceDE w:val="0"/>
+        <w:autoSpaceDN w:val="0"/>
+        <w:adjustRightInd w:val="0"/>
+        <w:spacing w:after="0" w:line="240" w:lineRule="auto"/>
+        <w:rPr>
+          <w:rFonts w:cstheme="minorHAnsi"/>
+          <w:bCs/>
+          <w:sz w:val="20"/>
+          <w:szCs w:val="20"/>
+        </w:rPr>
+      </w:pPr>
+      <w:r>
+        <w:rPr>
+          <w:rFonts w:cstheme="minorHAnsi"/>
+          <w:bCs/>
+          <w:sz w:val="20"/>
+          <w:szCs w:val="20"/>
+        </w:rPr>
+        <w:t xml:space="preserve">False: </w:t>
+      </w:r>
+      <w:r>
+        <w:rPr>
+          <w:rFonts w:cstheme="minorHAnsi"/>
+          <w:bCs/>
+          <w:sz w:val="20"/>
+          <w:szCs w:val="20"/>
+        </w:rPr>
+        <w:t>Lower mean values with higher variability.</w:t>
+      </w:r>
+    </w:p>
+    <w:p>
+      <w:pPr>
+        <w:autoSpaceDE w:val="0"/>
+        <w:autoSpaceDN w:val="0"/>
+        <w:adjustRightInd w:val="0"/>
+        <w:spacing w:after="0" w:line="240" w:lineRule="auto"/>
+        <w:rPr>
+          <w:rFonts w:cstheme="minorHAnsi"/>
+          <w:bCs/>
+          <w:sz w:val="20"/>
+          <w:szCs w:val="20"/>
+        </w:rPr>
+      </w:pPr>
+    </w:p>
+    <w:p>
+      <w:pPr>
+        <w:autoSpaceDE w:val="0"/>
+        <w:autoSpaceDN w:val="0"/>
+        <w:adjustRightInd w:val="0"/>
+        <w:spacing w:after="0" w:line="240" w:lineRule="auto"/>
+        <w:rPr>
+          <w:rFonts w:cstheme="minorHAnsi"/>
+          <w:bCs/>
+          <w:sz w:val="20"/>
+          <w:szCs w:val="20"/>
+        </w:rPr>
+      </w:pPr>
+      <w:r>
+        <w:rPr>
+          <w:rFonts w:cstheme="minorHAnsi"/>
+          <w:bCs/>
+          <w:sz w:val="20"/>
+          <w:szCs w:val="20"/>
+        </w:rPr>
+        <w:t>Common properties when for Use = True materials</w:t>
+      </w:r>
+    </w:p>
+    <w:p>
+      <w:pPr>
+        <w:pStyle w:val="ListParagraph"/>
+        <w:numPr>
+          <w:ilvl w:val="0"/>
+          <w:numId w:val="11"/>
+        </w:numPr>
+        <w:autoSpaceDE w:val="0"/>
+        <w:autoSpaceDN w:val="0"/>
+        <w:adjustRightInd w:val="0"/>
+        <w:spacing w:after="0" w:line="240" w:lineRule="auto"/>
+        <w:rPr>
+          <w:rFonts w:cstheme="minorHAnsi"/>
+          <w:bCs/>
+          <w:sz w:val="20"/>
+          <w:szCs w:val="20"/>
+        </w:rPr>
+      </w:pPr>
+      <w:r>
+        <w:rPr>
+          <w:rFonts w:cstheme="minorHAnsi"/>
+          <w:bCs/>
+          <w:sz w:val="20"/>
+          <w:szCs w:val="20"/>
+        </w:rPr>
+        <w:t>Lower Strength</w:t>
+      </w:r>
+    </w:p>
+    <w:p>
+      <w:pPr>
+        <w:pStyle w:val="ListParagraph"/>
+        <w:numPr>
+          <w:ilvl w:val="0"/>
+          <w:numId w:val="11"/>
+        </w:numPr>
+        <w:autoSpaceDE w:val="0"/>
+        <w:autoSpaceDN w:val="0"/>
+        <w:adjustRightInd w:val="0"/>
+        <w:spacing w:after="0" w:line="240" w:lineRule="auto"/>
+        <w:rPr>
+          <w:rFonts w:cstheme="minorHAnsi"/>
+          <w:bCs/>
+          <w:sz w:val="20"/>
+          <w:szCs w:val="20"/>
+        </w:rPr>
+      </w:pPr>
+      <w:r>
+        <w:rPr>
+          <w:rFonts w:cstheme="minorHAnsi"/>
+          <w:bCs/>
+          <w:sz w:val="20"/>
+          <w:szCs w:val="20"/>
+        </w:rPr>
+        <w:t>Higher Ductility</w:t>
+      </w:r>
+    </w:p>
+    <w:p>
+      <w:pPr>
+        <w:pStyle w:val="ListParagraph"/>
+        <w:numPr>
+          <w:ilvl w:val="0"/>
+          <w:numId w:val="11"/>
+        </w:numPr>
+        <w:autoSpaceDE w:val="0"/>
+        <w:autoSpaceDN w:val="0"/>
+        <w:adjustRightInd w:val="0"/>
+        <w:spacing w:after="0" w:line="240" w:lineRule="auto"/>
+        <w:rPr>
+          <w:rFonts w:cstheme="minorHAnsi"/>
+          <w:bCs/>
+          <w:sz w:val="20"/>
+          <w:szCs w:val="20"/>
+        </w:rPr>
+      </w:pPr>
+      <w:r>
+        <w:rPr>
+          <w:rFonts w:cstheme="minorHAnsi"/>
+          <w:bCs/>
+          <w:sz w:val="20"/>
+          <w:szCs w:val="20"/>
+        </w:rPr>
+        <w:t>Higher Elastic and Shear Modulus</w:t>
+      </w:r>
+    </w:p>
+    <w:p>
+      <w:pPr>
+        <w:pStyle w:val="ListParagraph"/>
+        <w:numPr>
+          <w:ilvl w:val="0"/>
+          <w:numId w:val="11"/>
+        </w:numPr>
+        <w:autoSpaceDE w:val="0"/>
+        <w:autoSpaceDN w:val="0"/>
+        <w:adjustRightInd w:val="0"/>
+        <w:spacing w:after="0" w:line="240" w:lineRule="auto"/>
+        <w:rPr>
+          <w:rFonts w:cstheme="minorHAnsi"/>
+          <w:bCs/>
+          <w:sz w:val="20"/>
+          <w:szCs w:val="20"/>
+        </w:rPr>
+      </w:pPr>
+      <w:r>
+        <w:rPr>
+          <w:rFonts w:cstheme="minorHAnsi"/>
+          <w:bCs/>
+          <w:sz w:val="20"/>
+          <w:szCs w:val="20"/>
+        </w:rPr>
+        <w:t>Less Standard Deviation</w:t>
+      </w:r>
+    </w:p>
+    <w:p>
+      <w:pPr>
+        <w:autoSpaceDE w:val="0"/>
+        <w:autoSpaceDN w:val="0"/>
+        <w:adjustRightInd w:val="0"/>
+        <w:spacing w:after="0" w:line="240" w:lineRule="auto"/>
+        <w:rPr>
+          <w:rFonts w:cstheme="minorHAnsi"/>
+          <w:bCs/>
+          <w:sz w:val="20"/>
+          <w:szCs w:val="20"/>
+        </w:rPr>
+      </w:pPr>
+    </w:p>
+    <w:p>
+      <w:pPr>
+        <w:autoSpaceDE w:val="0"/>
+        <w:autoSpaceDN w:val="0"/>
+        <w:adjustRightInd w:val="0"/>
+        <w:spacing w:after="0" w:line="240" w:lineRule="auto"/>
+        <w:rPr>
+          <w:rFonts w:cstheme="minorHAnsi"/>
+          <w:bCs/>
+          <w:sz w:val="20"/>
+          <w:szCs w:val="20"/>
+        </w:rPr>
+      </w:pPr>
+      <w:r>
+        <w:rPr>
+          <w:rFonts w:cstheme="minorHAnsi"/>
+          <w:bCs/>
+          <w:sz w:val="20"/>
+          <w:szCs w:val="20"/>
+        </w:rPr>
+        <w:t>Threshold Summary</w:t>
+      </w:r>
+    </w:p>
+    <w:p>
+      <w:pPr>
+        <w:autoSpaceDE w:val="0"/>
+        <w:autoSpaceDN w:val="0"/>
+        <w:adjustRightInd w:val="0"/>
+        <w:spacing w:after="0" w:line="240" w:lineRule="auto"/>
+        <w:rPr>
+          <w:rFonts w:cstheme="minorHAnsi"/>
+          <w:bCs/>
+          <w:sz w:val="20"/>
+          <w:szCs w:val="20"/>
+        </w:rPr>
+      </w:pPr>
+    </w:p>
+    <w:tbl>
+      <w:tblPr>
+        <w:tblW w:w="0" w:type="auto"/>
+        <w:tblLook w:val="04A0" w:firstRow="1" w:lastRow="0" w:firstColumn="1" w:lastColumn="0" w:noHBand="0" w:noVBand="1"/>
+      </w:tblPr>
+      <w:tblGrid>
+        <w:gridCol w:w="698"/>
+        <w:gridCol w:w="675"/>
+        <w:gridCol w:w="675"/>
+        <w:gridCol w:w="891"/>
+        <w:gridCol w:w="878"/>
+        <w:gridCol w:w="979"/>
+      </w:tblGrid>
+      <w:tr>
+        <w:trPr>
+          <w:trHeight w:val="288"/>
+        </w:trPr>
+        <w:tc>
+          <w:tcPr>
+            <w:tcW w:w="0" w:type="auto"/>
+            <w:tcBorders>
+              <w:top w:val="single" w:sz="4" w:space="0" w:color="auto"/>
+              <w:left w:val="single" w:sz="4" w:space="0" w:color="auto"/>
+              <w:bottom w:val="single" w:sz="4" w:space="0" w:color="auto"/>
+              <w:right w:val="single" w:sz="4" w:space="0" w:color="auto"/>
+            </w:tcBorders>
+            <w:shd w:val="clear" w:color="auto" w:fill="auto"/>
+            <w:noWrap/>
+            <w:vAlign w:val="bottom"/>
+            <w:hideMark/>
+          </w:tcPr>
+          <w:p>
+            <w:pPr>
+              <w:spacing w:after="0" w:line="240" w:lineRule="auto"/>
+              <w:rPr>
+                <w:rFonts w:ascii="Calibri" w:eastAsia="Times New Roman" w:hAnsi="Calibri" w:cs="Calibri"/>
+                <w:color w:val="000000"/>
+                <w:lang w:eastAsia="en-IN"/>
+              </w:rPr>
+            </w:pPr>
+            <w:r>
+              <w:rPr>
+                <w:rFonts w:ascii="Calibri" w:eastAsia="Times New Roman" w:hAnsi="Calibri" w:cs="Calibri"/>
+                <w:color w:val="000000"/>
+                <w:lang w:eastAsia="en-IN"/>
+              </w:rPr>
+              <w:t> </w:t>
+            </w:r>
+          </w:p>
+        </w:tc>
+        <w:tc>
+          <w:tcPr>
+            <w:tcW w:w="0" w:type="auto"/>
+            <w:gridSpan w:val="2"/>
+            <w:tcBorders>
+              <w:top w:val="single" w:sz="4" w:space="0" w:color="auto"/>
+              <w:left w:val="nil"/>
+              <w:bottom w:val="single" w:sz="4" w:space="0" w:color="auto"/>
+              <w:right w:val="single" w:sz="4" w:space="0" w:color="auto"/>
+            </w:tcBorders>
+            <w:shd w:val="clear" w:color="auto" w:fill="auto"/>
+            <w:vAlign w:val="center"/>
+            <w:hideMark/>
+          </w:tcPr>
+          <w:p>
+            <w:pPr>
+              <w:spacing w:after="0" w:line="240" w:lineRule="auto"/>
+              <w:jc w:val="center"/>
+              <w:rPr>
+                <w:rFonts w:ascii="Calibri" w:eastAsia="Times New Roman" w:hAnsi="Calibri" w:cs="Calibri"/>
+                <w:color w:val="000000"/>
+                <w:sz w:val="20"/>
+                <w:szCs w:val="20"/>
+                <w:lang w:eastAsia="en-IN"/>
+              </w:rPr>
+            </w:pPr>
+            <w:r>
+              <w:rPr>
+                <w:rFonts w:ascii="Calibri" w:eastAsia="Times New Roman" w:hAnsi="Calibri" w:cs="Calibri"/>
+                <w:color w:val="000000"/>
+                <w:sz w:val="20"/>
+                <w:szCs w:val="20"/>
+                <w:lang w:eastAsia="en-IN"/>
+              </w:rPr>
+              <w:t>Strength</w:t>
+            </w:r>
+          </w:p>
+        </w:tc>
+        <w:tc>
+          <w:tcPr>
+            <w:tcW w:w="0" w:type="auto"/>
+            <w:tcBorders>
+              <w:top w:val="single" w:sz="4" w:space="0" w:color="auto"/>
+              <w:left w:val="nil"/>
+              <w:bottom w:val="single" w:sz="4" w:space="0" w:color="auto"/>
+              <w:right w:val="single" w:sz="4" w:space="0" w:color="auto"/>
+            </w:tcBorders>
+            <w:shd w:val="clear" w:color="auto" w:fill="auto"/>
+            <w:vAlign w:val="center"/>
+            <w:hideMark/>
+          </w:tcPr>
+          <w:p>
+            <w:pPr>
+              <w:spacing w:after="0" w:line="240" w:lineRule="auto"/>
+              <w:jc w:val="center"/>
+              <w:rPr>
+                <w:rFonts w:ascii="Calibri" w:eastAsia="Times New Roman" w:hAnsi="Calibri" w:cs="Calibri"/>
+                <w:color w:val="000000"/>
+                <w:sz w:val="20"/>
+                <w:szCs w:val="20"/>
+                <w:lang w:eastAsia="en-IN"/>
+              </w:rPr>
+            </w:pPr>
+            <w:r>
+              <w:rPr>
+                <w:rFonts w:ascii="Calibri" w:eastAsia="Times New Roman" w:hAnsi="Calibri" w:cs="Calibri"/>
+                <w:color w:val="000000"/>
+                <w:sz w:val="20"/>
+                <w:szCs w:val="20"/>
+                <w:lang w:eastAsia="en-IN"/>
+              </w:rPr>
+              <w:t>Ductility</w:t>
+            </w:r>
+          </w:p>
+        </w:tc>
+        <w:tc>
+          <w:tcPr>
+            <w:tcW w:w="0" w:type="auto"/>
+            <w:gridSpan w:val="2"/>
+            <w:tcBorders>
+              <w:top w:val="single" w:sz="4" w:space="0" w:color="auto"/>
+              <w:left w:val="nil"/>
+              <w:bottom w:val="single" w:sz="4" w:space="0" w:color="auto"/>
+              <w:right w:val="single" w:sz="4" w:space="0" w:color="auto"/>
+            </w:tcBorders>
+            <w:shd w:val="clear" w:color="auto" w:fill="auto"/>
+            <w:vAlign w:val="center"/>
+            <w:hideMark/>
+          </w:tcPr>
+          <w:p>
+            <w:pPr>
+              <w:spacing w:after="0" w:line="240" w:lineRule="auto"/>
+              <w:jc w:val="center"/>
+              <w:rPr>
+                <w:rFonts w:ascii="Calibri" w:eastAsia="Times New Roman" w:hAnsi="Calibri" w:cs="Calibri"/>
+                <w:color w:val="000000"/>
+                <w:sz w:val="20"/>
+                <w:szCs w:val="20"/>
+                <w:lang w:eastAsia="en-IN"/>
+              </w:rPr>
+            </w:pPr>
+            <w:r>
+              <w:rPr>
+                <w:rFonts w:ascii="Calibri" w:eastAsia="Times New Roman" w:hAnsi="Calibri" w:cs="Calibri"/>
+                <w:color w:val="000000"/>
+                <w:sz w:val="20"/>
+                <w:szCs w:val="20"/>
+                <w:lang w:eastAsia="en-IN"/>
+              </w:rPr>
+              <w:t>Resistivity</w:t>
+            </w:r>
+          </w:p>
+        </w:tc>
+      </w:tr>
+      <w:tr>
+        <w:trPr>
+          <w:trHeight w:val="288"/>
+        </w:trPr>
+        <w:tc>
+          <w:tcPr>
+            <w:tcW w:w="0" w:type="auto"/>
+            <w:tcBorders>
+              <w:top w:val="nil"/>
+              <w:left w:val="single" w:sz="4" w:space="0" w:color="auto"/>
+              <w:bottom w:val="single" w:sz="4" w:space="0" w:color="auto"/>
+              <w:right w:val="single" w:sz="4" w:space="0" w:color="auto"/>
+            </w:tcBorders>
+            <w:shd w:val="clear" w:color="auto" w:fill="auto"/>
+            <w:vAlign w:val="center"/>
+            <w:hideMark/>
+          </w:tcPr>
+          <w:p>
+            <w:pPr>
+              <w:spacing w:after="0" w:line="240" w:lineRule="auto"/>
+              <w:jc w:val="center"/>
+              <w:rPr>
+                <w:rFonts w:ascii="Calibri" w:eastAsia="Times New Roman" w:hAnsi="Calibri" w:cs="Calibri"/>
+                <w:color w:val="000000"/>
+                <w:sz w:val="20"/>
+                <w:szCs w:val="20"/>
+                <w:lang w:eastAsia="en-IN"/>
+              </w:rPr>
+            </w:pPr>
+            <w:r>
+              <w:rPr>
+                <w:rFonts w:ascii="Calibri" w:eastAsia="Times New Roman" w:hAnsi="Calibri" w:cs="Calibri"/>
+                <w:color w:val="000000"/>
+                <w:sz w:val="20"/>
+                <w:szCs w:val="20"/>
+                <w:lang w:eastAsia="en-IN"/>
+              </w:rPr>
+              <w:t>Use</w:t>
+            </w:r>
+          </w:p>
+        </w:tc>
+        <w:tc>
+          <w:tcPr>
+            <w:tcW w:w="0" w:type="auto"/>
+            <w:tcBorders>
+              <w:top w:val="nil"/>
+              <w:left w:val="nil"/>
+              <w:bottom w:val="single" w:sz="4" w:space="0" w:color="auto"/>
+              <w:right w:val="single" w:sz="4" w:space="0" w:color="auto"/>
+            </w:tcBorders>
+            <w:shd w:val="clear" w:color="auto" w:fill="auto"/>
+            <w:vAlign w:val="center"/>
+            <w:hideMark/>
+          </w:tcPr>
+          <w:p>
+            <w:pPr>
+              <w:spacing w:after="0" w:line="240" w:lineRule="auto"/>
+              <w:jc w:val="center"/>
+              <w:rPr>
+                <w:rFonts w:ascii="Calibri" w:eastAsia="Times New Roman" w:hAnsi="Calibri" w:cs="Calibri"/>
+                <w:color w:val="000000"/>
+                <w:sz w:val="20"/>
+                <w:szCs w:val="20"/>
+                <w:lang w:eastAsia="en-IN"/>
+              </w:rPr>
+            </w:pPr>
+            <w:proofErr w:type="spellStart"/>
+            <w:r>
+              <w:rPr>
+                <w:rFonts w:ascii="Calibri" w:eastAsia="Times New Roman" w:hAnsi="Calibri" w:cs="Calibri"/>
+                <w:color w:val="000000"/>
+                <w:sz w:val="20"/>
+                <w:szCs w:val="20"/>
+                <w:lang w:eastAsia="en-IN"/>
+              </w:rPr>
+              <w:t>Su</w:t>
+            </w:r>
+            <w:proofErr w:type="spellEnd"/>
+          </w:p>
+        </w:tc>
+        <w:tc>
+          <w:tcPr>
+            <w:tcW w:w="0" w:type="auto"/>
+            <w:tcBorders>
+              <w:top w:val="nil"/>
+              <w:left w:val="nil"/>
+              <w:bottom w:val="single" w:sz="4" w:space="0" w:color="auto"/>
+              <w:right w:val="single" w:sz="4" w:space="0" w:color="auto"/>
+            </w:tcBorders>
+            <w:shd w:val="clear" w:color="auto" w:fill="auto"/>
+            <w:vAlign w:val="center"/>
+            <w:hideMark/>
+          </w:tcPr>
+          <w:p>
+            <w:pPr>
+              <w:spacing w:after="0" w:line="240" w:lineRule="auto"/>
+              <w:jc w:val="center"/>
+              <w:rPr>
+                <w:rFonts w:ascii="Calibri" w:eastAsia="Times New Roman" w:hAnsi="Calibri" w:cs="Calibri"/>
+                <w:color w:val="000000"/>
+                <w:sz w:val="20"/>
+                <w:szCs w:val="20"/>
+                <w:lang w:eastAsia="en-IN"/>
+              </w:rPr>
+            </w:pPr>
+            <w:r>
+              <w:rPr>
+                <w:rFonts w:ascii="Calibri" w:eastAsia="Times New Roman" w:hAnsi="Calibri" w:cs="Calibri"/>
+                <w:color w:val="000000"/>
+                <w:sz w:val="20"/>
+                <w:szCs w:val="20"/>
+                <w:lang w:eastAsia="en-IN"/>
+              </w:rPr>
+              <w:t>Sy</w:t>
+            </w:r>
+          </w:p>
+        </w:tc>
+        <w:tc>
+          <w:tcPr>
+            <w:tcW w:w="0" w:type="auto"/>
+            <w:tcBorders>
+              <w:top w:val="nil"/>
+              <w:left w:val="nil"/>
+              <w:bottom w:val="single" w:sz="4" w:space="0" w:color="auto"/>
+              <w:right w:val="single" w:sz="4" w:space="0" w:color="auto"/>
+            </w:tcBorders>
+            <w:shd w:val="clear" w:color="auto" w:fill="auto"/>
+            <w:vAlign w:val="center"/>
+            <w:hideMark/>
+          </w:tcPr>
+          <w:p>
+            <w:pPr>
+              <w:spacing w:after="0" w:line="240" w:lineRule="auto"/>
+              <w:jc w:val="center"/>
+              <w:rPr>
+                <w:rFonts w:ascii="Calibri" w:eastAsia="Times New Roman" w:hAnsi="Calibri" w:cs="Calibri"/>
+                <w:sz w:val="20"/>
+                <w:szCs w:val="20"/>
+                <w:lang w:eastAsia="en-IN"/>
+              </w:rPr>
+            </w:pPr>
+            <w:r>
+              <w:rPr>
+                <w:rFonts w:ascii="Calibri" w:eastAsia="Times New Roman" w:hAnsi="Calibri" w:cs="Calibri"/>
+                <w:sz w:val="20"/>
+                <w:szCs w:val="20"/>
+                <w:lang w:eastAsia="en-IN"/>
+              </w:rPr>
+              <w:t>A5</w:t>
+            </w:r>
+          </w:p>
+        </w:tc>
+        <w:tc>
+          <w:tcPr>
+            <w:tcW w:w="0" w:type="auto"/>
+            <w:tcBorders>
+              <w:top w:val="nil"/>
+              <w:left w:val="nil"/>
+              <w:bottom w:val="single" w:sz="4" w:space="0" w:color="auto"/>
+              <w:right w:val="single" w:sz="4" w:space="0" w:color="auto"/>
+            </w:tcBorders>
+            <w:shd w:val="clear" w:color="auto" w:fill="auto"/>
+            <w:vAlign w:val="center"/>
+            <w:hideMark/>
+          </w:tcPr>
+          <w:p>
+            <w:pPr>
+              <w:spacing w:after="0" w:line="240" w:lineRule="auto"/>
+              <w:jc w:val="center"/>
+              <w:rPr>
+                <w:rFonts w:ascii="Calibri" w:eastAsia="Times New Roman" w:hAnsi="Calibri" w:cs="Calibri"/>
+                <w:color w:val="000000"/>
+                <w:sz w:val="20"/>
+                <w:szCs w:val="20"/>
+                <w:lang w:eastAsia="en-IN"/>
+              </w:rPr>
+            </w:pPr>
+            <w:r>
+              <w:rPr>
+                <w:rFonts w:ascii="Calibri" w:eastAsia="Times New Roman" w:hAnsi="Calibri" w:cs="Calibri"/>
+                <w:color w:val="000000"/>
+                <w:sz w:val="20"/>
+                <w:szCs w:val="20"/>
+                <w:lang w:eastAsia="en-IN"/>
+              </w:rPr>
+              <w:t>G</w:t>
+            </w:r>
+          </w:p>
+        </w:tc>
+        <w:tc>
+          <w:tcPr>
+            <w:tcW w:w="0" w:type="auto"/>
+            <w:tcBorders>
+              <w:top w:val="nil"/>
+              <w:left w:val="nil"/>
+              <w:bottom w:val="single" w:sz="4" w:space="0" w:color="auto"/>
+              <w:right w:val="single" w:sz="4" w:space="0" w:color="auto"/>
+            </w:tcBorders>
+            <w:shd w:val="clear" w:color="auto" w:fill="auto"/>
+            <w:vAlign w:val="center"/>
+            <w:hideMark/>
+          </w:tcPr>
+          <w:p>
+            <w:pPr>
+              <w:spacing w:after="0" w:line="240" w:lineRule="auto"/>
+              <w:jc w:val="center"/>
+              <w:rPr>
+                <w:rFonts w:ascii="Calibri" w:eastAsia="Times New Roman" w:hAnsi="Calibri" w:cs="Calibri"/>
+                <w:color w:val="000000"/>
+                <w:sz w:val="20"/>
+                <w:szCs w:val="20"/>
+                <w:lang w:eastAsia="en-IN"/>
+              </w:rPr>
+            </w:pPr>
+            <w:r>
+              <w:rPr>
+                <w:rFonts w:ascii="Calibri" w:eastAsia="Times New Roman" w:hAnsi="Calibri" w:cs="Calibri"/>
+                <w:color w:val="000000"/>
+                <w:sz w:val="20"/>
+                <w:szCs w:val="20"/>
+                <w:lang w:eastAsia="en-IN"/>
+              </w:rPr>
+              <w:t>E</w:t>
+            </w:r>
+          </w:p>
+        </w:tc>
+      </w:tr>
+      <w:tr>
+        <w:trPr>
+          <w:trHeight w:val="288"/>
+        </w:trPr>
+        <w:tc>
+          <w:tcPr>
+            <w:tcW w:w="0" w:type="auto"/>
+            <w:tcBorders>
+              <w:top w:val="nil"/>
+              <w:left w:val="single" w:sz="4" w:space="0" w:color="auto"/>
+              <w:bottom w:val="single" w:sz="4" w:space="0" w:color="auto"/>
+              <w:right w:val="single" w:sz="4" w:space="0" w:color="auto"/>
+            </w:tcBorders>
+            <w:shd w:val="clear" w:color="auto" w:fill="auto"/>
+            <w:vAlign w:val="center"/>
+            <w:hideMark/>
+          </w:tcPr>
+          <w:p>
+            <w:pPr>
+              <w:spacing w:after="0" w:line="240" w:lineRule="auto"/>
+              <w:jc w:val="center"/>
+              <w:rPr>
+                <w:rFonts w:ascii="Calibri" w:eastAsia="Times New Roman" w:hAnsi="Calibri" w:cs="Calibri"/>
+                <w:color w:val="000000"/>
+                <w:sz w:val="20"/>
+                <w:szCs w:val="20"/>
+                <w:lang w:eastAsia="en-IN"/>
+              </w:rPr>
+            </w:pPr>
+            <w:r>
+              <w:rPr>
+                <w:rFonts w:ascii="Calibri" w:eastAsia="Times New Roman" w:hAnsi="Calibri" w:cs="Calibri"/>
+                <w:color w:val="000000"/>
+                <w:sz w:val="20"/>
+                <w:szCs w:val="20"/>
+                <w:lang w:eastAsia="en-IN"/>
+              </w:rPr>
+              <w:t>FALSE</w:t>
+            </w:r>
+          </w:p>
+        </w:tc>
+        <w:tc>
+          <w:tcPr>
+            <w:tcW w:w="0" w:type="auto"/>
+            <w:tcBorders>
+              <w:top w:val="nil"/>
+              <w:left w:val="nil"/>
+              <w:bottom w:val="single" w:sz="4" w:space="0" w:color="auto"/>
+              <w:right w:val="single" w:sz="4" w:space="0" w:color="auto"/>
+            </w:tcBorders>
+            <w:shd w:val="clear" w:color="000000" w:fill="00B050"/>
+            <w:vAlign w:val="center"/>
+            <w:hideMark/>
+          </w:tcPr>
+          <w:p>
+            <w:pPr>
+              <w:spacing w:after="0" w:line="240" w:lineRule="auto"/>
+              <w:jc w:val="right"/>
+              <w:rPr>
+                <w:rFonts w:ascii="Calibri" w:eastAsia="Times New Roman" w:hAnsi="Calibri" w:cs="Calibri"/>
+                <w:b/>
+                <w:bCs/>
+                <w:color w:val="FFFFFF"/>
+                <w:sz w:val="20"/>
+                <w:szCs w:val="20"/>
+                <w:lang w:eastAsia="en-IN"/>
+              </w:rPr>
+            </w:pPr>
+            <w:r>
+              <w:rPr>
+                <w:rFonts w:ascii="Calibri" w:eastAsia="Times New Roman" w:hAnsi="Calibri" w:cs="Calibri"/>
+                <w:b/>
+                <w:bCs/>
+                <w:color w:val="FFFFFF"/>
+                <w:sz w:val="20"/>
+                <w:szCs w:val="20"/>
+                <w:lang w:eastAsia="en-IN"/>
+              </w:rPr>
+              <w:t>568.6</w:t>
+            </w:r>
+          </w:p>
+        </w:tc>
+        <w:tc>
+          <w:tcPr>
+            <w:tcW w:w="0" w:type="auto"/>
+            <w:tcBorders>
+              <w:top w:val="nil"/>
+              <w:left w:val="nil"/>
+              <w:bottom w:val="single" w:sz="4" w:space="0" w:color="auto"/>
+              <w:right w:val="single" w:sz="4" w:space="0" w:color="auto"/>
+            </w:tcBorders>
+            <w:shd w:val="clear" w:color="000000" w:fill="00B050"/>
+            <w:vAlign w:val="center"/>
+            <w:hideMark/>
+          </w:tcPr>
+          <w:p>
+            <w:pPr>
+              <w:spacing w:after="0" w:line="240" w:lineRule="auto"/>
+              <w:jc w:val="right"/>
+              <w:rPr>
+                <w:rFonts w:ascii="Calibri" w:eastAsia="Times New Roman" w:hAnsi="Calibri" w:cs="Calibri"/>
+                <w:b/>
+                <w:bCs/>
+                <w:color w:val="FFFFFF"/>
+                <w:sz w:val="20"/>
+                <w:szCs w:val="20"/>
+                <w:lang w:eastAsia="en-IN"/>
+              </w:rPr>
+            </w:pPr>
+            <w:r>
+              <w:rPr>
+                <w:rFonts w:ascii="Calibri" w:eastAsia="Times New Roman" w:hAnsi="Calibri" w:cs="Calibri"/>
+                <w:b/>
+                <w:bCs/>
+                <w:color w:val="FFFFFF"/>
+                <w:sz w:val="20"/>
+                <w:szCs w:val="20"/>
+                <w:lang w:eastAsia="en-IN"/>
+              </w:rPr>
+              <w:t>370</w:t>
+            </w:r>
+          </w:p>
+        </w:tc>
+        <w:tc>
+          <w:tcPr>
+            <w:tcW w:w="0" w:type="auto"/>
+            <w:tcBorders>
+              <w:top w:val="nil"/>
+              <w:left w:val="nil"/>
+              <w:bottom w:val="single" w:sz="4" w:space="0" w:color="auto"/>
+              <w:right w:val="single" w:sz="4" w:space="0" w:color="auto"/>
+            </w:tcBorders>
+            <w:shd w:val="clear" w:color="000000" w:fill="FF0000"/>
+            <w:vAlign w:val="center"/>
+            <w:hideMark/>
+          </w:tcPr>
+          <w:p>
+            <w:pPr>
+              <w:spacing w:after="0" w:line="240" w:lineRule="auto"/>
+              <w:jc w:val="right"/>
+              <w:rPr>
+                <w:rFonts w:ascii="Calibri" w:eastAsia="Times New Roman" w:hAnsi="Calibri" w:cs="Calibri"/>
+                <w:b/>
+                <w:bCs/>
+                <w:color w:val="FFFFFF"/>
+                <w:sz w:val="20"/>
+                <w:szCs w:val="20"/>
+                <w:lang w:eastAsia="en-IN"/>
+              </w:rPr>
+            </w:pPr>
+            <w:r>
+              <w:rPr>
+                <w:rFonts w:ascii="Calibri" w:eastAsia="Times New Roman" w:hAnsi="Calibri" w:cs="Calibri"/>
+                <w:b/>
+                <w:bCs/>
+                <w:color w:val="FFFFFF"/>
+                <w:sz w:val="20"/>
+                <w:szCs w:val="20"/>
+                <w:lang w:eastAsia="en-IN"/>
+              </w:rPr>
+              <w:t>17.14</w:t>
+            </w:r>
+          </w:p>
+        </w:tc>
+        <w:tc>
+          <w:tcPr>
+            <w:tcW w:w="0" w:type="auto"/>
+            <w:tcBorders>
+              <w:top w:val="nil"/>
+              <w:left w:val="nil"/>
+              <w:bottom w:val="single" w:sz="4" w:space="0" w:color="auto"/>
+              <w:right w:val="single" w:sz="4" w:space="0" w:color="auto"/>
+            </w:tcBorders>
+            <w:shd w:val="clear" w:color="000000" w:fill="FF0000"/>
+            <w:vAlign w:val="center"/>
+            <w:hideMark/>
+          </w:tcPr>
+          <w:p>
+            <w:pPr>
+              <w:spacing w:after="0" w:line="240" w:lineRule="auto"/>
+              <w:jc w:val="right"/>
+              <w:rPr>
+                <w:rFonts w:ascii="Calibri" w:eastAsia="Times New Roman" w:hAnsi="Calibri" w:cs="Calibri"/>
+                <w:b/>
+                <w:bCs/>
+                <w:color w:val="FFFFFF"/>
+                <w:sz w:val="20"/>
+                <w:szCs w:val="20"/>
+                <w:lang w:eastAsia="en-IN"/>
+              </w:rPr>
+            </w:pPr>
+            <w:r>
+              <w:rPr>
+                <w:rFonts w:ascii="Calibri" w:eastAsia="Times New Roman" w:hAnsi="Calibri" w:cs="Calibri"/>
+                <w:b/>
+                <w:bCs/>
+                <w:color w:val="FFFFFF"/>
+                <w:sz w:val="20"/>
+                <w:szCs w:val="20"/>
+                <w:lang w:eastAsia="en-IN"/>
+              </w:rPr>
+              <w:t>64020.8</w:t>
+            </w:r>
+          </w:p>
+        </w:tc>
+        <w:tc>
+          <w:tcPr>
+            <w:tcW w:w="0" w:type="auto"/>
+            <w:tcBorders>
+              <w:top w:val="nil"/>
+              <w:left w:val="nil"/>
+              <w:bottom w:val="single" w:sz="4" w:space="0" w:color="auto"/>
+              <w:right w:val="single" w:sz="4" w:space="0" w:color="auto"/>
+            </w:tcBorders>
+            <w:shd w:val="clear" w:color="000000" w:fill="FF0000"/>
+            <w:vAlign w:val="center"/>
+            <w:hideMark/>
+          </w:tcPr>
+          <w:p>
+            <w:pPr>
+              <w:spacing w:after="0" w:line="240" w:lineRule="auto"/>
+              <w:jc w:val="right"/>
+              <w:rPr>
+                <w:rFonts w:ascii="Calibri" w:eastAsia="Times New Roman" w:hAnsi="Calibri" w:cs="Calibri"/>
+                <w:b/>
+                <w:bCs/>
+                <w:color w:val="FFFFFF"/>
+                <w:sz w:val="20"/>
+                <w:szCs w:val="20"/>
+                <w:lang w:eastAsia="en-IN"/>
+              </w:rPr>
+            </w:pPr>
+            <w:r>
+              <w:rPr>
+                <w:rFonts w:ascii="Calibri" w:eastAsia="Times New Roman" w:hAnsi="Calibri" w:cs="Calibri"/>
+                <w:b/>
+                <w:bCs/>
+                <w:color w:val="FFFFFF"/>
+                <w:sz w:val="20"/>
+                <w:szCs w:val="20"/>
+                <w:lang w:eastAsia="en-IN"/>
+              </w:rPr>
+              <w:t>160551.3</w:t>
+            </w:r>
+          </w:p>
+        </w:tc>
+      </w:tr>
+      <w:tr>
+        <w:trPr>
+          <w:trHeight w:val="288"/>
+        </w:trPr>
+        <w:tc>
+          <w:tcPr>
+            <w:tcW w:w="0" w:type="auto"/>
+            <w:tcBorders>
+              <w:top w:val="nil"/>
+              <w:left w:val="single" w:sz="4" w:space="0" w:color="auto"/>
+              <w:bottom w:val="single" w:sz="4" w:space="0" w:color="auto"/>
+              <w:right w:val="single" w:sz="4" w:space="0" w:color="auto"/>
+            </w:tcBorders>
+            <w:shd w:val="clear" w:color="auto" w:fill="auto"/>
+            <w:vAlign w:val="center"/>
+            <w:hideMark/>
+          </w:tcPr>
+          <w:p>
+            <w:pPr>
+              <w:spacing w:after="0" w:line="240" w:lineRule="auto"/>
+              <w:jc w:val="center"/>
+              <w:rPr>
+                <w:rFonts w:ascii="Calibri" w:eastAsia="Times New Roman" w:hAnsi="Calibri" w:cs="Calibri"/>
+                <w:color w:val="000000"/>
+                <w:sz w:val="20"/>
+                <w:szCs w:val="20"/>
+                <w:lang w:eastAsia="en-IN"/>
+              </w:rPr>
+            </w:pPr>
+            <w:r>
+              <w:rPr>
+                <w:rFonts w:ascii="Calibri" w:eastAsia="Times New Roman" w:hAnsi="Calibri" w:cs="Calibri"/>
+                <w:color w:val="000000"/>
+                <w:sz w:val="20"/>
+                <w:szCs w:val="20"/>
+                <w:lang w:eastAsia="en-IN"/>
+              </w:rPr>
+              <w:t>TRUE</w:t>
+            </w:r>
+          </w:p>
+        </w:tc>
+        <w:tc>
+          <w:tcPr>
+            <w:tcW w:w="0" w:type="auto"/>
+            <w:tcBorders>
+              <w:top w:val="nil"/>
+              <w:left w:val="nil"/>
+              <w:bottom w:val="single" w:sz="4" w:space="0" w:color="auto"/>
+              <w:right w:val="single" w:sz="4" w:space="0" w:color="auto"/>
+            </w:tcBorders>
+            <w:shd w:val="clear" w:color="000000" w:fill="FF0000"/>
+            <w:vAlign w:val="center"/>
+            <w:hideMark/>
+          </w:tcPr>
+          <w:p>
+            <w:pPr>
+              <w:spacing w:after="0" w:line="240" w:lineRule="auto"/>
+              <w:jc w:val="right"/>
+              <w:rPr>
+                <w:rFonts w:ascii="Calibri" w:eastAsia="Times New Roman" w:hAnsi="Calibri" w:cs="Calibri"/>
+                <w:b/>
+                <w:bCs/>
+                <w:color w:val="FFFFFF"/>
+                <w:sz w:val="20"/>
+                <w:szCs w:val="20"/>
+                <w:lang w:eastAsia="en-IN"/>
+              </w:rPr>
+            </w:pPr>
+            <w:r>
+              <w:rPr>
+                <w:rFonts w:ascii="Calibri" w:eastAsia="Times New Roman" w:hAnsi="Calibri" w:cs="Calibri"/>
+                <w:b/>
+                <w:bCs/>
+                <w:color w:val="FFFFFF"/>
+                <w:sz w:val="20"/>
+                <w:szCs w:val="20"/>
+                <w:lang w:eastAsia="en-IN"/>
+              </w:rPr>
+              <w:t>457.7</w:t>
+            </w:r>
+          </w:p>
+        </w:tc>
+        <w:tc>
+          <w:tcPr>
+            <w:tcW w:w="0" w:type="auto"/>
+            <w:tcBorders>
+              <w:top w:val="nil"/>
+              <w:left w:val="nil"/>
+              <w:bottom w:val="single" w:sz="4" w:space="0" w:color="auto"/>
+              <w:right w:val="single" w:sz="4" w:space="0" w:color="auto"/>
+            </w:tcBorders>
+            <w:shd w:val="clear" w:color="000000" w:fill="FF0000"/>
+            <w:vAlign w:val="center"/>
+            <w:hideMark/>
+          </w:tcPr>
+          <w:p>
+            <w:pPr>
+              <w:spacing w:after="0" w:line="240" w:lineRule="auto"/>
+              <w:jc w:val="right"/>
+              <w:rPr>
+                <w:rFonts w:ascii="Calibri" w:eastAsia="Times New Roman" w:hAnsi="Calibri" w:cs="Calibri"/>
+                <w:b/>
+                <w:bCs/>
+                <w:color w:val="FFFFFF"/>
+                <w:sz w:val="20"/>
+                <w:szCs w:val="20"/>
+                <w:lang w:eastAsia="en-IN"/>
+              </w:rPr>
+            </w:pPr>
+            <w:r>
+              <w:rPr>
+                <w:rFonts w:ascii="Calibri" w:eastAsia="Times New Roman" w:hAnsi="Calibri" w:cs="Calibri"/>
+                <w:b/>
+                <w:bCs/>
+                <w:color w:val="FFFFFF"/>
+                <w:sz w:val="20"/>
+                <w:szCs w:val="20"/>
+                <w:lang w:eastAsia="en-IN"/>
+              </w:rPr>
+              <w:t>303.5</w:t>
+            </w:r>
+          </w:p>
+        </w:tc>
+        <w:tc>
+          <w:tcPr>
+            <w:tcW w:w="0" w:type="auto"/>
+            <w:tcBorders>
+              <w:top w:val="nil"/>
+              <w:left w:val="nil"/>
+              <w:bottom w:val="single" w:sz="4" w:space="0" w:color="auto"/>
+              <w:right w:val="single" w:sz="4" w:space="0" w:color="auto"/>
+            </w:tcBorders>
+            <w:shd w:val="clear" w:color="000000" w:fill="00B050"/>
+            <w:vAlign w:val="center"/>
+            <w:hideMark/>
+          </w:tcPr>
+          <w:p>
+            <w:pPr>
+              <w:spacing w:after="0" w:line="240" w:lineRule="auto"/>
+              <w:jc w:val="right"/>
+              <w:rPr>
+                <w:rFonts w:ascii="Calibri" w:eastAsia="Times New Roman" w:hAnsi="Calibri" w:cs="Calibri"/>
+                <w:b/>
+                <w:bCs/>
+                <w:color w:val="FFFFFF"/>
+                <w:sz w:val="20"/>
+                <w:szCs w:val="20"/>
+                <w:lang w:eastAsia="en-IN"/>
+              </w:rPr>
+            </w:pPr>
+            <w:r>
+              <w:rPr>
+                <w:rFonts w:ascii="Calibri" w:eastAsia="Times New Roman" w:hAnsi="Calibri" w:cs="Calibri"/>
+                <w:b/>
+                <w:bCs/>
+                <w:color w:val="FFFFFF"/>
+                <w:sz w:val="20"/>
+                <w:szCs w:val="20"/>
+                <w:lang w:eastAsia="en-IN"/>
+              </w:rPr>
+              <w:t>20.6</w:t>
+            </w:r>
+          </w:p>
+        </w:tc>
+        <w:tc>
+          <w:tcPr>
+            <w:tcW w:w="0" w:type="auto"/>
+            <w:tcBorders>
+              <w:top w:val="nil"/>
+              <w:left w:val="nil"/>
+              <w:bottom w:val="single" w:sz="4" w:space="0" w:color="auto"/>
+              <w:right w:val="single" w:sz="4" w:space="0" w:color="auto"/>
+            </w:tcBorders>
+            <w:shd w:val="clear" w:color="000000" w:fill="00B050"/>
+            <w:vAlign w:val="center"/>
+            <w:hideMark/>
+          </w:tcPr>
+          <w:p>
+            <w:pPr>
+              <w:spacing w:after="0" w:line="240" w:lineRule="auto"/>
+              <w:jc w:val="right"/>
+              <w:rPr>
+                <w:rFonts w:ascii="Calibri" w:eastAsia="Times New Roman" w:hAnsi="Calibri" w:cs="Calibri"/>
+                <w:b/>
+                <w:bCs/>
+                <w:color w:val="FFFFFF"/>
+                <w:sz w:val="20"/>
+                <w:szCs w:val="20"/>
+                <w:lang w:eastAsia="en-IN"/>
+              </w:rPr>
+            </w:pPr>
+            <w:r>
+              <w:rPr>
+                <w:rFonts w:ascii="Calibri" w:eastAsia="Times New Roman" w:hAnsi="Calibri" w:cs="Calibri"/>
+                <w:b/>
+                <w:bCs/>
+                <w:color w:val="FFFFFF"/>
+                <w:sz w:val="20"/>
+                <w:szCs w:val="20"/>
+                <w:lang w:eastAsia="en-IN"/>
+              </w:rPr>
+              <w:t>79577.8</w:t>
+            </w:r>
+          </w:p>
+        </w:tc>
+        <w:tc>
+          <w:tcPr>
+            <w:tcW w:w="0" w:type="auto"/>
+            <w:tcBorders>
+              <w:top w:val="nil"/>
+              <w:left w:val="nil"/>
+              <w:bottom w:val="single" w:sz="4" w:space="0" w:color="auto"/>
+              <w:right w:val="single" w:sz="4" w:space="0" w:color="auto"/>
+            </w:tcBorders>
+            <w:shd w:val="clear" w:color="000000" w:fill="00B050"/>
+            <w:vAlign w:val="center"/>
+            <w:hideMark/>
+          </w:tcPr>
+          <w:p>
+            <w:pPr>
+              <w:spacing w:after="0" w:line="240" w:lineRule="auto"/>
+              <w:jc w:val="right"/>
+              <w:rPr>
+                <w:rFonts w:ascii="Calibri" w:eastAsia="Times New Roman" w:hAnsi="Calibri" w:cs="Calibri"/>
+                <w:b/>
+                <w:bCs/>
+                <w:color w:val="FFFFFF"/>
+                <w:sz w:val="20"/>
+                <w:szCs w:val="20"/>
+                <w:lang w:eastAsia="en-IN"/>
+              </w:rPr>
+            </w:pPr>
+            <w:r>
+              <w:rPr>
+                <w:rFonts w:ascii="Calibri" w:eastAsia="Times New Roman" w:hAnsi="Calibri" w:cs="Calibri"/>
+                <w:b/>
+                <w:bCs/>
+                <w:color w:val="FFFFFF"/>
+                <w:sz w:val="20"/>
+                <w:szCs w:val="20"/>
+                <w:lang w:eastAsia="en-IN"/>
+              </w:rPr>
+              <w:t>205422.2</w:t>
+            </w:r>
+          </w:p>
+        </w:tc>
+      </w:tr>
+    </w:tbl>
+    <w:p>
+      <w:pPr>
+        <w:autoSpaceDE w:val="0"/>
+        <w:autoSpaceDN w:val="0"/>
+        <w:adjustRightInd w:val="0"/>
+        <w:spacing w:after="0" w:line="240" w:lineRule="auto"/>
+        <w:rPr>
+          <w:rFonts w:cstheme="minorHAnsi"/>
+          <w:bCs/>
+          <w:sz w:val="20"/>
+          <w:szCs w:val="20"/>
+        </w:rPr>
+      </w:pPr>
+    </w:p>
+    <w:p>
+      <w:pPr>
+        <w:autoSpaceDE w:val="0"/>
+        <w:autoSpaceDN w:val="0"/>
+        <w:adjustRightInd w:val="0"/>
+        <w:spacing w:after="0" w:line="240" w:lineRule="auto"/>
+        <w:rPr>
+          <w:rFonts w:cstheme="minorHAnsi"/>
+          <w:bCs/>
+          <w:sz w:val="20"/>
+          <w:szCs w:val="20"/>
+        </w:rPr>
+      </w:pPr>
+      <w:r>
+        <w:rPr>
+          <w:rFonts w:cstheme="minorHAnsi"/>
+          <w:bCs/>
+          <w:sz w:val="20"/>
+          <w:szCs w:val="20"/>
+        </w:rPr>
+        <w:t>"Use = True" Materials: Prioritize higher ductility and resistivity but have lower strength.</w:t>
+      </w:r>
+    </w:p>
+    <w:p>
+      <w:pPr>
+        <w:autoSpaceDE w:val="0"/>
+        <w:autoSpaceDN w:val="0"/>
+        <w:adjustRightInd w:val="0"/>
+        <w:spacing w:after="0" w:line="240" w:lineRule="auto"/>
+        <w:rPr>
+          <w:rFonts w:cstheme="minorHAnsi"/>
+          <w:bCs/>
+          <w:sz w:val="20"/>
+          <w:szCs w:val="20"/>
+        </w:rPr>
+      </w:pPr>
+      <w:r>
+        <w:rPr>
+          <w:rFonts w:cstheme="minorHAnsi"/>
+          <w:bCs/>
+          <w:sz w:val="20"/>
+          <w:szCs w:val="20"/>
+        </w:rPr>
+        <w:t xml:space="preserve">"Use = False" Materials: </w:t>
+      </w:r>
+      <w:proofErr w:type="spellStart"/>
+      <w:r>
+        <w:rPr>
+          <w:rFonts w:cstheme="minorHAnsi"/>
+          <w:bCs/>
+          <w:sz w:val="20"/>
+          <w:szCs w:val="20"/>
+        </w:rPr>
+        <w:t>Favor</w:t>
+      </w:r>
+      <w:proofErr w:type="spellEnd"/>
+      <w:r>
+        <w:rPr>
+          <w:rFonts w:cstheme="minorHAnsi"/>
+          <w:bCs/>
+          <w:sz w:val="20"/>
+          <w:szCs w:val="20"/>
+        </w:rPr>
+        <w:t xml:space="preserve"> higher strength but have lower ductility and resistivity.</w:t>
+      </w:r>
+    </w:p>
+    <w:p>
+      <w:pPr>
+        <w:autoSpaceDE w:val="0"/>
+        <w:autoSpaceDN w:val="0"/>
+        <w:adjustRightInd w:val="0"/>
+        <w:spacing w:after="0" w:line="240" w:lineRule="auto"/>
+        <w:rPr>
+          <w:rFonts w:cstheme="minorHAnsi"/>
+          <w:bCs/>
+          <w:sz w:val="20"/>
+          <w:szCs w:val="20"/>
+        </w:rPr>
+      </w:pPr>
+      <w:r>
+        <w:rPr>
+          <w:rFonts w:cstheme="minorHAnsi"/>
+          <w:bCs/>
+          <w:sz w:val="20"/>
+          <w:szCs w:val="20"/>
+        </w:rPr>
+        <w:lastRenderedPageBreak/>
+        <w:drawing>
+          <wp:inline distT="0" distB="0" distL="0" distR="0" wp14:anchorId="3F7F1516" wp14:editId="19B8A421">
+            <wp:extent cx="5810250" cy="9777730"/>
+            <wp:effectExtent l="0" t="0" r="0" b="0"/>
+            <wp:docPr id="11" name="Picture 11"/>
+            <wp:cNvGraphicFramePr>
+              <a:graphicFrameLocks xmlns:a="http://schemas.openxmlformats.org/drawingml/2006/main" noChangeAspect="1"/>
+            </wp:cNvGraphicFramePr>
+            <a:graphic xmlns:a="http://schemas.openxmlformats.org/drawingml/2006/main">
+              <a:graphicData uri="http://schemas.openxmlformats.org/drawingml/2006/picture">
+                <pic:pic xmlns:pic="http://schemas.openxmlformats.org/drawingml/2006/picture">
+                  <pic:nvPicPr>
+                    <pic:cNvPr id="1" name=""/>
+                    <pic:cNvPicPr/>
+                  </pic:nvPicPr>
+                  <pic:blipFill>
+                    <a:blip r:embed="rId15"/>
+                    <a:stretch>
+                      <a:fillRect/>
+                    </a:stretch>
+                  </pic:blipFill>
+                  <pic:spPr>
+                    <a:xfrm>
+                      <a:off x="0" y="0"/>
+                      <a:ext cx="5810250" cy="9777730"/>
+                    </a:xfrm>
+                    <a:prstGeom prst="rect">
+                      <a:avLst/>
+                    </a:prstGeom>
+                  </pic:spPr>
+                </pic:pic>
+              </a:graphicData>
+            </a:graphic>
+          </wp:inline>
+        </w:drawing>
+      </w:r>
+    </w:p>
+    <w:p>
+      <w:pPr>
+        <w:autoSpaceDE w:val="0"/>
+        <w:autoSpaceDN w:val="0"/>
+        <w:adjustRightInd w:val="0"/>
+        <w:spacing w:after="0" w:line="240" w:lineRule="auto"/>
+        <w:rPr>
+          <w:rFonts w:cstheme="minorHAnsi"/>
+          <w:bCs/>
+          <w:sz w:val="20"/>
+          <w:szCs w:val="20"/>
+        </w:rPr>
+      </w:pPr>
+    </w:p>
+    <w:p>
+      <w:pPr>
+        <w:pStyle w:val="Default"/>
+        <w:ind w:left="720"/>
+        <w:rPr>
+          <w:rFonts w:asciiTheme="minorHAnsi" w:hAnsiTheme="minorHAnsi" w:cstheme="minorHAnsi"/>
+          <w:b/>
+          <w:bCs/>
+          <w:color w:val="auto"/>
+          <w:sz w:val="20"/>
+          <w:szCs w:val="20"/>
+        </w:rPr>
+      </w:pPr>
+    </w:p>
     <w:sectPr>
       <w:pgSz w:w="11906" w:h="16838"/>
       <w:pgMar w:top="720" w:right="720" w:bottom="720" w:left="720" w:header="708" w:footer="708" w:gutter="0"/>
@@ -15791,16 +18882,16 @@
     </w:lvl>
   </w:abstractNum>
   <w:abstractNum w:abstractNumId="6" w15:restartNumberingAfterBreak="0">
-    <w:nsid w:val="690B1155"/>
+    <w:nsid w:val="55BD7838"/>
     <w:multiLevelType w:val="hybridMultilevel"/>
-    <w:tmpl w:val="59A6A03E"/>
+    <w:tmpl w:val="A2CE24C6"/>
     <w:lvl w:ilvl="0" w:tplc="40090001">
       <w:start w:val="1"/>
       <w:numFmt w:val="bullet"/>
       <w:lvlText w:val=""/>
       <w:lvlJc w:val="left"/>
       <w:pPr>
-        <w:ind w:left="1800" w:hanging="360"/>
+        <w:ind w:left="720" w:hanging="360"/>
       </w:pPr>
       <w:rPr>
         <w:rFonts w:ascii="Symbol" w:hAnsi="Symbol" w:hint="default"/>
@@ -15812,7 +18903,7 @@
       <w:lvlText w:val="o"/>
       <w:lvlJc w:val="left"/>
       <w:pPr>
-        <w:ind w:left="2520" w:hanging="360"/>
+        <w:ind w:left="1440" w:hanging="360"/>
       </w:pPr>
       <w:rPr>
         <w:rFonts w:ascii="Courier New" w:hAnsi="Courier New" w:cs="Courier New" w:hint="default"/>
@@ -15824,7 +18915,7 @@
       <w:lvlText w:val=""/>
       <w:lvlJc w:val="left"/>
       <w:pPr>
-        <w:ind w:left="3240" w:hanging="360"/>
+        <w:ind w:left="2160" w:hanging="360"/>
       </w:pPr>
       <w:rPr>
         <w:rFonts w:ascii="Wingdings" w:hAnsi="Wingdings" w:hint="default"/>
@@ -15836,7 +18927,7 @@
       <w:lvlText w:val=""/>
       <w:lvlJc w:val="left"/>
       <w:pPr>
-        <w:ind w:left="3960" w:hanging="360"/>
+        <w:ind w:left="2880" w:hanging="360"/>
       </w:pPr>
       <w:rPr>
         <w:rFonts w:ascii="Symbol" w:hAnsi="Symbol" w:hint="default"/>
@@ -15848,7 +18939,7 @@
       <w:lvlText w:val="o"/>
       <w:lvlJc w:val="left"/>
       <w:pPr>
-        <w:ind w:left="4680" w:hanging="360"/>
+        <w:ind w:left="3600" w:hanging="360"/>
       </w:pPr>
       <w:rPr>
         <w:rFonts w:ascii="Courier New" w:hAnsi="Courier New" w:cs="Courier New" w:hint="default"/>
@@ -15860,7 +18951,7 @@
       <w:lvlText w:val=""/>
       <w:lvlJc w:val="left"/>
       <w:pPr>
-        <w:ind w:left="5400" w:hanging="360"/>
+        <w:ind w:left="4320" w:hanging="360"/>
       </w:pPr>
       <w:rPr>
         <w:rFonts w:ascii="Wingdings" w:hAnsi="Wingdings" w:hint="default"/>
@@ -15872,7 +18963,7 @@
       <w:lvlText w:val=""/>
       <w:lvlJc w:val="left"/>
       <w:pPr>
-        <w:ind w:left="6120" w:hanging="360"/>
+        <w:ind w:left="5040" w:hanging="360"/>
       </w:pPr>
       <w:rPr>
         <w:rFonts w:ascii="Symbol" w:hAnsi="Symbol" w:hint="default"/>
@@ -15884,7 +18975,7 @@
       <w:lvlText w:val="o"/>
       <w:lvlJc w:val="left"/>
       <w:pPr>
-        <w:ind w:left="6840" w:hanging="360"/>
+        <w:ind w:left="5760" w:hanging="360"/>
       </w:pPr>
       <w:rPr>
         <w:rFonts w:ascii="Courier New" w:hAnsi="Courier New" w:cs="Courier New" w:hint="default"/>
@@ -15896,7 +18987,459 @@
       <w:lvlText w:val=""/>
       <w:lvlJc w:val="left"/>
       <w:pPr>
+        <w:ind w:left="6480" w:hanging="360"/>
+      </w:pPr>
+      <w:rPr>
+        <w:rFonts w:ascii="Wingdings" w:hAnsi="Wingdings" w:hint="default"/>
+      </w:rPr>
+    </w:lvl>
+  </w:abstractNum>
+  <w:abstractNum w:abstractNumId="7" w15:restartNumberingAfterBreak="0">
+    <w:nsid w:val="690B1155"/>
+    <w:multiLevelType w:val="hybridMultilevel"/>
+    <w:tmpl w:val="59A6A03E"/>
+    <w:lvl w:ilvl="0" w:tplc="40090001">
+      <w:start w:val="1"/>
+      <w:numFmt w:val="bullet"/>
+      <w:lvlText w:val=""/>
+      <w:lvlJc w:val="left"/>
+      <w:pPr>
+        <w:ind w:left="1800" w:hanging="360"/>
+      </w:pPr>
+      <w:rPr>
+        <w:rFonts w:ascii="Symbol" w:hAnsi="Symbol" w:hint="default"/>
+      </w:rPr>
+    </w:lvl>
+    <w:lvl w:ilvl="1" w:tplc="40090003" w:tentative="1">
+      <w:start w:val="1"/>
+      <w:numFmt w:val="bullet"/>
+      <w:lvlText w:val="o"/>
+      <w:lvlJc w:val="left"/>
+      <w:pPr>
+        <w:ind w:left="2520" w:hanging="360"/>
+      </w:pPr>
+      <w:rPr>
+        <w:rFonts w:ascii="Courier New" w:hAnsi="Courier New" w:cs="Courier New" w:hint="default"/>
+      </w:rPr>
+    </w:lvl>
+    <w:lvl w:ilvl="2" w:tplc="40090005" w:tentative="1">
+      <w:start w:val="1"/>
+      <w:numFmt w:val="bullet"/>
+      <w:lvlText w:val=""/>
+      <w:lvlJc w:val="left"/>
+      <w:pPr>
+        <w:ind w:left="3240" w:hanging="360"/>
+      </w:pPr>
+      <w:rPr>
+        <w:rFonts w:ascii="Wingdings" w:hAnsi="Wingdings" w:hint="default"/>
+      </w:rPr>
+    </w:lvl>
+    <w:lvl w:ilvl="3" w:tplc="40090001" w:tentative="1">
+      <w:start w:val="1"/>
+      <w:numFmt w:val="bullet"/>
+      <w:lvlText w:val=""/>
+      <w:lvlJc w:val="left"/>
+      <w:pPr>
+        <w:ind w:left="3960" w:hanging="360"/>
+      </w:pPr>
+      <w:rPr>
+        <w:rFonts w:ascii="Symbol" w:hAnsi="Symbol" w:hint="default"/>
+      </w:rPr>
+    </w:lvl>
+    <w:lvl w:ilvl="4" w:tplc="40090003" w:tentative="1">
+      <w:start w:val="1"/>
+      <w:numFmt w:val="bullet"/>
+      <w:lvlText w:val="o"/>
+      <w:lvlJc w:val="left"/>
+      <w:pPr>
+        <w:ind w:left="4680" w:hanging="360"/>
+      </w:pPr>
+      <w:rPr>
+        <w:rFonts w:ascii="Courier New" w:hAnsi="Courier New" w:cs="Courier New" w:hint="default"/>
+      </w:rPr>
+    </w:lvl>
+    <w:lvl w:ilvl="5" w:tplc="40090005" w:tentative="1">
+      <w:start w:val="1"/>
+      <w:numFmt w:val="bullet"/>
+      <w:lvlText w:val=""/>
+      <w:lvlJc w:val="left"/>
+      <w:pPr>
+        <w:ind w:left="5400" w:hanging="360"/>
+      </w:pPr>
+      <w:rPr>
+        <w:rFonts w:ascii="Wingdings" w:hAnsi="Wingdings" w:hint="default"/>
+      </w:rPr>
+    </w:lvl>
+    <w:lvl w:ilvl="6" w:tplc="40090001" w:tentative="1">
+      <w:start w:val="1"/>
+      <w:numFmt w:val="bullet"/>
+      <w:lvlText w:val=""/>
+      <w:lvlJc w:val="left"/>
+      <w:pPr>
+        <w:ind w:left="6120" w:hanging="360"/>
+      </w:pPr>
+      <w:rPr>
+        <w:rFonts w:ascii="Symbol" w:hAnsi="Symbol" w:hint="default"/>
+      </w:rPr>
+    </w:lvl>
+    <w:lvl w:ilvl="7" w:tplc="40090003" w:tentative="1">
+      <w:start w:val="1"/>
+      <w:numFmt w:val="bullet"/>
+      <w:lvlText w:val="o"/>
+      <w:lvlJc w:val="left"/>
+      <w:pPr>
+        <w:ind w:left="6840" w:hanging="360"/>
+      </w:pPr>
+      <w:rPr>
+        <w:rFonts w:ascii="Courier New" w:hAnsi="Courier New" w:cs="Courier New" w:hint="default"/>
+      </w:rPr>
+    </w:lvl>
+    <w:lvl w:ilvl="8" w:tplc="40090005" w:tentative="1">
+      <w:start w:val="1"/>
+      <w:numFmt w:val="bullet"/>
+      <w:lvlText w:val=""/>
+      <w:lvlJc w:val="left"/>
+      <w:pPr>
         <w:ind w:left="7560" w:hanging="360"/>
+      </w:pPr>
+      <w:rPr>
+        <w:rFonts w:ascii="Wingdings" w:hAnsi="Wingdings" w:hint="default"/>
+      </w:rPr>
+    </w:lvl>
+  </w:abstractNum>
+  <w:abstractNum w:abstractNumId="8" w15:restartNumberingAfterBreak="0">
+    <w:nsid w:val="7BCE6322"/>
+    <w:multiLevelType w:val="hybridMultilevel"/>
+    <w:tmpl w:val="9D3A53A8"/>
+    <w:lvl w:ilvl="0" w:tplc="40090001">
+      <w:start w:val="1"/>
+      <w:numFmt w:val="bullet"/>
+      <w:lvlText w:val=""/>
+      <w:lvlJc w:val="left"/>
+      <w:pPr>
+        <w:ind w:left="720" w:hanging="360"/>
+      </w:pPr>
+      <w:rPr>
+        <w:rFonts w:ascii="Symbol" w:hAnsi="Symbol" w:hint="default"/>
+      </w:rPr>
+    </w:lvl>
+    <w:lvl w:ilvl="1" w:tplc="40090003">
+      <w:start w:val="1"/>
+      <w:numFmt w:val="bullet"/>
+      <w:lvlText w:val="o"/>
+      <w:lvlJc w:val="left"/>
+      <w:pPr>
+        <w:ind w:left="1440" w:hanging="360"/>
+      </w:pPr>
+      <w:rPr>
+        <w:rFonts w:ascii="Courier New" w:hAnsi="Courier New" w:cs="Courier New" w:hint="default"/>
+      </w:rPr>
+    </w:lvl>
+    <w:lvl w:ilvl="2" w:tplc="40090005" w:tentative="1">
+      <w:start w:val="1"/>
+      <w:numFmt w:val="bullet"/>
+      <w:lvlText w:val=""/>
+      <w:lvlJc w:val="left"/>
+      <w:pPr>
+        <w:ind w:left="2160" w:hanging="360"/>
+      </w:pPr>
+      <w:rPr>
+        <w:rFonts w:ascii="Wingdings" w:hAnsi="Wingdings" w:hint="default"/>
+      </w:rPr>
+    </w:lvl>
+    <w:lvl w:ilvl="3" w:tplc="40090001" w:tentative="1">
+      <w:start w:val="1"/>
+      <w:numFmt w:val="bullet"/>
+      <w:lvlText w:val=""/>
+      <w:lvlJc w:val="left"/>
+      <w:pPr>
+        <w:ind w:left="2880" w:hanging="360"/>
+      </w:pPr>
+      <w:rPr>
+        <w:rFonts w:ascii="Symbol" w:hAnsi="Symbol" w:hint="default"/>
+      </w:rPr>
+    </w:lvl>
+    <w:lvl w:ilvl="4" w:tplc="40090003" w:tentative="1">
+      <w:start w:val="1"/>
+      <w:numFmt w:val="bullet"/>
+      <w:lvlText w:val="o"/>
+      <w:lvlJc w:val="left"/>
+      <w:pPr>
+        <w:ind w:left="3600" w:hanging="360"/>
+      </w:pPr>
+      <w:rPr>
+        <w:rFonts w:ascii="Courier New" w:hAnsi="Courier New" w:cs="Courier New" w:hint="default"/>
+      </w:rPr>
+    </w:lvl>
+    <w:lvl w:ilvl="5" w:tplc="40090005" w:tentative="1">
+      <w:start w:val="1"/>
+      <w:numFmt w:val="bullet"/>
+      <w:lvlText w:val=""/>
+      <w:lvlJc w:val="left"/>
+      <w:pPr>
+        <w:ind w:left="4320" w:hanging="360"/>
+      </w:pPr>
+      <w:rPr>
+        <w:rFonts w:ascii="Wingdings" w:hAnsi="Wingdings" w:hint="default"/>
+      </w:rPr>
+    </w:lvl>
+    <w:lvl w:ilvl="6" w:tplc="40090001" w:tentative="1">
+      <w:start w:val="1"/>
+      <w:numFmt w:val="bullet"/>
+      <w:lvlText w:val=""/>
+      <w:lvlJc w:val="left"/>
+      <w:pPr>
+        <w:ind w:left="5040" w:hanging="360"/>
+      </w:pPr>
+      <w:rPr>
+        <w:rFonts w:ascii="Symbol" w:hAnsi="Symbol" w:hint="default"/>
+      </w:rPr>
+    </w:lvl>
+    <w:lvl w:ilvl="7" w:tplc="40090003" w:tentative="1">
+      <w:start w:val="1"/>
+      <w:numFmt w:val="bullet"/>
+      <w:lvlText w:val="o"/>
+      <w:lvlJc w:val="left"/>
+      <w:pPr>
+        <w:ind w:left="5760" w:hanging="360"/>
+      </w:pPr>
+      <w:rPr>
+        <w:rFonts w:ascii="Courier New" w:hAnsi="Courier New" w:cs="Courier New" w:hint="default"/>
+      </w:rPr>
+    </w:lvl>
+    <w:lvl w:ilvl="8" w:tplc="40090005" w:tentative="1">
+      <w:start w:val="1"/>
+      <w:numFmt w:val="bullet"/>
+      <w:lvlText w:val=""/>
+      <w:lvlJc w:val="left"/>
+      <w:pPr>
+        <w:ind w:left="6480" w:hanging="360"/>
+      </w:pPr>
+      <w:rPr>
+        <w:rFonts w:ascii="Wingdings" w:hAnsi="Wingdings" w:hint="default"/>
+      </w:rPr>
+    </w:lvl>
+  </w:abstractNum>
+  <w:abstractNum w:abstractNumId="9" w15:restartNumberingAfterBreak="0">
+    <w:nsid w:val="7BED136F"/>
+    <w:multiLevelType w:val="hybridMultilevel"/>
+    <w:tmpl w:val="5D46D67A"/>
+    <w:lvl w:ilvl="0" w:tplc="40090001">
+      <w:start w:val="1"/>
+      <w:numFmt w:val="bullet"/>
+      <w:lvlText w:val=""/>
+      <w:lvlJc w:val="left"/>
+      <w:pPr>
+        <w:ind w:left="720" w:hanging="360"/>
+      </w:pPr>
+      <w:rPr>
+        <w:rFonts w:ascii="Symbol" w:hAnsi="Symbol" w:hint="default"/>
+      </w:rPr>
+    </w:lvl>
+    <w:lvl w:ilvl="1" w:tplc="40090003" w:tentative="1">
+      <w:start w:val="1"/>
+      <w:numFmt w:val="bullet"/>
+      <w:lvlText w:val="o"/>
+      <w:lvlJc w:val="left"/>
+      <w:pPr>
+        <w:ind w:left="1440" w:hanging="360"/>
+      </w:pPr>
+      <w:rPr>
+        <w:rFonts w:ascii="Courier New" w:hAnsi="Courier New" w:cs="Courier New" w:hint="default"/>
+      </w:rPr>
+    </w:lvl>
+    <w:lvl w:ilvl="2" w:tplc="40090005" w:tentative="1">
+      <w:start w:val="1"/>
+      <w:numFmt w:val="bullet"/>
+      <w:lvlText w:val=""/>
+      <w:lvlJc w:val="left"/>
+      <w:pPr>
+        <w:ind w:left="2160" w:hanging="360"/>
+      </w:pPr>
+      <w:rPr>
+        <w:rFonts w:ascii="Wingdings" w:hAnsi="Wingdings" w:hint="default"/>
+      </w:rPr>
+    </w:lvl>
+    <w:lvl w:ilvl="3" w:tplc="40090001" w:tentative="1">
+      <w:start w:val="1"/>
+      <w:numFmt w:val="bullet"/>
+      <w:lvlText w:val=""/>
+      <w:lvlJc w:val="left"/>
+      <w:pPr>
+        <w:ind w:left="2880" w:hanging="360"/>
+      </w:pPr>
+      <w:rPr>
+        <w:rFonts w:ascii="Symbol" w:hAnsi="Symbol" w:hint="default"/>
+      </w:rPr>
+    </w:lvl>
+    <w:lvl w:ilvl="4" w:tplc="40090003" w:tentative="1">
+      <w:start w:val="1"/>
+      <w:numFmt w:val="bullet"/>
+      <w:lvlText w:val="o"/>
+      <w:lvlJc w:val="left"/>
+      <w:pPr>
+        <w:ind w:left="3600" w:hanging="360"/>
+      </w:pPr>
+      <w:rPr>
+        <w:rFonts w:ascii="Courier New" w:hAnsi="Courier New" w:cs="Courier New" w:hint="default"/>
+      </w:rPr>
+    </w:lvl>
+    <w:lvl w:ilvl="5" w:tplc="40090005" w:tentative="1">
+      <w:start w:val="1"/>
+      <w:numFmt w:val="bullet"/>
+      <w:lvlText w:val=""/>
+      <w:lvlJc w:val="left"/>
+      <w:pPr>
+        <w:ind w:left="4320" w:hanging="360"/>
+      </w:pPr>
+      <w:rPr>
+        <w:rFonts w:ascii="Wingdings" w:hAnsi="Wingdings" w:hint="default"/>
+      </w:rPr>
+    </w:lvl>
+    <w:lvl w:ilvl="6" w:tplc="40090001" w:tentative="1">
+      <w:start w:val="1"/>
+      <w:numFmt w:val="bullet"/>
+      <w:lvlText w:val=""/>
+      <w:lvlJc w:val="left"/>
+      <w:pPr>
+        <w:ind w:left="5040" w:hanging="360"/>
+      </w:pPr>
+      <w:rPr>
+        <w:rFonts w:ascii="Symbol" w:hAnsi="Symbol" w:hint="default"/>
+      </w:rPr>
+    </w:lvl>
+    <w:lvl w:ilvl="7" w:tplc="40090003" w:tentative="1">
+      <w:start w:val="1"/>
+      <w:numFmt w:val="bullet"/>
+      <w:lvlText w:val="o"/>
+      <w:lvlJc w:val="left"/>
+      <w:pPr>
+        <w:ind w:left="5760" w:hanging="360"/>
+      </w:pPr>
+      <w:rPr>
+        <w:rFonts w:ascii="Courier New" w:hAnsi="Courier New" w:cs="Courier New" w:hint="default"/>
+      </w:rPr>
+    </w:lvl>
+    <w:lvl w:ilvl="8" w:tplc="40090005" w:tentative="1">
+      <w:start w:val="1"/>
+      <w:numFmt w:val="bullet"/>
+      <w:lvlText w:val=""/>
+      <w:lvlJc w:val="left"/>
+      <w:pPr>
+        <w:ind w:left="6480" w:hanging="360"/>
+      </w:pPr>
+      <w:rPr>
+        <w:rFonts w:ascii="Wingdings" w:hAnsi="Wingdings" w:hint="default"/>
+      </w:rPr>
+    </w:lvl>
+  </w:abstractNum>
+  <w:abstractNum w:abstractNumId="10" w15:restartNumberingAfterBreak="0">
+    <w:nsid w:val="7E816589"/>
+    <w:multiLevelType w:val="hybridMultilevel"/>
+    <w:tmpl w:val="EE0252AE"/>
+    <w:lvl w:ilvl="0" w:tplc="40090001">
+      <w:start w:val="1"/>
+      <w:numFmt w:val="bullet"/>
+      <w:lvlText w:val=""/>
+      <w:lvlJc w:val="left"/>
+      <w:pPr>
+        <w:ind w:left="720" w:hanging="360"/>
+      </w:pPr>
+      <w:rPr>
+        <w:rFonts w:ascii="Symbol" w:hAnsi="Symbol" w:hint="default"/>
+      </w:rPr>
+    </w:lvl>
+    <w:lvl w:ilvl="1" w:tplc="40090003" w:tentative="1">
+      <w:start w:val="1"/>
+      <w:numFmt w:val="bullet"/>
+      <w:lvlText w:val="o"/>
+      <w:lvlJc w:val="left"/>
+      <w:pPr>
+        <w:ind w:left="1440" w:hanging="360"/>
+      </w:pPr>
+      <w:rPr>
+        <w:rFonts w:ascii="Courier New" w:hAnsi="Courier New" w:cs="Courier New" w:hint="default"/>
+      </w:rPr>
+    </w:lvl>
+    <w:lvl w:ilvl="2" w:tplc="40090005" w:tentative="1">
+      <w:start w:val="1"/>
+      <w:numFmt w:val="bullet"/>
+      <w:lvlText w:val=""/>
+      <w:lvlJc w:val="left"/>
+      <w:pPr>
+        <w:ind w:left="2160" w:hanging="360"/>
+      </w:pPr>
+      <w:rPr>
+        <w:rFonts w:ascii="Wingdings" w:hAnsi="Wingdings" w:hint="default"/>
+      </w:rPr>
+    </w:lvl>
+    <w:lvl w:ilvl="3" w:tplc="40090001" w:tentative="1">
+      <w:start w:val="1"/>
+      <w:numFmt w:val="bullet"/>
+      <w:lvlText w:val=""/>
+      <w:lvlJc w:val="left"/>
+      <w:pPr>
+        <w:ind w:left="2880" w:hanging="360"/>
+      </w:pPr>
+      <w:rPr>
+        <w:rFonts w:ascii="Symbol" w:hAnsi="Symbol" w:hint="default"/>
+      </w:rPr>
+    </w:lvl>
+    <w:lvl w:ilvl="4" w:tplc="40090003" w:tentative="1">
+      <w:start w:val="1"/>
+      <w:numFmt w:val="bullet"/>
+      <w:lvlText w:val="o"/>
+      <w:lvlJc w:val="left"/>
+      <w:pPr>
+        <w:ind w:left="3600" w:hanging="360"/>
+      </w:pPr>
+      <w:rPr>
+        <w:rFonts w:ascii="Courier New" w:hAnsi="Courier New" w:cs="Courier New" w:hint="default"/>
+      </w:rPr>
+    </w:lvl>
+    <w:lvl w:ilvl="5" w:tplc="40090005" w:tentative="1">
+      <w:start w:val="1"/>
+      <w:numFmt w:val="bullet"/>
+      <w:lvlText w:val=""/>
+      <w:lvlJc w:val="left"/>
+      <w:pPr>
+        <w:ind w:left="4320" w:hanging="360"/>
+      </w:pPr>
+      <w:rPr>
+        <w:rFonts w:ascii="Wingdings" w:hAnsi="Wingdings" w:hint="default"/>
+      </w:rPr>
+    </w:lvl>
+    <w:lvl w:ilvl="6" w:tplc="40090001" w:tentative="1">
+      <w:start w:val="1"/>
+      <w:numFmt w:val="bullet"/>
+      <w:lvlText w:val=""/>
+      <w:lvlJc w:val="left"/>
+      <w:pPr>
+        <w:ind w:left="5040" w:hanging="360"/>
+      </w:pPr>
+      <w:rPr>
+        <w:rFonts w:ascii="Symbol" w:hAnsi="Symbol" w:hint="default"/>
+      </w:rPr>
+    </w:lvl>
+    <w:lvl w:ilvl="7" w:tplc="40090003" w:tentative="1">
+      <w:start w:val="1"/>
+      <w:numFmt w:val="bullet"/>
+      <w:lvlText w:val="o"/>
+      <w:lvlJc w:val="left"/>
+      <w:pPr>
+        <w:ind w:left="5760" w:hanging="360"/>
+      </w:pPr>
+      <w:rPr>
+        <w:rFonts w:ascii="Courier New" w:hAnsi="Courier New" w:cs="Courier New" w:hint="default"/>
+      </w:rPr>
+    </w:lvl>
+    <w:lvl w:ilvl="8" w:tplc="40090005" w:tentative="1">
+      <w:start w:val="1"/>
+      <w:numFmt w:val="bullet"/>
+      <w:lvlText w:val=""/>
+      <w:lvlJc w:val="left"/>
+      <w:pPr>
+        <w:ind w:left="6480" w:hanging="360"/>
       </w:pPr>
       <w:rPr>
         <w:rFonts w:ascii="Wingdings" w:hAnsi="Wingdings" w:hint="default"/>
@@ -15910,7 +19453,7 @@
     <w:abstractNumId w:val="3"/>
   </w:num>
   <w:num w:numId="3">
-    <w:abstractNumId w:val="6"/>
+    <w:abstractNumId w:val="7"/>
   </w:num>
   <w:num w:numId="4">
     <w:abstractNumId w:val="5"/>
@@ -15923,6 +19466,18 @@
   </w:num>
   <w:num w:numId="7">
     <w:abstractNumId w:val="0"/>
+  </w:num>
+  <w:num w:numId="8">
+    <w:abstractNumId w:val="8"/>
+  </w:num>
+  <w:num w:numId="9">
+    <w:abstractNumId w:val="6"/>
+  </w:num>
+  <w:num w:numId="10">
+    <w:abstractNumId w:val="10"/>
+  </w:num>
+  <w:num w:numId="11">
+    <w:abstractNumId w:val="9"/>
   </w:num>
 </w:numbering>
 </file>

</xml_diff>